<commit_message>
Clean and explore contemporary data
</commit_message>
<xml_diff>
--- a/doc/draft.docx
+++ b/doc/draft.docx
@@ -70,23 +70,7 @@
         <w:t>,</w:t>
       </w:r>
       <w:r>
-        <w:t xml:space="preserve"> suggesting large-scale environmental </w:t>
-      </w:r>
-      <w:proofErr w:type="gramStart"/>
-      <w:r>
-        <w:t>drivers</w:t>
-      </w:r>
-      <w:proofErr w:type="gramEnd"/>
-      <w:r>
-        <w:t xml:space="preserve"> moderate </w:t>
-      </w:r>
-      <w:proofErr w:type="spellStart"/>
-      <w:r>
-        <w:t>interannual</w:t>
-      </w:r>
-      <w:proofErr w:type="spellEnd"/>
-      <w:r>
-        <w:t xml:space="preserve"> variation in traits such as body size.</w:t>
+        <w:t xml:space="preserve"> suggesting large-scale environmental drivers moderate interannual variation in traits such as body size.</w:t>
       </w:r>
       <w:r>
         <w:t xml:space="preserve"> Unsurprisingly, identifying the processes that drive this variability is of considerable interest to management, both as a means of improving forecasts and by bounding expected levels of future productivity. </w:t>
@@ -94,29 +78,13 @@
     </w:p>
     <w:p>
       <w:r>
-        <w:t xml:space="preserve">Evidence </w:t>
-      </w:r>
-      <w:proofErr w:type="gramStart"/>
-      <w:r>
-        <w:t>suggest</w:t>
-      </w:r>
-      <w:proofErr w:type="gramEnd"/>
-      <w:r>
-        <w:t xml:space="preserve"> that both bottom-up and top-down drivers can regulate salmon growth during marine residence. For example, changes in sea surface temperature may influence metabolic rate (REF), as well as the quantity and quality of prey available to salmon. Salmon growth and survival is often associated with indices such as the Pacific Decadal Oscillation, North Pacific Gyre Oscillation, and ENSO, which integrate environmental conditions over relatively large spatial and temporal scales (REF).</w:t>
+        <w:t>Evidence suggest that both bottom-up and top-down drivers can regulate salmon growth during marine residence. For example, changes in sea surface temperature may influence metabolic rate (REF), as well as the quantity and quality of prey available to salmon. Salmon growth and survival is often associated with indices such as the Pacific Decadal Oscillation, North Pacific Gyre Oscillation, and ENSO, which integrate environmental conditions over relatively large spatial and temporal scales (REF).</w:t>
       </w:r>
       <w:r>
         <w:t xml:space="preserve"> Although population-level responses to these temperature indices are regionally coherent, they vary across the species range with northern populations responding positively to temperature increases and southern populations the opposite. </w:t>
       </w:r>
       <w:r>
-        <w:t xml:space="preserve">Wind stress indices, such as ALPI, may also be correlated with growth by moderating nutrient transport to surface layers (REF). Investigations into top-down effects have largely focused on changes in the abundance of potential competitors during marine residence, which may </w:t>
-      </w:r>
-      <w:proofErr w:type="gramStart"/>
-      <w:r>
-        <w:t>result</w:t>
-      </w:r>
-      <w:proofErr w:type="gramEnd"/>
-      <w:r>
-        <w:t xml:space="preserve"> in density-dependent declines in growth or survival. In recent years, pink salmon abundance has garnered particular attention due to increased hatchery production that has been associated with reduced productivity and size-at-maturity across many Pacific salmon populations (REF). </w:t>
+        <w:t xml:space="preserve">Wind stress indices, such as ALPI, may also be correlated with growth by moderating nutrient transport to surface layers (REF). Investigations into top-down effects have largely focused on changes in the abundance of potential competitors during marine residence, which may result in density-dependent declines in growth or survival. In recent years, pink salmon abundance has garnered particular attention due to increased hatchery production that has been associated with reduced productivity and size-at-maturity across many Pacific salmon populations (REF). </w:t>
       </w:r>
     </w:p>
     <w:p>
@@ -162,62 +130,179 @@
       <w:r>
         <w:t xml:space="preserve"> century to explore how Pacific salmon populations responded to abiotic and biotic drivers prior to widespread increases in sea surface temperature or hatchery development. These data originated from extensively sampled nearshore fisheries targeting Nass (northern British Columbia) and Rivers Inlet (central BC) sockeye salmon (</w:t>
       </w:r>
-      <w:proofErr w:type="spellStart"/>
       <w:r>
         <w:rPr>
           <w:i/>
         </w:rPr>
-        <w:t>Oncorhynchus</w:t>
-      </w:r>
-      <w:proofErr w:type="spellEnd"/>
-      <w:r>
+        <w:t>Oncorhynchus nerka</w:t>
+      </w:r>
+      <w:r>
+        <w:t>). Additionally</w:t>
+      </w:r>
+      <w:r>
+        <w:t xml:space="preserve"> we </w:t>
+      </w:r>
+      <w:r>
+        <w:t>compare</w:t>
+      </w:r>
+      <w:r>
+        <w:t xml:space="preserve"> </w:t>
+      </w:r>
+      <w:r>
+        <w:t>historical changes in Nass sockeye salmon body size to those observed in recent years using data collected during in-river sampling.</w:t>
+      </w:r>
+    </w:p>
+    <w:p>
+      <w:pPr>
         <w:rPr>
           <w:i/>
         </w:rPr>
+      </w:pPr>
+    </w:p>
+    <w:p>
+      <w:pPr>
+        <w:rPr>
+          <w:i/>
+        </w:rPr>
+      </w:pPr>
+      <w:r>
+        <w:rPr>
+          <w:i/>
+        </w:rPr>
+        <w:t>Methods</w:t>
+      </w:r>
+    </w:p>
+    <w:p>
+      <w:pPr>
+        <w:rPr>
+          <w:i/>
+        </w:rPr>
+      </w:pPr>
+      <w:r>
+        <w:rPr>
+          <w:i/>
+        </w:rPr>
+        <w:t>Salmon data</w:t>
+      </w:r>
+    </w:p>
+    <w:p>
+      <w:r>
+        <w:t>We used individual size data collected from</w:t>
+      </w:r>
+      <w:r>
+        <w:t xml:space="preserve"> two different sources. The first included data compiled</w:t>
+      </w:r>
+      <w:r>
+        <w:t xml:space="preserve"> Nass River and Rivers Inlet commercial gillnet fisheries operating between 1914 and 1946. </w:t>
+      </w:r>
+      <w:r>
+        <w:t xml:space="preserve">These fisheries </w:t>
+      </w:r>
+      <w:r>
+        <w:lastRenderedPageBreak/>
+        <w:t xml:space="preserve">occurred in nearshore waters, with vessels returning at regular intervals </w:t>
+      </w:r>
+      <w:r>
+        <w:rPr>
+          <w:highlight w:val="yellow"/>
+        </w:rPr>
+        <w:t>(x)</w:t>
+      </w:r>
+      <w:r>
+        <w:t xml:space="preserve">. </w:t>
+      </w:r>
+      <w:r>
+        <w:t>Returning adult sockeye salmon were sampled weekly and individ</w:t>
+      </w:r>
+      <w:r>
+        <w:t>u</w:t>
+      </w:r>
+      <w:r>
+        <w:t>al fork length (mm), weight (g), and sex were recorded. Although sampling occurred regularly from mid-June to late August in the majority of years, we excluded a subset of years due to insufficient sampling (Nass: 1915, 1920, 1922, 1924, 1938, 1945; Rivers Inlet: 1924, 1945).</w:t>
+      </w:r>
+      <w:r>
+        <w:t xml:space="preserve"> The second, contemporary dataset included data collected in the Nass Rivers fishwheel test fish</w:t>
+      </w:r>
+      <w:r>
+        <w:t xml:space="preserve">ery, operated by the Nisga’a First Nation between 1994 and 2017. Individuals were sampled daily and length and sex recorded. To account for differences in sampling location that would influence estimates of return timing, we assumed that individuals took seven days to travel from marine fishery locations to the fish wheel. This assumption is consistent with </w:t>
+      </w:r>
+      <w:r>
+        <w:t xml:space="preserve">the Pacific Salmon Foundation’s Northern Boundary Sockeye Salmon run reconstruction model (REF). </w:t>
+      </w:r>
+    </w:p>
+    <w:p>
+      <w:r>
+        <w:t xml:space="preserve">Individual salmon </w:t>
+      </w:r>
+      <w:r>
+        <w:t xml:space="preserve">were </w:t>
+      </w:r>
+      <w:r>
+        <w:t xml:space="preserve">aged and scale annuli characteristics were used to distinguish between freshwater and marine residence using </w:t>
+      </w:r>
+      <w:r>
+        <w:rPr>
+          <w:i/>
+        </w:rPr>
+        <w:t>x</w:t>
+      </w:r>
+      <w:r>
+        <w:t xml:space="preserve"> nomenclature. For example, a 1.2 individuals return to spawn 4 years after their parents spawn, having spent one year in the gravel, one year as a fry in freshwater, and two years at sea. Although a relatively large number of age classes were recorded, we constrained our analysis to</w:t>
+      </w:r>
+      <w:r>
         <w:t xml:space="preserve"> </w:t>
       </w:r>
-      <w:proofErr w:type="spellStart"/>
+      <w:r>
+        <w:t>dominant ages, i.e. those that were observed in every year</w:t>
+      </w:r>
+      <w:r>
+        <w:t xml:space="preserve"> in the historical dataset</w:t>
+      </w:r>
+      <w:r>
+        <w:t>. For the Nass this included 1.2, 1.3, 2.2, and 2.3 individuals, while for Rivers Inlet only 1.2 and 1.3 individuals.</w:t>
+      </w:r>
+      <w:r>
+        <w:t xml:space="preserve"> Historical age data were generated by </w:t>
+      </w:r>
       <w:r>
         <w:rPr>
           <w:i/>
         </w:rPr>
-        <w:t>nerka</w:t>
-      </w:r>
-      <w:proofErr w:type="spellEnd"/>
-      <w:r>
-        <w:t>). Additionally</w:t>
-      </w:r>
-      <w:r>
-        <w:t xml:space="preserve"> we </w:t>
-      </w:r>
-      <w:r>
-        <w:t>compare</w:t>
-      </w:r>
-      <w:r>
-        <w:t xml:space="preserve"> </w:t>
-      </w:r>
-      <w:r>
-        <w:t>historical changes in Nass sockeye salmon body size to those observed in recent years using data collected during in-river sampling.</w:t>
+        <w:t>x</w:t>
+      </w:r>
+      <w:r>
+        <w:t>, while contemporary aging analyses were conducted by Fisheries and Oceans Canada (1994-2004) or Alaska Department of Fish and Game (2005-2017) schlerochronology lab.</w:t>
+      </w:r>
+    </w:p>
+    <w:p>
+      <w:pPr>
+        <w:rPr>
+          <w:i/>
+        </w:rPr>
+      </w:pPr>
+      <w:r>
+        <w:rPr>
+          <w:i/>
+        </w:rPr>
+        <w:t>Environmental data</w:t>
+      </w:r>
+    </w:p>
+    <w:p>
+      <w:r>
+        <w:t xml:space="preserve">Monthly sea surface temperature data were collected from </w:t>
+      </w:r>
+      <w:r>
+        <w:rPr>
+          <w:i/>
+        </w:rPr>
+        <w:t>x</w:t>
+      </w:r>
+      <w:r>
+        <w:t>. For our analyses we used the mean from March-June of the return year since this should provide a proxy for conditions experienced during maximum growth (REF).</w:t>
       </w:r>
       <w:bookmarkStart w:id="0" w:name="_GoBack"/>
       <w:bookmarkEnd w:id="0"/>
     </w:p>
-    <w:p>
-      <w:pPr>
-        <w:rPr>
-          <w:i/>
-        </w:rPr>
-      </w:pPr>
-      <w:r>
-        <w:rPr>
-          <w:i/>
-        </w:rPr>
-        <w:t>Methods</w:t>
-      </w:r>
-    </w:p>
-    <w:p/>
-    <w:p/>
-    <w:p/>
     <w:p/>
     <w:sectPr>
       <w:pgSz w:w="12240" w:h="15840"/>
@@ -416,6 +501,104 @@
     <w:semiHidden/>
     <w:unhideWhenUsed/>
   </w:style>
+  <w:style w:type="character" w:styleId="CommentReference">
+    <w:name w:val="annotation reference"/>
+    <w:basedOn w:val="DefaultParagraphFont"/>
+    <w:uiPriority w:val="99"/>
+    <w:semiHidden/>
+    <w:unhideWhenUsed/>
+    <w:rsid w:val="00212320"/>
+    <w:rPr>
+      <w:sz w:val="16"/>
+      <w:szCs w:val="16"/>
+    </w:rPr>
+  </w:style>
+  <w:style w:type="paragraph" w:styleId="CommentText">
+    <w:name w:val="annotation text"/>
+    <w:basedOn w:val="Normal"/>
+    <w:link w:val="CommentTextChar"/>
+    <w:uiPriority w:val="99"/>
+    <w:semiHidden/>
+    <w:unhideWhenUsed/>
+    <w:rsid w:val="00212320"/>
+    <w:pPr>
+      <w:spacing w:line="240" w:lineRule="auto"/>
+    </w:pPr>
+    <w:rPr>
+      <w:sz w:val="20"/>
+      <w:szCs w:val="20"/>
+    </w:rPr>
+  </w:style>
+  <w:style w:type="character" w:customStyle="1" w:styleId="CommentTextChar">
+    <w:name w:val="Comment Text Char"/>
+    <w:basedOn w:val="DefaultParagraphFont"/>
+    <w:link w:val="CommentText"/>
+    <w:uiPriority w:val="99"/>
+    <w:semiHidden/>
+    <w:rsid w:val="00212320"/>
+    <w:rPr>
+      <w:sz w:val="20"/>
+      <w:szCs w:val="20"/>
+    </w:rPr>
+  </w:style>
+  <w:style w:type="paragraph" w:styleId="CommentSubject">
+    <w:name w:val="annotation subject"/>
+    <w:basedOn w:val="CommentText"/>
+    <w:next w:val="CommentText"/>
+    <w:link w:val="CommentSubjectChar"/>
+    <w:uiPriority w:val="99"/>
+    <w:semiHidden/>
+    <w:unhideWhenUsed/>
+    <w:rsid w:val="00212320"/>
+    <w:rPr>
+      <w:b/>
+      <w:bCs/>
+    </w:rPr>
+  </w:style>
+  <w:style w:type="character" w:customStyle="1" w:styleId="CommentSubjectChar">
+    <w:name w:val="Comment Subject Char"/>
+    <w:basedOn w:val="CommentTextChar"/>
+    <w:link w:val="CommentSubject"/>
+    <w:uiPriority w:val="99"/>
+    <w:semiHidden/>
+    <w:rsid w:val="00212320"/>
+    <w:rPr>
+      <w:b/>
+      <w:bCs/>
+      <w:sz w:val="20"/>
+      <w:szCs w:val="20"/>
+    </w:rPr>
+  </w:style>
+  <w:style w:type="paragraph" w:styleId="BalloonText">
+    <w:name w:val="Balloon Text"/>
+    <w:basedOn w:val="Normal"/>
+    <w:link w:val="BalloonTextChar"/>
+    <w:uiPriority w:val="99"/>
+    <w:semiHidden/>
+    <w:unhideWhenUsed/>
+    <w:rsid w:val="00212320"/>
+    <w:pPr>
+      <w:spacing w:after="0" w:line="240" w:lineRule="auto"/>
+    </w:pPr>
+    <w:rPr>
+      <w:rFonts w:ascii="Tahoma" w:hAnsi="Tahoma" w:cs="Tahoma"/>
+      <w:sz w:val="16"/>
+      <w:szCs w:val="16"/>
+    </w:rPr>
+  </w:style>
+  <w:style w:type="character" w:customStyle="1" w:styleId="BalloonTextChar">
+    <w:name w:val="Balloon Text Char"/>
+    <w:basedOn w:val="DefaultParagraphFont"/>
+    <w:link w:val="BalloonText"/>
+    <w:uiPriority w:val="99"/>
+    <w:semiHidden/>
+    <w:rsid w:val="00212320"/>
+    <w:rPr>
+      <w:rFonts w:ascii="Tahoma" w:hAnsi="Tahoma" w:cs="Tahoma"/>
+      <w:sz w:val="16"/>
+      <w:szCs w:val="16"/>
+    </w:rPr>
+  </w:style>
 </w:styles>
 </file>
 
@@ -605,6 +788,104 @@
     <w:uiPriority w:val="99"/>
     <w:semiHidden/>
     <w:unhideWhenUsed/>
+  </w:style>
+  <w:style w:type="character" w:styleId="CommentReference">
+    <w:name w:val="annotation reference"/>
+    <w:basedOn w:val="DefaultParagraphFont"/>
+    <w:uiPriority w:val="99"/>
+    <w:semiHidden/>
+    <w:unhideWhenUsed/>
+    <w:rsid w:val="00212320"/>
+    <w:rPr>
+      <w:sz w:val="16"/>
+      <w:szCs w:val="16"/>
+    </w:rPr>
+  </w:style>
+  <w:style w:type="paragraph" w:styleId="CommentText">
+    <w:name w:val="annotation text"/>
+    <w:basedOn w:val="Normal"/>
+    <w:link w:val="CommentTextChar"/>
+    <w:uiPriority w:val="99"/>
+    <w:semiHidden/>
+    <w:unhideWhenUsed/>
+    <w:rsid w:val="00212320"/>
+    <w:pPr>
+      <w:spacing w:line="240" w:lineRule="auto"/>
+    </w:pPr>
+    <w:rPr>
+      <w:sz w:val="20"/>
+      <w:szCs w:val="20"/>
+    </w:rPr>
+  </w:style>
+  <w:style w:type="character" w:customStyle="1" w:styleId="CommentTextChar">
+    <w:name w:val="Comment Text Char"/>
+    <w:basedOn w:val="DefaultParagraphFont"/>
+    <w:link w:val="CommentText"/>
+    <w:uiPriority w:val="99"/>
+    <w:semiHidden/>
+    <w:rsid w:val="00212320"/>
+    <w:rPr>
+      <w:sz w:val="20"/>
+      <w:szCs w:val="20"/>
+    </w:rPr>
+  </w:style>
+  <w:style w:type="paragraph" w:styleId="CommentSubject">
+    <w:name w:val="annotation subject"/>
+    <w:basedOn w:val="CommentText"/>
+    <w:next w:val="CommentText"/>
+    <w:link w:val="CommentSubjectChar"/>
+    <w:uiPriority w:val="99"/>
+    <w:semiHidden/>
+    <w:unhideWhenUsed/>
+    <w:rsid w:val="00212320"/>
+    <w:rPr>
+      <w:b/>
+      <w:bCs/>
+    </w:rPr>
+  </w:style>
+  <w:style w:type="character" w:customStyle="1" w:styleId="CommentSubjectChar">
+    <w:name w:val="Comment Subject Char"/>
+    <w:basedOn w:val="CommentTextChar"/>
+    <w:link w:val="CommentSubject"/>
+    <w:uiPriority w:val="99"/>
+    <w:semiHidden/>
+    <w:rsid w:val="00212320"/>
+    <w:rPr>
+      <w:b/>
+      <w:bCs/>
+      <w:sz w:val="20"/>
+      <w:szCs w:val="20"/>
+    </w:rPr>
+  </w:style>
+  <w:style w:type="paragraph" w:styleId="BalloonText">
+    <w:name w:val="Balloon Text"/>
+    <w:basedOn w:val="Normal"/>
+    <w:link w:val="BalloonTextChar"/>
+    <w:uiPriority w:val="99"/>
+    <w:semiHidden/>
+    <w:unhideWhenUsed/>
+    <w:rsid w:val="00212320"/>
+    <w:pPr>
+      <w:spacing w:after="0" w:line="240" w:lineRule="auto"/>
+    </w:pPr>
+    <w:rPr>
+      <w:rFonts w:ascii="Tahoma" w:hAnsi="Tahoma" w:cs="Tahoma"/>
+      <w:sz w:val="16"/>
+      <w:szCs w:val="16"/>
+    </w:rPr>
+  </w:style>
+  <w:style w:type="character" w:customStyle="1" w:styleId="BalloonTextChar">
+    <w:name w:val="Balloon Text Char"/>
+    <w:basedOn w:val="DefaultParagraphFont"/>
+    <w:link w:val="BalloonText"/>
+    <w:uiPriority w:val="99"/>
+    <w:semiHidden/>
+    <w:rsid w:val="00212320"/>
+    <w:rPr>
+      <w:rFonts w:ascii="Tahoma" w:hAnsi="Tahoma" w:cs="Tahoma"/>
+      <w:sz w:val="16"/>
+      <w:szCs w:val="16"/>
+    </w:rPr>
   </w:style>
 </w:styles>
 </file>

</xml_diff>

<commit_message>
Updated draft; added new environmental datasets to use with contemporary data
</commit_message>
<xml_diff>
--- a/doc/draft.docx
+++ b/doc/draft.docx
@@ -1,21 +1,27 @@
 
 <file path=word/document.xml><?xml version="1.0" encoding="utf-8"?>
-<w:document xmlns:wpc="http://schemas.microsoft.com/office/word/2010/wordprocessingCanvas" xmlns:mc="http://schemas.openxmlformats.org/markup-compatibility/2006" xmlns:o="urn:schemas-microsoft-com:office:office" xmlns:r="http://schemas.openxmlformats.org/officeDocument/2006/relationships" xmlns:m="http://schemas.openxmlformats.org/officeDocument/2006/math" xmlns:v="urn:schemas-microsoft-com:vml" xmlns:wp14="http://schemas.microsoft.com/office/word/2010/wordprocessingDrawing" xmlns:wp="http://schemas.openxmlformats.org/drawingml/2006/wordprocessingDrawing" xmlns:w10="urn:schemas-microsoft-com:office:word" xmlns:w="http://schemas.openxmlformats.org/wordprocessingml/2006/main" xmlns:w14="http://schemas.microsoft.com/office/word/2010/wordml" xmlns:wpg="http://schemas.microsoft.com/office/word/2010/wordprocessingGroup" xmlns:wpi="http://schemas.microsoft.com/office/word/2010/wordprocessingInk" xmlns:wne="http://schemas.microsoft.com/office/word/2006/wordml" xmlns:wps="http://schemas.microsoft.com/office/word/2010/wordprocessingShape" mc:Ignorable="w14 wp14">
+<w:document xmlns:wpc="http://schemas.microsoft.com/office/word/2010/wordprocessingCanvas" xmlns:mo="http://schemas.microsoft.com/office/mac/office/2008/main" xmlns:mc="http://schemas.openxmlformats.org/markup-compatibility/2006" xmlns:mv="urn:schemas-microsoft-com:mac:vml" xmlns:o="urn:schemas-microsoft-com:office:office" xmlns:r="http://schemas.openxmlformats.org/officeDocument/2006/relationships" xmlns:m="http://schemas.openxmlformats.org/officeDocument/2006/math" xmlns:v="urn:schemas-microsoft-com:vml" xmlns:wp14="http://schemas.microsoft.com/office/word/2010/wordprocessingDrawing" xmlns:wp="http://schemas.openxmlformats.org/drawingml/2006/wordprocessingDrawing" xmlns:w10="urn:schemas-microsoft-com:office:word" xmlns:w="http://schemas.openxmlformats.org/wordprocessingml/2006/main" xmlns:w14="http://schemas.microsoft.com/office/word/2010/wordml" xmlns:wpg="http://schemas.microsoft.com/office/word/2010/wordprocessingGroup" xmlns:wpi="http://schemas.microsoft.com/office/word/2010/wordprocessingInk" xmlns:wne="http://schemas.microsoft.com/office/word/2006/wordml" xmlns:wps="http://schemas.microsoft.com/office/word/2010/wordprocessingShape" mc:Ignorable="w14 wp14">
   <w:body>
     <w:p>
       <w:r>
-        <w:t xml:space="preserve">Declines in mean body size of exploited fishes are relatively widespread and may negatively impact fisheries by decreasing yields </w:t>
-      </w:r>
-      <w:r>
-        <w:t>(REF) and alter</w:t>
-      </w:r>
-      <w:r>
-        <w:t>ing</w:t>
+        <w:t xml:space="preserve">Declines in mean body size </w:t>
+      </w:r>
+      <w:r>
+        <w:t>have been identified in a wide range of exploited fishes, including several Pacific salmon species (REF). From a management perspective, such changes are particularly concerning if they result in reduced per-capita productivity</w:t>
       </w:r>
       <w:r>
         <w:t xml:space="preserve"> </w:t>
       </w:r>
       <w:r>
+        <w:t xml:space="preserve">(REF) </w:t>
+      </w:r>
+      <w:r>
+        <w:t>or</w:t>
+      </w:r>
+      <w:r>
+        <w:t xml:space="preserve"> alter </w:t>
+      </w:r>
+      <w:r>
         <w:t xml:space="preserve">community </w:t>
       </w:r>
       <w:r>
@@ -31,19 +37,42 @@
         <w:t xml:space="preserve">. </w:t>
       </w:r>
       <w:r>
-        <w:t>Such declines</w:t>
+        <w:t>D</w:t>
+      </w:r>
+      <w:r>
+        <w:t>eclines</w:t>
+      </w:r>
+      <w:r>
+        <w:t xml:space="preserve"> in body size</w:t>
       </w:r>
       <w:r>
         <w:t xml:space="preserve"> </w:t>
       </w:r>
       <w:r>
-        <w:t>may be linked to reduced</w:t>
+        <w:t>are typically l</w:t>
+      </w:r>
+      <w:r>
+        <w:t>inked to reduced</w:t>
       </w:r>
       <w:r>
         <w:t xml:space="preserve"> individual growth due to </w:t>
       </w:r>
-      <w:r>
-        <w:t>unfavorable environmental conditions (e.g. altered prey community, increased competition) or fisheries that selectively remove larger individuals</w:t>
+      <w:proofErr w:type="spellStart"/>
+      <w:r>
+        <w:t>unfavorable</w:t>
+      </w:r>
+      <w:proofErr w:type="spellEnd"/>
+      <w:r>
+        <w:t xml:space="preserve"> environmental conditions (e.g. altered prey community, increased competition) or </w:t>
+      </w:r>
+      <w:r>
+        <w:t>the removal of</w:t>
+      </w:r>
+      <w:r>
+        <w:t xml:space="preserve"> larger individuals</w:t>
+      </w:r>
+      <w:r>
+        <w:t xml:space="preserve"> in size-selective fisheries</w:t>
       </w:r>
       <w:r>
         <w:t xml:space="preserve"> (REF)</w:t>
@@ -61,7 +90,7 @@
         <w:t xml:space="preserve">the </w:t>
       </w:r>
       <w:r>
-        <w:t>case of Pacific salmon, many populations have exhibited relatively strong temporal trends in size, as well as regionally coherent shifts</w:t>
+        <w:t>case of Pacific salmon, many populations have exhibited regionally coherent shifts</w:t>
       </w:r>
       <w:r>
         <w:t xml:space="preserve"> in growth, age-at-maturity, and survival (REF)</w:t>
@@ -70,72 +99,266 @@
         <w:t>,</w:t>
       </w:r>
       <w:r>
-        <w:t xml:space="preserve"> suggesting large-scale environmental drivers moderate interannual variation in traits such as body size.</w:t>
-      </w:r>
-      <w:r>
-        <w:t xml:space="preserve"> Unsurprisingly, identifying the processes that drive this variability is of considerable interest to management, both as a means of improving forecasts and by bounding expected levels of future productivity. </w:t>
+        <w:t xml:space="preserve"> </w:t>
+      </w:r>
+      <w:r>
+        <w:t>that are consistent with</w:t>
+      </w:r>
+      <w:r>
+        <w:t xml:space="preserve"> large-scal</w:t>
+      </w:r>
+      <w:r>
+        <w:t>e environmental drivers moderating</w:t>
+      </w:r>
+      <w:r>
+        <w:t xml:space="preserve"> </w:t>
+      </w:r>
+      <w:proofErr w:type="spellStart"/>
+      <w:r>
+        <w:t>interannual</w:t>
+      </w:r>
+      <w:proofErr w:type="spellEnd"/>
+      <w:r>
+        <w:t xml:space="preserve"> variation in traits such as body size.</w:t>
+      </w:r>
+      <w:r>
+        <w:t xml:space="preserve"> Unsurprisingly, identifying the</w:t>
+      </w:r>
+      <w:r>
+        <w:t xml:space="preserve"> specific</w:t>
+      </w:r>
+      <w:r>
+        <w:t xml:space="preserve"> </w:t>
+      </w:r>
+      <w:r>
+        <w:t>conditions</w:t>
+      </w:r>
+      <w:r>
+        <w:t xml:space="preserve"> that drive this variability is o</w:t>
+      </w:r>
+      <w:r>
+        <w:t>f considerable interest</w:t>
+      </w:r>
+      <w:r>
+        <w:t xml:space="preserve">, both as a means of improving forecasts and by bounding expected levels of future productivity. </w:t>
       </w:r>
     </w:p>
     <w:p>
       <w:r>
-        <w:t>Evidence suggest that both bottom-up and top-down drivers can regulate salmon growth during marine residence. For example, changes in sea surface temperature may influence metabolic rate (REF), as well as the quantity and quality of prey available to salmon. Salmon growth and survival is often associated with indices such as the Pacific Decadal Oscillation, North Pacific Gyre Oscillation, and ENSO, which integrate environmental conditions over relatively large spatial and temporal scales (REF).</w:t>
-      </w:r>
-      <w:r>
-        <w:t xml:space="preserve"> Although population-level responses to these temperature indices are regionally coherent, they vary across the species range with northern populations responding positively to temperature increases and southern populations the opposite. </w:t>
-      </w:r>
-      <w:r>
-        <w:t xml:space="preserve">Wind stress indices, such as ALPI, may also be correlated with growth by moderating nutrient transport to surface layers (REF). Investigations into top-down effects have largely focused on changes in the abundance of potential competitors during marine residence, which may result in density-dependent declines in growth or survival. In recent years, pink salmon abundance has garnered particular attention due to increased hatchery production that has been associated with reduced productivity and size-at-maturity across many Pacific salmon populations (REF). </w:t>
+        <w:t>B</w:t>
+      </w:r>
+      <w:r>
+        <w:t xml:space="preserve">oth bottom-up and top-down drivers </w:t>
+      </w:r>
+      <w:r>
+        <w:t>may</w:t>
+      </w:r>
+      <w:r>
+        <w:t xml:space="preserve"> regulate salmon growth during marine residence. For example, changes in sea surface temperature may influence metabolic rate (REF), as well as the quantity and quality of prey available to salmon</w:t>
+      </w:r>
+      <w:r>
+        <w:t xml:space="preserve"> (REF)</w:t>
+      </w:r>
+      <w:r>
+        <w:t>. Salmon growth and survival is often associated with indices such as the Pacific Decadal Oscillation, North Pacific Gyre Oscillation, and ENSO, which integrate environmental conditions over relatively large spatial and temporal scales (REF).</w:t>
+      </w:r>
+      <w:r>
+        <w:t xml:space="preserve"> Although population-level responses to these temperature indices are regionally coherent, they</w:t>
+      </w:r>
+      <w:r>
+        <w:t xml:space="preserve"> often</w:t>
+      </w:r>
+      <w:r>
+        <w:t xml:space="preserve"> vary across the species range with northern populations responding positively to temperature increases and southern populations the opposite</w:t>
+      </w:r>
+      <w:r>
+        <w:t xml:space="preserve"> (REF)</w:t>
+      </w:r>
+      <w:r>
+        <w:t xml:space="preserve">. </w:t>
+      </w:r>
+      <w:r>
+        <w:t>Wind stress indices, such as ALPI</w:t>
+      </w:r>
+      <w:r>
+        <w:t xml:space="preserve"> or upwelling metrics</w:t>
+      </w:r>
+      <w:r>
+        <w:t>, may also be correlated with</w:t>
+      </w:r>
+      <w:r>
+        <w:t xml:space="preserve"> salmon</w:t>
+      </w:r>
+      <w:r>
+        <w:t xml:space="preserve"> growth by moderating nutrient transport to surface layers </w:t>
+      </w:r>
+      <w:r>
+        <w:t xml:space="preserve">during winter and early spring </w:t>
+      </w:r>
+      <w:r>
+        <w:t xml:space="preserve">(REF). </w:t>
+      </w:r>
+      <w:r>
+        <w:t>In</w:t>
+      </w:r>
+      <w:r>
+        <w:t>vestigations into top-down effects</w:t>
+      </w:r>
+      <w:r>
+        <w:t xml:space="preserve"> are more limited and have</w:t>
+      </w:r>
+      <w:r>
+        <w:t xml:space="preserve"> </w:t>
+      </w:r>
+      <w:r>
+        <w:t xml:space="preserve">largely focused </w:t>
+      </w:r>
+      <w:r>
+        <w:t>on changes in the abundance of potential comp</w:t>
+      </w:r>
+      <w:r>
+        <w:t xml:space="preserve">etitors during marine residence, </w:t>
+      </w:r>
+      <w:r>
+        <w:t xml:space="preserve">which may result in density-dependent declines in growth or survival. In recent years, pink salmon abundance has garnered particular attention due to increased hatchery production that has been associated with reduced productivity and size-at-maturity across many Pacific salmon populations (REF). </w:t>
       </w:r>
     </w:p>
     <w:p>
       <w:r>
-        <w:t>Although previous</w:t>
-      </w:r>
-      <w:r>
-        <w:t xml:space="preserve"> investigations</w:t>
+        <w:t xml:space="preserve">Sockeye salmon spawning in British Columbia (i.e. the southern portion of the species’ range) have been the focus of much of this previous research due to widespread declines in productivity that have negatively impacted traditionally profitable commercial fisheries. </w:t>
+      </w:r>
+      <w:proofErr w:type="gramStart"/>
+      <w:r>
+        <w:t>On the whole, the productivity of these populations is negatively impacted by warmer ocean temperatures (REF), weak overwinter storms (REF), and abundant Alaskan pink salmon</w:t>
+      </w:r>
+      <w:proofErr w:type="gramEnd"/>
+      <w:r>
+        <w:t xml:space="preserve"> (REF), presumably due to reduced opportunities for marine growth. Yet </w:t>
+      </w:r>
+      <w:r>
+        <w:t>predicting these populations’ response to future, potentially more extreme, environmental conditions is difficult. Even with the relatively long time series (more than 50 years) of stock-recruit data available for many sockeye salmon populations, it unclear whether they may exhibit non-linear responses to environmental processes that have been identified as important.</w:t>
+      </w:r>
+      <w:r>
+        <w:t xml:space="preserve"> Put more simply, are salmon dynamics normally regulated by factors such as sea surface temperature and interspecific competition</w:t>
+      </w:r>
+      <w:r>
+        <w:t xml:space="preserve"> or is this an artefact of rapid changes in these metrics</w:t>
+      </w:r>
+      <w:r>
+        <w:t xml:space="preserve">? </w:t>
+      </w:r>
+    </w:p>
+    <w:p>
+      <w:r>
+        <w:t>To understand how sockeye salmon populations may behave in the future, we used a novel historical dataset to better understand how they responded in the past. Specifically w</w:t>
+      </w:r>
+      <w:r>
+        <w:t>e used</w:t>
       </w:r>
       <w:r>
         <w:t xml:space="preserve"> </w:t>
       </w:r>
       <w:r>
-        <w:t xml:space="preserve">provide important clues </w:t>
-      </w:r>
-      <w:r>
-        <w:t>as to how</w:t>
-      </w:r>
-      <w:r>
-        <w:t xml:space="preserve"> salmon </w:t>
-      </w:r>
-      <w:r>
-        <w:t xml:space="preserve">populations are influenced by large scale environmental drivers, our understanding is limited to a finite number of observations over a limited range of environmental conditions. As a result, it is unclear whether salmon populations may exhibit non-linear responses to </w:t>
-      </w:r>
-      <w:r>
-        <w:t xml:space="preserve">conditions outside those recently observed. Put more simply, are Pacific salmon dynamics normally regulated by factors such as sea surface temperature and interspecific competition? We used </w:t>
-      </w:r>
-      <w:r>
-        <w:t xml:space="preserve">age-structured length </w:t>
+        <w:t>age-structured</w:t>
+      </w:r>
+      <w:r>
+        <w:t>, individual</w:t>
+      </w:r>
+      <w:r>
+        <w:t xml:space="preserve"> length </w:t>
       </w:r>
       <w:r>
         <w:t>data collected</w:t>
       </w:r>
       <w:r>
-        <w:t xml:space="preserve"> during the first half of the 20</w:t>
-      </w:r>
-      <w:r>
-        <w:rPr>
-          <w:vertAlign w:val="superscript"/>
-        </w:rPr>
-        <w:t>th</w:t>
-      </w:r>
-      <w:r>
-        <w:t xml:space="preserve"> century to explore how Pacific salmon populations responded to abiotic and biotic drivers prior to widespread increases in sea surface temperature or hatchery development. These data originated from extensively sampled nearshore fisheries targeting Nass (northern British Columbia) and Rivers Inlet (central BC) sockeye salmon (</w:t>
-      </w:r>
+        <w:t xml:space="preserve"> </w:t>
+      </w:r>
+      <w:r>
+        <w:t>between 1914 and 1946</w:t>
+      </w:r>
+      <w:r>
+        <w:t xml:space="preserve"> to </w:t>
+      </w:r>
+      <w:r>
+        <w:t>examine</w:t>
+      </w:r>
+      <w:r>
+        <w:t xml:space="preserve"> </w:t>
+      </w:r>
+      <w:r>
+        <w:t>two</w:t>
+      </w:r>
+      <w:r>
+        <w:t xml:space="preserve"> Pacific salmon populations</w:t>
+      </w:r>
+      <w:r>
+        <w:t>’</w:t>
+      </w:r>
+      <w:r>
+        <w:t xml:space="preserve"> respon</w:t>
+      </w:r>
+      <w:r>
+        <w:t>se</w:t>
+      </w:r>
+      <w:r>
+        <w:t xml:space="preserve"> to abiotic and biotic drivers prior to widespread increases in sea surface temperature </w:t>
+      </w:r>
+      <w:r>
+        <w:t>and</w:t>
+      </w:r>
+      <w:r>
+        <w:t xml:space="preserve"> hatchery </w:t>
+      </w:r>
+      <w:r>
+        <w:t>pr</w:t>
+      </w:r>
+      <w:bookmarkStart w:id="0" w:name="_GoBack"/>
+      <w:bookmarkEnd w:id="0"/>
+      <w:r>
+        <w:t>opagation</w:t>
+      </w:r>
+      <w:r>
+        <w:t xml:space="preserve">. These data originated from extensively sampled </w:t>
+      </w:r>
+      <w:proofErr w:type="spellStart"/>
+      <w:r>
+        <w:t>nearshore</w:t>
+      </w:r>
+      <w:proofErr w:type="spellEnd"/>
+      <w:r>
+        <w:t xml:space="preserve"> fisheries targeting </w:t>
+      </w:r>
+      <w:proofErr w:type="spellStart"/>
+      <w:r>
+        <w:lastRenderedPageBreak/>
+        <w:t>Nass</w:t>
+      </w:r>
+      <w:proofErr w:type="spellEnd"/>
+      <w:r>
+        <w:t xml:space="preserve"> (northern British Columbia) and Rivers Inlet (central BC) sockeye salmon (</w:t>
+      </w:r>
+      <w:proofErr w:type="spellStart"/>
       <w:r>
         <w:rPr>
           <w:i/>
         </w:rPr>
-        <w:t>Oncorhynchus nerka</w:t>
-      </w:r>
+        <w:t>Oncorhynchus</w:t>
+      </w:r>
+      <w:proofErr w:type="spellEnd"/>
+      <w:r>
+        <w:rPr>
+          <w:i/>
+        </w:rPr>
+        <w:t xml:space="preserve"> </w:t>
+      </w:r>
+      <w:proofErr w:type="spellStart"/>
+      <w:r>
+        <w:rPr>
+          <w:i/>
+        </w:rPr>
+        <w:t>nerka</w:t>
+      </w:r>
+      <w:proofErr w:type="spellEnd"/>
       <w:r>
         <w:t>). Additionally</w:t>
       </w:r>
@@ -149,7 +372,15 @@
         <w:t xml:space="preserve"> </w:t>
       </w:r>
       <w:r>
-        <w:t>historical changes in Nass sockeye salmon body size to those observed in recent years using data collected during in-river sampling.</w:t>
+        <w:t xml:space="preserve">historical changes in </w:t>
+      </w:r>
+      <w:proofErr w:type="spellStart"/>
+      <w:r>
+        <w:t>Nass</w:t>
+      </w:r>
+      <w:proofErr w:type="spellEnd"/>
+      <w:r>
+        <w:t xml:space="preserve"> sockeye salmon body size to those observed in recent years using data collected during in-river sampling.</w:t>
       </w:r>
     </w:p>
     <w:p>
@@ -193,14 +424,26 @@
         <w:t xml:space="preserve"> two different sources. The first included data compiled</w:t>
       </w:r>
       <w:r>
-        <w:t xml:space="preserve"> Nass River and Rivers Inlet commercial gillnet fisheries operating between 1914 and 1946. </w:t>
-      </w:r>
-      <w:r>
-        <w:t xml:space="preserve">These fisheries </w:t>
-      </w:r>
-      <w:r>
-        <w:lastRenderedPageBreak/>
-        <w:t xml:space="preserve">occurred in nearshore waters, with vessels returning at regular intervals </w:t>
+        <w:t xml:space="preserve"> </w:t>
+      </w:r>
+      <w:proofErr w:type="spellStart"/>
+      <w:r>
+        <w:t>Nass</w:t>
+      </w:r>
+      <w:proofErr w:type="spellEnd"/>
+      <w:r>
+        <w:t xml:space="preserve"> River and Rivers Inlet commercial gillnet fisheries operating between 1914 and 1946. </w:t>
+      </w:r>
+      <w:r>
+        <w:t xml:space="preserve">These fisheries occurred in </w:t>
+      </w:r>
+      <w:proofErr w:type="spellStart"/>
+      <w:r>
+        <w:t>nearshore</w:t>
+      </w:r>
+      <w:proofErr w:type="spellEnd"/>
+      <w:r>
+        <w:t xml:space="preserve"> waters, with vessels returning at regular intervals </w:t>
       </w:r>
       <w:r>
         <w:rPr>
@@ -218,10 +461,34 @@
         <w:t>u</w:t>
       </w:r>
       <w:r>
-        <w:t>al fork length (mm), weight (g), and sex were recorded. Although sampling occurred regularly from mid-June to late August in the majority of years, we excluded a subset of years due to insufficient sampling (Nass: 1915, 1920, 1922, 1924, 1938, 1945; Rivers Inlet: 1924, 1945).</w:t>
-      </w:r>
-      <w:r>
-        <w:t xml:space="preserve"> The second, contemporary dataset included data collected in the Nass Rivers fishwheel test fish</w:t>
+        <w:t>al fork length (mm), weight (g), and sex were recorded. Although sampling occurred regularly from mid-June to late August in the majority of years, we excluded a subset of years due to insufficient sampling (</w:t>
+      </w:r>
+      <w:proofErr w:type="spellStart"/>
+      <w:r>
+        <w:t>Nass</w:t>
+      </w:r>
+      <w:proofErr w:type="spellEnd"/>
+      <w:r>
+        <w:t>: 1915, 1920, 1922, 1924, 1938, 1945; Rivers Inlet: 1924, 1945).</w:t>
+      </w:r>
+      <w:r>
+        <w:t xml:space="preserve"> The second, contemporary dataset included data collected in the </w:t>
+      </w:r>
+      <w:proofErr w:type="spellStart"/>
+      <w:r>
+        <w:t>Nass</w:t>
+      </w:r>
+      <w:proofErr w:type="spellEnd"/>
+      <w:r>
+        <w:t xml:space="preserve"> Rivers </w:t>
+      </w:r>
+      <w:proofErr w:type="spellStart"/>
+      <w:r>
+        <w:t>fishwheel</w:t>
+      </w:r>
+      <w:proofErr w:type="spellEnd"/>
+      <w:r>
+        <w:t xml:space="preserve"> test fish</w:t>
       </w:r>
       <w:r>
         <w:t xml:space="preserve">ery, operated by the Nisga’a First Nation between 1994 and 2017. Individuals were sampled daily and length and sex recorded. To account for differences in sampling location that would influence estimates of return timing, we assumed that individuals took seven days to travel from marine fishery locations to the fish wheel. This assumption is consistent with </w:t>
@@ -259,7 +526,15 @@
         <w:t xml:space="preserve"> in the historical dataset</w:t>
       </w:r>
       <w:r>
-        <w:t>. For the Nass this included 1.2, 1.3, 2.2, and 2.3 individuals, while for Rivers Inlet only 1.2 and 1.3 individuals.</w:t>
+        <w:t xml:space="preserve">. For the </w:t>
+      </w:r>
+      <w:proofErr w:type="spellStart"/>
+      <w:r>
+        <w:t>Nass</w:t>
+      </w:r>
+      <w:proofErr w:type="spellEnd"/>
+      <w:r>
+        <w:t xml:space="preserve"> this included 1.2, 1.3, 2.2, and 2.3 individuals, while for Rivers Inlet only 1.2 and 1.3 individuals.</w:t>
       </w:r>
       <w:r>
         <w:t xml:space="preserve"> Historical age data were generated by </w:t>
@@ -271,7 +546,23 @@
         <w:t>x</w:t>
       </w:r>
       <w:r>
-        <w:t>, while contemporary aging analyses were conducted by Fisheries and Oceans Canada (1994-2004) or Alaska Department of Fish and Game (2005-2017) schlerochronology lab.</w:t>
+        <w:t xml:space="preserve">, </w:t>
+      </w:r>
+      <w:proofErr w:type="gramStart"/>
+      <w:r>
+        <w:t xml:space="preserve">while contemporary aging analyses were conducted by Fisheries and Oceans Canada (1994-2004) or Alaska Department of Fish and Game (2005-2017) </w:t>
+      </w:r>
+      <w:proofErr w:type="spellStart"/>
+      <w:r>
+        <w:t>schlerochronology</w:t>
+      </w:r>
+      <w:proofErr w:type="spellEnd"/>
+      <w:r>
+        <w:t xml:space="preserve"> lab</w:t>
+      </w:r>
+      <w:proofErr w:type="gramEnd"/>
+      <w:r>
+        <w:t>.</w:t>
       </w:r>
     </w:p>
     <w:p>
@@ -300,8 +591,6 @@
       <w:r>
         <w:t>. For our analyses we used the mean from March-June of the return year since this should provide a proxy for conditions experienced during maximum growth (REF).</w:t>
       </w:r>
-      <w:bookmarkStart w:id="0" w:name="_GoBack"/>
-      <w:bookmarkEnd w:id="0"/>
     </w:p>
     <w:p/>
     <w:sectPr>
@@ -331,7 +620,7 @@
       </w:pPr>
     </w:pPrDefault>
   </w:docDefaults>
-  <w:latentStyles w:defLockedState="0" w:defUIPriority="99" w:defSemiHidden="1" w:defUnhideWhenUsed="1" w:defQFormat="0" w:count="267">
+  <w:latentStyles w:defLockedState="0" w:defUIPriority="99" w:defSemiHidden="1" w:defUnhideWhenUsed="1" w:defQFormat="0" w:count="276">
     <w:lsdException w:name="Normal" w:semiHidden="0" w:uiPriority="0" w:unhideWhenUsed="0" w:qFormat="1"/>
     <w:lsdException w:name="heading 1" w:semiHidden="0" w:uiPriority="9" w:unhideWhenUsed="0" w:qFormat="1"/>
     <w:lsdException w:name="heading 2" w:uiPriority="9" w:qFormat="1"/>
@@ -477,7 +766,6 @@
   <w:style w:type="character" w:default="1" w:styleId="DefaultParagraphFont">
     <w:name w:val="Default Paragraph Font"/>
     <w:uiPriority w:val="1"/>
-    <w:semiHidden/>
     <w:unhideWhenUsed/>
   </w:style>
   <w:style w:type="table" w:default="1" w:styleId="TableNormal">
@@ -603,7 +891,7 @@
 </file>
 
 <file path=word/stylesWithEffects.xml><?xml version="1.0" encoding="utf-8"?>
-<w:styles xmlns:wpc="http://schemas.microsoft.com/office/word/2010/wordprocessingCanvas" xmlns:mc="http://schemas.openxmlformats.org/markup-compatibility/2006" xmlns:o="urn:schemas-microsoft-com:office:office" xmlns:r="http://schemas.openxmlformats.org/officeDocument/2006/relationships" xmlns:m="http://schemas.openxmlformats.org/officeDocument/2006/math" xmlns:v="urn:schemas-microsoft-com:vml" xmlns:wp14="http://schemas.microsoft.com/office/word/2010/wordprocessingDrawing" xmlns:wp="http://schemas.openxmlformats.org/drawingml/2006/wordprocessingDrawing" xmlns:w10="urn:schemas-microsoft-com:office:word" xmlns:w="http://schemas.openxmlformats.org/wordprocessingml/2006/main" xmlns:w14="http://schemas.microsoft.com/office/word/2010/wordml" xmlns:wpg="http://schemas.microsoft.com/office/word/2010/wordprocessingGroup" xmlns:wpi="http://schemas.microsoft.com/office/word/2010/wordprocessingInk" xmlns:wne="http://schemas.microsoft.com/office/word/2006/wordml" xmlns:wps="http://schemas.microsoft.com/office/word/2010/wordprocessingShape" mc:Ignorable="w14 wp14">
+<w:styles xmlns:wpc="http://schemas.microsoft.com/office/word/2010/wordprocessingCanvas" xmlns:mo="http://schemas.microsoft.com/office/mac/office/2008/main" xmlns:mc="http://schemas.openxmlformats.org/markup-compatibility/2006" xmlns:mv="urn:schemas-microsoft-com:mac:vml" xmlns:o="urn:schemas-microsoft-com:office:office" xmlns:r="http://schemas.openxmlformats.org/officeDocument/2006/relationships" xmlns:m="http://schemas.openxmlformats.org/officeDocument/2006/math" xmlns:v="urn:schemas-microsoft-com:vml" xmlns:wp14="http://schemas.microsoft.com/office/word/2010/wordprocessingDrawing" xmlns:wp="http://schemas.openxmlformats.org/drawingml/2006/wordprocessingDrawing" xmlns:w10="urn:schemas-microsoft-com:office:word" xmlns:w="http://schemas.openxmlformats.org/wordprocessingml/2006/main" xmlns:w14="http://schemas.microsoft.com/office/word/2010/wordml" xmlns:wpg="http://schemas.microsoft.com/office/word/2010/wordprocessingGroup" xmlns:wpi="http://schemas.microsoft.com/office/word/2010/wordprocessingInk" xmlns:wne="http://schemas.microsoft.com/office/word/2006/wordml" xmlns:wps="http://schemas.microsoft.com/office/word/2010/wordprocessingShape" mc:Ignorable="w14 wp14">
   <w:docDefaults>
     <w:rPrDefault>
       <w:rPr>
@@ -619,7 +907,7 @@
       </w:pPr>
     </w:pPrDefault>
   </w:docDefaults>
-  <w:latentStyles w:defLockedState="0" w:defUIPriority="99" w:defSemiHidden="1" w:defUnhideWhenUsed="1" w:defQFormat="0" w:count="267">
+  <w:latentStyles w:defLockedState="0" w:defUIPriority="99" w:defSemiHidden="1" w:defUnhideWhenUsed="1" w:defQFormat="0" w:count="276">
     <w:lsdException w:name="Normal" w:semiHidden="0" w:uiPriority="0" w:unhideWhenUsed="0" w:qFormat="1"/>
     <w:lsdException w:name="heading 1" w:semiHidden="0" w:uiPriority="9" w:unhideWhenUsed="0" w:qFormat="1"/>
     <w:lsdException w:name="heading 2" w:uiPriority="9" w:qFormat="1"/>
@@ -765,7 +1053,6 @@
   <w:style w:type="character" w:default="1" w:styleId="DefaultParagraphFont">
     <w:name w:val="Default Paragraph Font"/>
     <w:uiPriority w:val="1"/>
-    <w:semiHidden/>
     <w:unhideWhenUsed/>
   </w:style>
   <w:style w:type="table" w:default="1" w:styleId="TableNormal">

</xml_diff>

<commit_message>
Updated catch estimates to include all of AK, BC, WA sox and pink
</commit_message>
<xml_diff>
--- a/doc/draft.docx
+++ b/doc/draft.docx
@@ -3,402 +3,876 @@
 <w:document xmlns:wpc="http://schemas.microsoft.com/office/word/2010/wordprocessingCanvas" xmlns:mo="http://schemas.microsoft.com/office/mac/office/2008/main" xmlns:mc="http://schemas.openxmlformats.org/markup-compatibility/2006" xmlns:mv="urn:schemas-microsoft-com:mac:vml" xmlns:o="urn:schemas-microsoft-com:office:office" xmlns:r="http://schemas.openxmlformats.org/officeDocument/2006/relationships" xmlns:m="http://schemas.openxmlformats.org/officeDocument/2006/math" xmlns:v="urn:schemas-microsoft-com:vml" xmlns:wp14="http://schemas.microsoft.com/office/word/2010/wordprocessingDrawing" xmlns:wp="http://schemas.openxmlformats.org/drawingml/2006/wordprocessingDrawing" xmlns:w10="urn:schemas-microsoft-com:office:word" xmlns:w="http://schemas.openxmlformats.org/wordprocessingml/2006/main" xmlns:w14="http://schemas.microsoft.com/office/word/2010/wordml" xmlns:wpg="http://schemas.microsoft.com/office/word/2010/wordprocessingGroup" xmlns:wpi="http://schemas.microsoft.com/office/word/2010/wordprocessingInk" xmlns:wne="http://schemas.microsoft.com/office/word/2006/wordml" xmlns:wps="http://schemas.microsoft.com/office/word/2010/wordprocessingShape" mc:Ignorable="w14 wp14">
   <w:body>
     <w:p>
-      <w:r>
+      <w:pPr>
+        <w:rPr>
+          <w:rFonts w:ascii="Times New Roman" w:hAnsi="Times New Roman" w:cs="Times New Roman"/>
+          <w:sz w:val="24"/>
+          <w:szCs w:val="24"/>
+        </w:rPr>
+      </w:pPr>
+      <w:r>
+        <w:rPr>
+          <w:rFonts w:ascii="Times New Roman" w:hAnsi="Times New Roman" w:cs="Times New Roman"/>
+          <w:sz w:val="24"/>
+          <w:szCs w:val="24"/>
+        </w:rPr>
         <w:t xml:space="preserve">Declines in mean body size </w:t>
       </w:r>
       <w:r>
+        <w:rPr>
+          <w:rFonts w:ascii="Times New Roman" w:hAnsi="Times New Roman" w:cs="Times New Roman"/>
+          <w:sz w:val="24"/>
+          <w:szCs w:val="24"/>
+        </w:rPr>
         <w:t>have been identified in a wide range of exploited fishes, including several Pacific salmon species (REF). From a management perspective, such changes are particularly concerning if they result in reduced per-capita productivity</w:t>
       </w:r>
       <w:r>
+        <w:rPr>
+          <w:rFonts w:ascii="Times New Roman" w:hAnsi="Times New Roman" w:cs="Times New Roman"/>
+          <w:sz w:val="24"/>
+          <w:szCs w:val="24"/>
+        </w:rPr>
         <w:t xml:space="preserve"> </w:t>
       </w:r>
       <w:r>
+        <w:rPr>
+          <w:rFonts w:ascii="Times New Roman" w:hAnsi="Times New Roman" w:cs="Times New Roman"/>
+          <w:sz w:val="24"/>
+          <w:szCs w:val="24"/>
+        </w:rPr>
         <w:t xml:space="preserve">(REF) </w:t>
       </w:r>
       <w:r>
+        <w:rPr>
+          <w:rFonts w:ascii="Times New Roman" w:hAnsi="Times New Roman" w:cs="Times New Roman"/>
+          <w:sz w:val="24"/>
+          <w:szCs w:val="24"/>
+        </w:rPr>
         <w:t>or</w:t>
       </w:r>
       <w:r>
+        <w:rPr>
+          <w:rFonts w:ascii="Times New Roman" w:hAnsi="Times New Roman" w:cs="Times New Roman"/>
+          <w:sz w:val="24"/>
+          <w:szCs w:val="24"/>
+        </w:rPr>
         <w:t xml:space="preserve"> alter </w:t>
       </w:r>
       <w:r>
+        <w:rPr>
+          <w:rFonts w:ascii="Times New Roman" w:hAnsi="Times New Roman" w:cs="Times New Roman"/>
+          <w:sz w:val="24"/>
+          <w:szCs w:val="24"/>
+        </w:rPr>
         <w:t xml:space="preserve">community </w:t>
       </w:r>
       <w:r>
+        <w:rPr>
+          <w:rFonts w:ascii="Times New Roman" w:hAnsi="Times New Roman" w:cs="Times New Roman"/>
+          <w:sz w:val="24"/>
+          <w:szCs w:val="24"/>
+        </w:rPr>
         <w:t xml:space="preserve">dynamics </w:t>
       </w:r>
       <w:r>
+        <w:rPr>
+          <w:rFonts w:ascii="Times New Roman" w:hAnsi="Times New Roman" w:cs="Times New Roman"/>
+          <w:sz w:val="24"/>
+          <w:szCs w:val="24"/>
+        </w:rPr>
         <w:t>(</w:t>
       </w:r>
       <w:r>
+        <w:rPr>
+          <w:rFonts w:ascii="Times New Roman" w:hAnsi="Times New Roman" w:cs="Times New Roman"/>
+          <w:sz w:val="24"/>
+          <w:szCs w:val="24"/>
+        </w:rPr>
         <w:t>REF)</w:t>
       </w:r>
       <w:r>
+        <w:rPr>
+          <w:rFonts w:ascii="Times New Roman" w:hAnsi="Times New Roman" w:cs="Times New Roman"/>
+          <w:sz w:val="24"/>
+          <w:szCs w:val="24"/>
+        </w:rPr>
         <w:t xml:space="preserve">. </w:t>
       </w:r>
       <w:r>
+        <w:rPr>
+          <w:rFonts w:ascii="Times New Roman" w:hAnsi="Times New Roman" w:cs="Times New Roman"/>
+          <w:sz w:val="24"/>
+          <w:szCs w:val="24"/>
+        </w:rPr>
         <w:t>D</w:t>
       </w:r>
       <w:r>
+        <w:rPr>
+          <w:rFonts w:ascii="Times New Roman" w:hAnsi="Times New Roman" w:cs="Times New Roman"/>
+          <w:sz w:val="24"/>
+          <w:szCs w:val="24"/>
+        </w:rPr>
         <w:t>eclines</w:t>
       </w:r>
       <w:r>
+        <w:rPr>
+          <w:rFonts w:ascii="Times New Roman" w:hAnsi="Times New Roman" w:cs="Times New Roman"/>
+          <w:sz w:val="24"/>
+          <w:szCs w:val="24"/>
+        </w:rPr>
         <w:t xml:space="preserve"> in body size</w:t>
       </w:r>
       <w:r>
+        <w:rPr>
+          <w:rFonts w:ascii="Times New Roman" w:hAnsi="Times New Roman" w:cs="Times New Roman"/>
+          <w:sz w:val="24"/>
+          <w:szCs w:val="24"/>
+        </w:rPr>
         <w:t xml:space="preserve"> </w:t>
       </w:r>
       <w:r>
+        <w:rPr>
+          <w:rFonts w:ascii="Times New Roman" w:hAnsi="Times New Roman" w:cs="Times New Roman"/>
+          <w:sz w:val="24"/>
+          <w:szCs w:val="24"/>
+        </w:rPr>
         <w:t>are typically l</w:t>
       </w:r>
       <w:r>
+        <w:rPr>
+          <w:rFonts w:ascii="Times New Roman" w:hAnsi="Times New Roman" w:cs="Times New Roman"/>
+          <w:sz w:val="24"/>
+          <w:szCs w:val="24"/>
+        </w:rPr>
         <w:t>inked to reduced</w:t>
       </w:r>
       <w:r>
+        <w:rPr>
+          <w:rFonts w:ascii="Times New Roman" w:hAnsi="Times New Roman" w:cs="Times New Roman"/>
+          <w:sz w:val="24"/>
+          <w:szCs w:val="24"/>
+        </w:rPr>
         <w:t xml:space="preserve"> individual growth due to </w:t>
       </w:r>
-      <w:proofErr w:type="spellStart"/>
-      <w:r>
-        <w:t>unfavorable</w:t>
-      </w:r>
-      <w:proofErr w:type="spellEnd"/>
-      <w:r>
-        <w:t xml:space="preserve"> environmental conditions (e.g. altered prey community, increased competition) or </w:t>
-      </w:r>
-      <w:r>
+      <w:r>
+        <w:rPr>
+          <w:rFonts w:ascii="Times New Roman" w:hAnsi="Times New Roman" w:cs="Times New Roman"/>
+          <w:sz w:val="24"/>
+          <w:szCs w:val="24"/>
+        </w:rPr>
+        <w:t xml:space="preserve">unfavorable environmental conditions (e.g. altered prey community, increased competition) or </w:t>
+      </w:r>
+      <w:r>
+        <w:rPr>
+          <w:rFonts w:ascii="Times New Roman" w:hAnsi="Times New Roman" w:cs="Times New Roman"/>
+          <w:sz w:val="24"/>
+          <w:szCs w:val="24"/>
+        </w:rPr>
         <w:t>the removal of</w:t>
       </w:r>
       <w:r>
+        <w:rPr>
+          <w:rFonts w:ascii="Times New Roman" w:hAnsi="Times New Roman" w:cs="Times New Roman"/>
+          <w:sz w:val="24"/>
+          <w:szCs w:val="24"/>
+        </w:rPr>
         <w:t xml:space="preserve"> larger individuals</w:t>
       </w:r>
       <w:r>
+        <w:rPr>
+          <w:rFonts w:ascii="Times New Roman" w:hAnsi="Times New Roman" w:cs="Times New Roman"/>
+          <w:sz w:val="24"/>
+          <w:szCs w:val="24"/>
+        </w:rPr>
         <w:t xml:space="preserve"> in size-selective fisheries</w:t>
       </w:r>
       <w:r>
+        <w:rPr>
+          <w:rFonts w:ascii="Times New Roman" w:hAnsi="Times New Roman" w:cs="Times New Roman"/>
+          <w:sz w:val="24"/>
+          <w:szCs w:val="24"/>
+        </w:rPr>
         <w:t xml:space="preserve"> (REF)</w:t>
       </w:r>
       <w:r>
+        <w:rPr>
+          <w:rFonts w:ascii="Times New Roman" w:hAnsi="Times New Roman" w:cs="Times New Roman"/>
+          <w:sz w:val="24"/>
+          <w:szCs w:val="24"/>
+        </w:rPr>
         <w:t>.</w:t>
       </w:r>
       <w:r>
+        <w:rPr>
+          <w:rFonts w:ascii="Times New Roman" w:hAnsi="Times New Roman" w:cs="Times New Roman"/>
+          <w:sz w:val="24"/>
+          <w:szCs w:val="24"/>
+        </w:rPr>
+        <w:t xml:space="preserve"> In </w:t>
+      </w:r>
+      <w:r>
+        <w:rPr>
+          <w:rFonts w:ascii="Times New Roman" w:hAnsi="Times New Roman" w:cs="Times New Roman"/>
+          <w:sz w:val="24"/>
+          <w:szCs w:val="24"/>
+        </w:rPr>
+        <w:t xml:space="preserve">the </w:t>
+      </w:r>
+      <w:r>
+        <w:rPr>
+          <w:rFonts w:ascii="Times New Roman" w:hAnsi="Times New Roman" w:cs="Times New Roman"/>
+          <w:sz w:val="24"/>
+          <w:szCs w:val="24"/>
+        </w:rPr>
+        <w:t>case of Pacific salmon, many populations have exhibited regionally coherent shifts</w:t>
+      </w:r>
+      <w:r>
+        <w:rPr>
+          <w:rFonts w:ascii="Times New Roman" w:hAnsi="Times New Roman" w:cs="Times New Roman"/>
+          <w:sz w:val="24"/>
+          <w:szCs w:val="24"/>
+        </w:rPr>
+        <w:t xml:space="preserve"> in growth, age-at-maturity, and survival (REF)</w:t>
+      </w:r>
+      <w:r>
+        <w:rPr>
+          <w:rFonts w:ascii="Times New Roman" w:hAnsi="Times New Roman" w:cs="Times New Roman"/>
+          <w:sz w:val="24"/>
+          <w:szCs w:val="24"/>
+        </w:rPr>
+        <w:t>,</w:t>
+      </w:r>
+      <w:r>
+        <w:rPr>
+          <w:rFonts w:ascii="Times New Roman" w:hAnsi="Times New Roman" w:cs="Times New Roman"/>
+          <w:sz w:val="24"/>
+          <w:szCs w:val="24"/>
+        </w:rPr>
         <w:t xml:space="preserve"> </w:t>
       </w:r>
       <w:r>
-        <w:t xml:space="preserve">In </w:t>
-      </w:r>
-      <w:r>
-        <w:t xml:space="preserve">the </w:t>
-      </w:r>
-      <w:r>
-        <w:t>case of Pacific salmon, many populations have exhibited regionally coherent shifts</w:t>
-      </w:r>
-      <w:r>
-        <w:t xml:space="preserve"> in growth, age-at-maturity, and survival (REF)</w:t>
-      </w:r>
-      <w:r>
-        <w:t>,</w:t>
-      </w:r>
-      <w:r>
+        <w:rPr>
+          <w:rFonts w:ascii="Times New Roman" w:hAnsi="Times New Roman" w:cs="Times New Roman"/>
+          <w:sz w:val="24"/>
+          <w:szCs w:val="24"/>
+        </w:rPr>
+        <w:t>that are consistent with</w:t>
+      </w:r>
+      <w:r>
+        <w:rPr>
+          <w:rFonts w:ascii="Times New Roman" w:hAnsi="Times New Roman" w:cs="Times New Roman"/>
+          <w:sz w:val="24"/>
+          <w:szCs w:val="24"/>
+        </w:rPr>
+        <w:t xml:space="preserve"> large-scal</w:t>
+      </w:r>
+      <w:r>
+        <w:rPr>
+          <w:rFonts w:ascii="Times New Roman" w:hAnsi="Times New Roman" w:cs="Times New Roman"/>
+          <w:sz w:val="24"/>
+          <w:szCs w:val="24"/>
+        </w:rPr>
+        <w:t>e environmental drivers moderating</w:t>
+      </w:r>
+      <w:r>
+        <w:rPr>
+          <w:rFonts w:ascii="Times New Roman" w:hAnsi="Times New Roman" w:cs="Times New Roman"/>
+          <w:sz w:val="24"/>
+          <w:szCs w:val="24"/>
+        </w:rPr>
+        <w:t xml:space="preserve"> interannual variation in traits such as body size.</w:t>
+      </w:r>
+      <w:r>
+        <w:rPr>
+          <w:rFonts w:ascii="Times New Roman" w:hAnsi="Times New Roman" w:cs="Times New Roman"/>
+          <w:sz w:val="24"/>
+          <w:szCs w:val="24"/>
+        </w:rPr>
+        <w:t xml:space="preserve"> Unsurprisingly, identifying the</w:t>
+      </w:r>
+      <w:r>
+        <w:rPr>
+          <w:rFonts w:ascii="Times New Roman" w:hAnsi="Times New Roman" w:cs="Times New Roman"/>
+          <w:sz w:val="24"/>
+          <w:szCs w:val="24"/>
+        </w:rPr>
+        <w:t xml:space="preserve"> specific</w:t>
+      </w:r>
+      <w:r>
+        <w:rPr>
+          <w:rFonts w:ascii="Times New Roman" w:hAnsi="Times New Roman" w:cs="Times New Roman"/>
+          <w:sz w:val="24"/>
+          <w:szCs w:val="24"/>
+        </w:rPr>
         <w:t xml:space="preserve"> </w:t>
       </w:r>
       <w:r>
-        <w:t>that are consistent with</w:t>
-      </w:r>
-      <w:r>
-        <w:t xml:space="preserve"> large-scal</w:t>
-      </w:r>
-      <w:r>
-        <w:t>e environmental drivers moderating</w:t>
-      </w:r>
-      <w:r>
-        <w:t xml:space="preserve"> </w:t>
-      </w:r>
-      <w:proofErr w:type="spellStart"/>
-      <w:r>
-        <w:t>interannual</w:t>
-      </w:r>
-      <w:proofErr w:type="spellEnd"/>
-      <w:r>
-        <w:t xml:space="preserve"> variation in traits such as body size.</w:t>
-      </w:r>
-      <w:r>
-        <w:t xml:space="preserve"> Unsurprisingly, identifying the</w:t>
-      </w:r>
-      <w:r>
-        <w:t xml:space="preserve"> specific</w:t>
-      </w:r>
-      <w:r>
-        <w:t xml:space="preserve"> </w:t>
-      </w:r>
-      <w:r>
+        <w:rPr>
+          <w:rFonts w:ascii="Times New Roman" w:hAnsi="Times New Roman" w:cs="Times New Roman"/>
+          <w:sz w:val="24"/>
+          <w:szCs w:val="24"/>
+        </w:rPr>
         <w:t>conditions</w:t>
       </w:r>
       <w:r>
+        <w:rPr>
+          <w:rFonts w:ascii="Times New Roman" w:hAnsi="Times New Roman" w:cs="Times New Roman"/>
+          <w:sz w:val="24"/>
+          <w:szCs w:val="24"/>
+        </w:rPr>
         <w:t xml:space="preserve"> that drive this variability is o</w:t>
       </w:r>
       <w:r>
+        <w:rPr>
+          <w:rFonts w:ascii="Times New Roman" w:hAnsi="Times New Roman" w:cs="Times New Roman"/>
+          <w:sz w:val="24"/>
+          <w:szCs w:val="24"/>
+        </w:rPr>
         <w:t>f considerable interest</w:t>
       </w:r>
       <w:r>
+        <w:rPr>
+          <w:rFonts w:ascii="Times New Roman" w:hAnsi="Times New Roman" w:cs="Times New Roman"/>
+          <w:sz w:val="24"/>
+          <w:szCs w:val="24"/>
+        </w:rPr>
         <w:t xml:space="preserve">, both as a means of improving forecasts and by bounding expected levels of future productivity. </w:t>
-      </w:r>
-    </w:p>
-    <w:p>
-      <w:r>
-        <w:t>B</w:t>
-      </w:r>
-      <w:r>
-        <w:t xml:space="preserve">oth bottom-up and top-down drivers </w:t>
-      </w:r>
-      <w:r>
-        <w:t>may</w:t>
-      </w:r>
-      <w:r>
-        <w:t xml:space="preserve"> regulate salmon growth during marine residence. For example, changes in sea surface temperature may influence metabolic rate (REF), as well as the quantity and quality of prey available to salmon</w:t>
-      </w:r>
-      <w:r>
-        <w:t xml:space="preserve"> (REF)</w:t>
-      </w:r>
-      <w:r>
-        <w:t>. Salmon growth and survival is often associated with indices such as the Pacific Decadal Oscillation, North Pacific Gyre Oscillation, and ENSO, which integrate environmental conditions over relatively large spatial and temporal scales (REF).</w:t>
-      </w:r>
-      <w:r>
-        <w:t xml:space="preserve"> Although population-level responses to these temperature indices are regionally coherent, they</w:t>
-      </w:r>
-      <w:r>
-        <w:t xml:space="preserve"> often</w:t>
-      </w:r>
-      <w:r>
-        <w:t xml:space="preserve"> vary across the species range with northern populations responding positively to temperature increases and southern populations the opposite</w:t>
-      </w:r>
-      <w:r>
-        <w:t xml:space="preserve"> (REF)</w:t>
-      </w:r>
-      <w:r>
-        <w:t xml:space="preserve">. </w:t>
-      </w:r>
-      <w:r>
-        <w:t>Wind stress indices, such as ALPI</w:t>
-      </w:r>
-      <w:r>
-        <w:t xml:space="preserve"> or upwelling metrics</w:t>
-      </w:r>
-      <w:r>
-        <w:t>, may also be correlated with</w:t>
-      </w:r>
-      <w:r>
-        <w:t xml:space="preserve"> salmon</w:t>
-      </w:r>
-      <w:r>
-        <w:t xml:space="preserve"> growth by moderating nutrient transport to surface layers </w:t>
-      </w:r>
-      <w:r>
-        <w:t xml:space="preserve">during winter and early spring </w:t>
-      </w:r>
-      <w:r>
-        <w:t xml:space="preserve">(REF). </w:t>
-      </w:r>
-      <w:r>
-        <w:t>In</w:t>
-      </w:r>
-      <w:r>
-        <w:t>vestigations into top-down effects</w:t>
-      </w:r>
-      <w:r>
-        <w:t xml:space="preserve"> are more limited and have</w:t>
-      </w:r>
-      <w:r>
-        <w:t xml:space="preserve"> </w:t>
-      </w:r>
-      <w:r>
-        <w:t xml:space="preserve">largely focused </w:t>
-      </w:r>
-      <w:r>
-        <w:t>on changes in the abundance of potential comp</w:t>
-      </w:r>
-      <w:r>
-        <w:t xml:space="preserve">etitors during marine residence, </w:t>
-      </w:r>
-      <w:r>
-        <w:t xml:space="preserve">which may result in density-dependent declines in growth or survival. In recent years, pink salmon abundance has garnered particular attention due to increased hatchery production that has been associated with reduced productivity and size-at-maturity across many Pacific salmon populations (REF). </w:t>
-      </w:r>
-    </w:p>
-    <w:p>
-      <w:r>
-        <w:t xml:space="preserve">Sockeye salmon spawning in British Columbia (i.e. the southern portion of the species’ range) have been the focus of much of this previous research due to widespread declines in productivity that have negatively impacted traditionally profitable commercial fisheries. </w:t>
-      </w:r>
-      <w:proofErr w:type="gramStart"/>
-      <w:r>
-        <w:t>On the whole, the productivity of these populations is negatively impacted by warmer ocean temperatures (REF), weak overwinter storms (REF), and abundant Alaskan pink salmon</w:t>
-      </w:r>
-      <w:proofErr w:type="gramEnd"/>
-      <w:r>
-        <w:t xml:space="preserve"> (REF), presumably due to reduced opportunities for marine growth. Yet </w:t>
-      </w:r>
-      <w:r>
-        <w:t>predicting these populations’ response to future, potentially more extreme, environmental conditions is difficult. Even with the relatively long time series (more than 50 years) of stock-recruit data available for many sockeye salmon populations, it unclear whether they may exhibit non-linear responses to environmental processes that have been identified as important.</w:t>
-      </w:r>
-      <w:r>
-        <w:t xml:space="preserve"> Put more simply, are salmon dynamics normally regulated by factors such as sea surface temperature and interspecific competition</w:t>
-      </w:r>
-      <w:r>
-        <w:t xml:space="preserve"> or is this an artefact of rapid changes in these metrics</w:t>
-      </w:r>
-      <w:r>
-        <w:t xml:space="preserve">? </w:t>
-      </w:r>
-    </w:p>
-    <w:p>
-      <w:r>
-        <w:t>To understand how sockeye salmon populations may behave in the future, we used a novel historical dataset to better understand how they responded in the past. Specifically w</w:t>
-      </w:r>
-      <w:r>
-        <w:t>e used</w:t>
-      </w:r>
-      <w:r>
-        <w:t xml:space="preserve"> </w:t>
-      </w:r>
-      <w:r>
-        <w:t>age-structured</w:t>
-      </w:r>
-      <w:r>
-        <w:t>, individual</w:t>
-      </w:r>
-      <w:r>
-        <w:t xml:space="preserve"> length </w:t>
-      </w:r>
-      <w:r>
-        <w:t>data collected</w:t>
-      </w:r>
-      <w:r>
-        <w:t xml:space="preserve"> </w:t>
-      </w:r>
-      <w:r>
-        <w:t>between 1914 and 1946</w:t>
-      </w:r>
-      <w:r>
-        <w:t xml:space="preserve"> to </w:t>
-      </w:r>
-      <w:r>
-        <w:t>examine</w:t>
-      </w:r>
-      <w:r>
-        <w:t xml:space="preserve"> </w:t>
-      </w:r>
-      <w:r>
-        <w:t>two</w:t>
-      </w:r>
-      <w:r>
-        <w:t xml:space="preserve"> Pacific salmon populations</w:t>
-      </w:r>
-      <w:r>
-        <w:t>’</w:t>
-      </w:r>
-      <w:r>
-        <w:t xml:space="preserve"> respon</w:t>
-      </w:r>
-      <w:r>
-        <w:t>se</w:t>
-      </w:r>
-      <w:r>
-        <w:t xml:space="preserve"> to abiotic and biotic drivers prior to widespread increases in sea surface temperature </w:t>
-      </w:r>
-      <w:r>
-        <w:t>and</w:t>
-      </w:r>
-      <w:r>
-        <w:t xml:space="preserve"> hatchery </w:t>
-      </w:r>
-      <w:r>
-        <w:t>pr</w:t>
-      </w:r>
-      <w:bookmarkStart w:id="0" w:name="_GoBack"/>
-      <w:bookmarkEnd w:id="0"/>
-      <w:r>
-        <w:t>opagation</w:t>
-      </w:r>
-      <w:r>
-        <w:t xml:space="preserve">. These data originated from extensively sampled </w:t>
-      </w:r>
-      <w:proofErr w:type="spellStart"/>
-      <w:r>
-        <w:t>nearshore</w:t>
-      </w:r>
-      <w:proofErr w:type="spellEnd"/>
-      <w:r>
-        <w:t xml:space="preserve"> fisheries targeting </w:t>
-      </w:r>
-      <w:proofErr w:type="spellStart"/>
-      <w:r>
-        <w:lastRenderedPageBreak/>
-        <w:t>Nass</w:t>
-      </w:r>
-      <w:proofErr w:type="spellEnd"/>
-      <w:r>
-        <w:t xml:space="preserve"> (northern British Columbia) and Rivers Inlet (central BC) sockeye salmon (</w:t>
-      </w:r>
-      <w:proofErr w:type="spellStart"/>
-      <w:r>
-        <w:rPr>
-          <w:i/>
-        </w:rPr>
-        <w:t>Oncorhynchus</w:t>
-      </w:r>
-      <w:proofErr w:type="spellEnd"/>
-      <w:r>
-        <w:rPr>
-          <w:i/>
-        </w:rPr>
-        <w:t xml:space="preserve"> </w:t>
-      </w:r>
-      <w:proofErr w:type="spellStart"/>
-      <w:r>
-        <w:rPr>
-          <w:i/>
-        </w:rPr>
-        <w:t>nerka</w:t>
-      </w:r>
-      <w:proofErr w:type="spellEnd"/>
-      <w:r>
-        <w:t>). Additionally</w:t>
-      </w:r>
-      <w:r>
-        <w:t xml:space="preserve"> we </w:t>
-      </w:r>
-      <w:r>
-        <w:t>compare</w:t>
-      </w:r>
-      <w:r>
-        <w:t xml:space="preserve"> </w:t>
-      </w:r>
-      <w:r>
-        <w:t xml:space="preserve">historical changes in </w:t>
-      </w:r>
-      <w:proofErr w:type="spellStart"/>
-      <w:r>
-        <w:t>Nass</w:t>
-      </w:r>
-      <w:proofErr w:type="spellEnd"/>
-      <w:r>
-        <w:t xml:space="preserve"> sockeye salmon body size to those observed in recent years using data collected during in-river sampling.</w:t>
       </w:r>
     </w:p>
     <w:p>
       <w:pPr>
         <w:rPr>
+          <w:rFonts w:ascii="Times New Roman" w:hAnsi="Times New Roman" w:cs="Times New Roman"/>
+          <w:sz w:val="24"/>
+          <w:szCs w:val="24"/>
+        </w:rPr>
+      </w:pPr>
+      <w:r>
+        <w:rPr>
+          <w:rFonts w:ascii="Times New Roman" w:hAnsi="Times New Roman" w:cs="Times New Roman"/>
+          <w:sz w:val="24"/>
+          <w:szCs w:val="24"/>
+        </w:rPr>
+        <w:t>B</w:t>
+      </w:r>
+      <w:r>
+        <w:rPr>
+          <w:rFonts w:ascii="Times New Roman" w:hAnsi="Times New Roman" w:cs="Times New Roman"/>
+          <w:sz w:val="24"/>
+          <w:szCs w:val="24"/>
+        </w:rPr>
+        <w:t xml:space="preserve">oth bottom-up and top-down drivers </w:t>
+      </w:r>
+      <w:r>
+        <w:rPr>
+          <w:rFonts w:ascii="Times New Roman" w:hAnsi="Times New Roman" w:cs="Times New Roman"/>
+          <w:sz w:val="24"/>
+          <w:szCs w:val="24"/>
+        </w:rPr>
+        <w:t>may</w:t>
+      </w:r>
+      <w:r>
+        <w:rPr>
+          <w:rFonts w:ascii="Times New Roman" w:hAnsi="Times New Roman" w:cs="Times New Roman"/>
+          <w:sz w:val="24"/>
+          <w:szCs w:val="24"/>
+        </w:rPr>
+        <w:t xml:space="preserve"> regulate salmon growth during marine residence. For example, changes in sea surface temperature may influence metabolic rate (REF), as well as the quantity and quality of prey available to salmon</w:t>
+      </w:r>
+      <w:r>
+        <w:rPr>
+          <w:rFonts w:ascii="Times New Roman" w:hAnsi="Times New Roman" w:cs="Times New Roman"/>
+          <w:sz w:val="24"/>
+          <w:szCs w:val="24"/>
+        </w:rPr>
+        <w:t xml:space="preserve"> (REF)</w:t>
+      </w:r>
+      <w:r>
+        <w:rPr>
+          <w:rFonts w:ascii="Times New Roman" w:hAnsi="Times New Roman" w:cs="Times New Roman"/>
+          <w:sz w:val="24"/>
+          <w:szCs w:val="24"/>
+        </w:rPr>
+        <w:t>. Salmon growth and survival is often associated with indices such as the Pacific Decadal Oscillation, North Pacific Gyre Oscillation, and ENSO, which integrate environmental conditions over relatively large spatial and temporal scales (REF).</w:t>
+      </w:r>
+      <w:r>
+        <w:rPr>
+          <w:rFonts w:ascii="Times New Roman" w:hAnsi="Times New Roman" w:cs="Times New Roman"/>
+          <w:sz w:val="24"/>
+          <w:szCs w:val="24"/>
+        </w:rPr>
+        <w:t xml:space="preserve"> Although population-level responses to these temperature indices are regionally coherent, they</w:t>
+      </w:r>
+      <w:r>
+        <w:rPr>
+          <w:rFonts w:ascii="Times New Roman" w:hAnsi="Times New Roman" w:cs="Times New Roman"/>
+          <w:sz w:val="24"/>
+          <w:szCs w:val="24"/>
+        </w:rPr>
+        <w:t xml:space="preserve"> often</w:t>
+      </w:r>
+      <w:r>
+        <w:rPr>
+          <w:rFonts w:ascii="Times New Roman" w:hAnsi="Times New Roman" w:cs="Times New Roman"/>
+          <w:sz w:val="24"/>
+          <w:szCs w:val="24"/>
+        </w:rPr>
+        <w:t xml:space="preserve"> vary across the species range with northern populations responding positively to temperature increases and southern populations the opposite</w:t>
+      </w:r>
+      <w:r>
+        <w:rPr>
+          <w:rFonts w:ascii="Times New Roman" w:hAnsi="Times New Roman" w:cs="Times New Roman"/>
+          <w:sz w:val="24"/>
+          <w:szCs w:val="24"/>
+        </w:rPr>
+        <w:t xml:space="preserve"> (REF)</w:t>
+      </w:r>
+      <w:r>
+        <w:rPr>
+          <w:rFonts w:ascii="Times New Roman" w:hAnsi="Times New Roman" w:cs="Times New Roman"/>
+          <w:sz w:val="24"/>
+          <w:szCs w:val="24"/>
+        </w:rPr>
+        <w:t xml:space="preserve">. </w:t>
+      </w:r>
+      <w:r>
+        <w:rPr>
+          <w:rFonts w:ascii="Times New Roman" w:hAnsi="Times New Roman" w:cs="Times New Roman"/>
+          <w:sz w:val="24"/>
+          <w:szCs w:val="24"/>
+        </w:rPr>
+        <w:t>Wind stress indices, such as ALPI</w:t>
+      </w:r>
+      <w:r>
+        <w:rPr>
+          <w:rFonts w:ascii="Times New Roman" w:hAnsi="Times New Roman" w:cs="Times New Roman"/>
+          <w:sz w:val="24"/>
+          <w:szCs w:val="24"/>
+        </w:rPr>
+        <w:t xml:space="preserve"> or upwelling metrics</w:t>
+      </w:r>
+      <w:r>
+        <w:rPr>
+          <w:rFonts w:ascii="Times New Roman" w:hAnsi="Times New Roman" w:cs="Times New Roman"/>
+          <w:sz w:val="24"/>
+          <w:szCs w:val="24"/>
+        </w:rPr>
+        <w:t>, may also be correlated with</w:t>
+      </w:r>
+      <w:r>
+        <w:rPr>
+          <w:rFonts w:ascii="Times New Roman" w:hAnsi="Times New Roman" w:cs="Times New Roman"/>
+          <w:sz w:val="24"/>
+          <w:szCs w:val="24"/>
+        </w:rPr>
+        <w:t xml:space="preserve"> salmon</w:t>
+      </w:r>
+      <w:r>
+        <w:rPr>
+          <w:rFonts w:ascii="Times New Roman" w:hAnsi="Times New Roman" w:cs="Times New Roman"/>
+          <w:sz w:val="24"/>
+          <w:szCs w:val="24"/>
+        </w:rPr>
+        <w:t xml:space="preserve"> growth by moderating nutrient transport to surface layers </w:t>
+      </w:r>
+      <w:r>
+        <w:rPr>
+          <w:rFonts w:ascii="Times New Roman" w:hAnsi="Times New Roman" w:cs="Times New Roman"/>
+          <w:sz w:val="24"/>
+          <w:szCs w:val="24"/>
+        </w:rPr>
+        <w:t xml:space="preserve">during winter and early spring </w:t>
+      </w:r>
+      <w:r>
+        <w:rPr>
+          <w:rFonts w:ascii="Times New Roman" w:hAnsi="Times New Roman" w:cs="Times New Roman"/>
+          <w:sz w:val="24"/>
+          <w:szCs w:val="24"/>
+        </w:rPr>
+        <w:t xml:space="preserve">(REF). </w:t>
+      </w:r>
+      <w:r>
+        <w:rPr>
+          <w:rFonts w:ascii="Times New Roman" w:hAnsi="Times New Roman" w:cs="Times New Roman"/>
+          <w:sz w:val="24"/>
+          <w:szCs w:val="24"/>
+        </w:rPr>
+        <w:t>In</w:t>
+      </w:r>
+      <w:r>
+        <w:rPr>
+          <w:rFonts w:ascii="Times New Roman" w:hAnsi="Times New Roman" w:cs="Times New Roman"/>
+          <w:sz w:val="24"/>
+          <w:szCs w:val="24"/>
+        </w:rPr>
+        <w:t>vestigations into top-down effects</w:t>
+      </w:r>
+      <w:r>
+        <w:rPr>
+          <w:rFonts w:ascii="Times New Roman" w:hAnsi="Times New Roman" w:cs="Times New Roman"/>
+          <w:sz w:val="24"/>
+          <w:szCs w:val="24"/>
+        </w:rPr>
+        <w:t xml:space="preserve"> are more limited and have</w:t>
+      </w:r>
+      <w:r>
+        <w:rPr>
+          <w:rFonts w:ascii="Times New Roman" w:hAnsi="Times New Roman" w:cs="Times New Roman"/>
+          <w:sz w:val="24"/>
+          <w:szCs w:val="24"/>
+        </w:rPr>
+        <w:t xml:space="preserve"> </w:t>
+      </w:r>
+      <w:r>
+        <w:rPr>
+          <w:rFonts w:ascii="Times New Roman" w:hAnsi="Times New Roman" w:cs="Times New Roman"/>
+          <w:sz w:val="24"/>
+          <w:szCs w:val="24"/>
+        </w:rPr>
+        <w:t xml:space="preserve">largely focused </w:t>
+      </w:r>
+      <w:r>
+        <w:rPr>
+          <w:rFonts w:ascii="Times New Roman" w:hAnsi="Times New Roman" w:cs="Times New Roman"/>
+          <w:sz w:val="24"/>
+          <w:szCs w:val="24"/>
+        </w:rPr>
+        <w:t>on changes in the abundance of potential comp</w:t>
+      </w:r>
+      <w:r>
+        <w:rPr>
+          <w:rFonts w:ascii="Times New Roman" w:hAnsi="Times New Roman" w:cs="Times New Roman"/>
+          <w:sz w:val="24"/>
+          <w:szCs w:val="24"/>
+        </w:rPr>
+        <w:t xml:space="preserve">etitors during marine residence, </w:t>
+      </w:r>
+      <w:r>
+        <w:rPr>
+          <w:rFonts w:ascii="Times New Roman" w:hAnsi="Times New Roman" w:cs="Times New Roman"/>
+          <w:sz w:val="24"/>
+          <w:szCs w:val="24"/>
+        </w:rPr>
+        <w:t xml:space="preserve">which may result in density-dependent declines in growth or survival. In recent years, pink salmon abundance has garnered particular attention due to increased hatchery production that has been associated with reduced productivity and size-at-maturity across many Pacific salmon populations (REF). </w:t>
+      </w:r>
+    </w:p>
+    <w:p>
+      <w:pPr>
+        <w:rPr>
+          <w:rFonts w:ascii="Times New Roman" w:hAnsi="Times New Roman" w:cs="Times New Roman"/>
+          <w:sz w:val="24"/>
+          <w:szCs w:val="24"/>
+        </w:rPr>
+      </w:pPr>
+      <w:r>
+        <w:rPr>
+          <w:rFonts w:ascii="Times New Roman" w:hAnsi="Times New Roman" w:cs="Times New Roman"/>
+          <w:sz w:val="24"/>
+          <w:szCs w:val="24"/>
+        </w:rPr>
+        <w:t xml:space="preserve">Sockeye salmon spawning in British Columbia (i.e. the southern portion of the species’ range) have been the focus of much of this previous research due to widespread declines in productivity that have negatively impacted traditionally profitable commercial fisheries. On the whole, the productivity of these populations is negatively impacted by warmer ocean temperatures (REF), weak overwinter storms (REF), and abundant Alaskan pink salmon (REF), presumably due to reduced opportunities for marine growth. Yet </w:t>
+      </w:r>
+      <w:r>
+        <w:rPr>
+          <w:rFonts w:ascii="Times New Roman" w:hAnsi="Times New Roman" w:cs="Times New Roman"/>
+          <w:sz w:val="24"/>
+          <w:szCs w:val="24"/>
+        </w:rPr>
+        <w:t>predicting these populations’ response to future, potentially more extreme, environmental conditions is difficult. Even with the relatively long time series (more than 50 years) of stock-recruit data available for many sockeye salmon populations, it unclear whether they may exhibit non-linear responses to environmental processes that have been identified as important.</w:t>
+      </w:r>
+      <w:r>
+        <w:rPr>
+          <w:rFonts w:ascii="Times New Roman" w:hAnsi="Times New Roman" w:cs="Times New Roman"/>
+          <w:sz w:val="24"/>
+          <w:szCs w:val="24"/>
+        </w:rPr>
+        <w:t xml:space="preserve"> Put more simply, are salmon dynamics normally regulated by factors such as sea surface temperature and interspecific competition</w:t>
+      </w:r>
+      <w:r>
+        <w:rPr>
+          <w:rFonts w:ascii="Times New Roman" w:hAnsi="Times New Roman" w:cs="Times New Roman"/>
+          <w:sz w:val="24"/>
+          <w:szCs w:val="24"/>
+        </w:rPr>
+        <w:t xml:space="preserve"> or is this an artefact of rapid changes in these metrics</w:t>
+      </w:r>
+      <w:r>
+        <w:rPr>
+          <w:rFonts w:ascii="Times New Roman" w:hAnsi="Times New Roman" w:cs="Times New Roman"/>
+          <w:sz w:val="24"/>
+          <w:szCs w:val="24"/>
+        </w:rPr>
+        <w:t xml:space="preserve">? </w:t>
+      </w:r>
+    </w:p>
+    <w:p>
+      <w:pPr>
+        <w:rPr>
+          <w:rFonts w:ascii="Times New Roman" w:hAnsi="Times New Roman" w:cs="Times New Roman"/>
+          <w:sz w:val="24"/>
+          <w:szCs w:val="24"/>
+        </w:rPr>
+      </w:pPr>
+      <w:r>
+        <w:rPr>
+          <w:rFonts w:ascii="Times New Roman" w:hAnsi="Times New Roman" w:cs="Times New Roman"/>
+          <w:sz w:val="24"/>
+          <w:szCs w:val="24"/>
+        </w:rPr>
+        <w:t>To understand how sockeye salmon populations may behave in the future, we used a novel historical dataset to better understand how they responded in the past. Specifically w</w:t>
+      </w:r>
+      <w:r>
+        <w:rPr>
+          <w:rFonts w:ascii="Times New Roman" w:hAnsi="Times New Roman" w:cs="Times New Roman"/>
+          <w:sz w:val="24"/>
+          <w:szCs w:val="24"/>
+        </w:rPr>
+        <w:t>e used</w:t>
+      </w:r>
+      <w:r>
+        <w:rPr>
+          <w:rFonts w:ascii="Times New Roman" w:hAnsi="Times New Roman" w:cs="Times New Roman"/>
+          <w:sz w:val="24"/>
+          <w:szCs w:val="24"/>
+        </w:rPr>
+        <w:t xml:space="preserve"> </w:t>
+      </w:r>
+      <w:r>
+        <w:rPr>
+          <w:rFonts w:ascii="Times New Roman" w:hAnsi="Times New Roman" w:cs="Times New Roman"/>
+          <w:sz w:val="24"/>
+          <w:szCs w:val="24"/>
+        </w:rPr>
+        <w:t>age-structured</w:t>
+      </w:r>
+      <w:r>
+        <w:rPr>
+          <w:rFonts w:ascii="Times New Roman" w:hAnsi="Times New Roman" w:cs="Times New Roman"/>
+          <w:sz w:val="24"/>
+          <w:szCs w:val="24"/>
+        </w:rPr>
+        <w:t>, individual</w:t>
+      </w:r>
+      <w:r>
+        <w:rPr>
+          <w:rFonts w:ascii="Times New Roman" w:hAnsi="Times New Roman" w:cs="Times New Roman"/>
+          <w:sz w:val="24"/>
+          <w:szCs w:val="24"/>
+        </w:rPr>
+        <w:t xml:space="preserve"> length </w:t>
+      </w:r>
+      <w:r>
+        <w:rPr>
+          <w:rFonts w:ascii="Times New Roman" w:hAnsi="Times New Roman" w:cs="Times New Roman"/>
+          <w:sz w:val="24"/>
+          <w:szCs w:val="24"/>
+        </w:rPr>
+        <w:t>data collected</w:t>
+      </w:r>
+      <w:r>
+        <w:rPr>
+          <w:rFonts w:ascii="Times New Roman" w:hAnsi="Times New Roman" w:cs="Times New Roman"/>
+          <w:sz w:val="24"/>
+          <w:szCs w:val="24"/>
+        </w:rPr>
+        <w:t xml:space="preserve"> </w:t>
+      </w:r>
+      <w:r>
+        <w:rPr>
+          <w:rFonts w:ascii="Times New Roman" w:hAnsi="Times New Roman" w:cs="Times New Roman"/>
+          <w:sz w:val="24"/>
+          <w:szCs w:val="24"/>
+        </w:rPr>
+        <w:t>between 1914 and 1946</w:t>
+      </w:r>
+      <w:r>
+        <w:rPr>
+          <w:rFonts w:ascii="Times New Roman" w:hAnsi="Times New Roman" w:cs="Times New Roman"/>
+          <w:sz w:val="24"/>
+          <w:szCs w:val="24"/>
+        </w:rPr>
+        <w:t xml:space="preserve"> to </w:t>
+      </w:r>
+      <w:r>
+        <w:rPr>
+          <w:rFonts w:ascii="Times New Roman" w:hAnsi="Times New Roman" w:cs="Times New Roman"/>
+          <w:sz w:val="24"/>
+          <w:szCs w:val="24"/>
+        </w:rPr>
+        <w:t>examine</w:t>
+      </w:r>
+      <w:r>
+        <w:rPr>
+          <w:rFonts w:ascii="Times New Roman" w:hAnsi="Times New Roman" w:cs="Times New Roman"/>
+          <w:sz w:val="24"/>
+          <w:szCs w:val="24"/>
+        </w:rPr>
+        <w:t xml:space="preserve"> </w:t>
+      </w:r>
+      <w:r>
+        <w:rPr>
+          <w:rFonts w:ascii="Times New Roman" w:hAnsi="Times New Roman" w:cs="Times New Roman"/>
+          <w:sz w:val="24"/>
+          <w:szCs w:val="24"/>
+        </w:rPr>
+        <w:t>two</w:t>
+      </w:r>
+      <w:r>
+        <w:rPr>
+          <w:rFonts w:ascii="Times New Roman" w:hAnsi="Times New Roman" w:cs="Times New Roman"/>
+          <w:sz w:val="24"/>
+          <w:szCs w:val="24"/>
+        </w:rPr>
+        <w:t xml:space="preserve"> Pacific salmon populations</w:t>
+      </w:r>
+      <w:r>
+        <w:rPr>
+          <w:rFonts w:ascii="Times New Roman" w:hAnsi="Times New Roman" w:cs="Times New Roman"/>
+          <w:sz w:val="24"/>
+          <w:szCs w:val="24"/>
+        </w:rPr>
+        <w:t>’</w:t>
+      </w:r>
+      <w:r>
+        <w:rPr>
+          <w:rFonts w:ascii="Times New Roman" w:hAnsi="Times New Roman" w:cs="Times New Roman"/>
+          <w:sz w:val="24"/>
+          <w:szCs w:val="24"/>
+        </w:rPr>
+        <w:t xml:space="preserve"> respon</w:t>
+      </w:r>
+      <w:r>
+        <w:rPr>
+          <w:rFonts w:ascii="Times New Roman" w:hAnsi="Times New Roman" w:cs="Times New Roman"/>
+          <w:sz w:val="24"/>
+          <w:szCs w:val="24"/>
+        </w:rPr>
+        <w:t>se</w:t>
+      </w:r>
+      <w:r>
+        <w:rPr>
+          <w:rFonts w:ascii="Times New Roman" w:hAnsi="Times New Roman" w:cs="Times New Roman"/>
+          <w:sz w:val="24"/>
+          <w:szCs w:val="24"/>
+        </w:rPr>
+        <w:t xml:space="preserve"> to abiotic and biotic drivers prior to widespread increases in sea surface temperature </w:t>
+      </w:r>
+      <w:r>
+        <w:rPr>
+          <w:rFonts w:ascii="Times New Roman" w:hAnsi="Times New Roman" w:cs="Times New Roman"/>
+          <w:sz w:val="24"/>
+          <w:szCs w:val="24"/>
+        </w:rPr>
+        <w:t>and</w:t>
+      </w:r>
+      <w:r>
+        <w:rPr>
+          <w:rFonts w:ascii="Times New Roman" w:hAnsi="Times New Roman" w:cs="Times New Roman"/>
+          <w:sz w:val="24"/>
+          <w:szCs w:val="24"/>
+        </w:rPr>
+        <w:t xml:space="preserve"> hatchery </w:t>
+      </w:r>
+      <w:r>
+        <w:rPr>
+          <w:rFonts w:ascii="Times New Roman" w:hAnsi="Times New Roman" w:cs="Times New Roman"/>
+          <w:sz w:val="24"/>
+          <w:szCs w:val="24"/>
+        </w:rPr>
+        <w:t>propagation</w:t>
+      </w:r>
+      <w:r>
+        <w:rPr>
+          <w:rFonts w:ascii="Times New Roman" w:hAnsi="Times New Roman" w:cs="Times New Roman"/>
+          <w:sz w:val="24"/>
+          <w:szCs w:val="24"/>
+        </w:rPr>
+        <w:t xml:space="preserve">. These data originated from extensively sampled nearshore fisheries targeting </w:t>
+      </w:r>
+      <w:r>
+        <w:rPr>
+          <w:rFonts w:ascii="Times New Roman" w:hAnsi="Times New Roman" w:cs="Times New Roman"/>
+          <w:sz w:val="24"/>
+          <w:szCs w:val="24"/>
+        </w:rPr>
+        <w:lastRenderedPageBreak/>
+        <w:t>Nass (northern British Columbia) and Rivers Inlet (central BC) sockeye salmon (</w:t>
+      </w:r>
+      <w:r>
+        <w:rPr>
+          <w:rFonts w:ascii="Times New Roman" w:hAnsi="Times New Roman" w:cs="Times New Roman"/>
           <w:i/>
+          <w:sz w:val="24"/>
+          <w:szCs w:val="24"/>
+        </w:rPr>
+        <w:t>Oncorhynchus nerka</w:t>
+      </w:r>
+      <w:r>
+        <w:rPr>
+          <w:rFonts w:ascii="Times New Roman" w:hAnsi="Times New Roman" w:cs="Times New Roman"/>
+          <w:sz w:val="24"/>
+          <w:szCs w:val="24"/>
+        </w:rPr>
+        <w:t>). Additionally</w:t>
+      </w:r>
+      <w:r>
+        <w:rPr>
+          <w:rFonts w:ascii="Times New Roman" w:hAnsi="Times New Roman" w:cs="Times New Roman"/>
+          <w:sz w:val="24"/>
+          <w:szCs w:val="24"/>
+        </w:rPr>
+        <w:t xml:space="preserve"> we </w:t>
+      </w:r>
+      <w:r>
+        <w:rPr>
+          <w:rFonts w:ascii="Times New Roman" w:hAnsi="Times New Roman" w:cs="Times New Roman"/>
+          <w:sz w:val="24"/>
+          <w:szCs w:val="24"/>
+        </w:rPr>
+        <w:t>compare</w:t>
+      </w:r>
+      <w:r>
+        <w:rPr>
+          <w:rFonts w:ascii="Times New Roman" w:hAnsi="Times New Roman" w:cs="Times New Roman"/>
+          <w:sz w:val="24"/>
+          <w:szCs w:val="24"/>
+        </w:rPr>
+        <w:t xml:space="preserve"> </w:t>
+      </w:r>
+      <w:r>
+        <w:rPr>
+          <w:rFonts w:ascii="Times New Roman" w:hAnsi="Times New Roman" w:cs="Times New Roman"/>
+          <w:sz w:val="24"/>
+          <w:szCs w:val="24"/>
+        </w:rPr>
+        <w:t>historical changes in Nass sockeye salmon body size to those observed in recent years using data collected during in-river sampling.</w:t>
+      </w:r>
+    </w:p>
+    <w:p>
+      <w:pPr>
+        <w:rPr>
+          <w:rFonts w:ascii="Times New Roman" w:hAnsi="Times New Roman" w:cs="Times New Roman"/>
+          <w:i/>
+          <w:sz w:val="24"/>
+          <w:szCs w:val="24"/>
         </w:rPr>
       </w:pPr>
     </w:p>
     <w:p>
       <w:pPr>
         <w:rPr>
+          <w:rFonts w:ascii="Times New Roman" w:hAnsi="Times New Roman" w:cs="Times New Roman"/>
           <w:i/>
+          <w:sz w:val="24"/>
+          <w:szCs w:val="24"/>
         </w:rPr>
       </w:pPr>
       <w:r>
         <w:rPr>
+          <w:rFonts w:ascii="Times New Roman" w:hAnsi="Times New Roman" w:cs="Times New Roman"/>
           <w:i/>
+          <w:sz w:val="24"/>
+          <w:szCs w:val="24"/>
         </w:rPr>
         <w:t>Methods</w:t>
       </w:r>
@@ -406,193 +880,775 @@
     <w:p>
       <w:pPr>
         <w:rPr>
+          <w:rFonts w:ascii="Times New Roman" w:hAnsi="Times New Roman" w:cs="Times New Roman"/>
           <w:i/>
+          <w:sz w:val="24"/>
+          <w:szCs w:val="24"/>
         </w:rPr>
       </w:pPr>
       <w:r>
         <w:rPr>
+          <w:rFonts w:ascii="Times New Roman" w:hAnsi="Times New Roman" w:cs="Times New Roman"/>
           <w:i/>
+          <w:sz w:val="24"/>
+          <w:szCs w:val="24"/>
         </w:rPr>
         <w:t>Salmon data</w:t>
-      </w:r>
-    </w:p>
-    <w:p>
-      <w:r>
-        <w:t>We used individual size data collected from</w:t>
-      </w:r>
-      <w:r>
-        <w:t xml:space="preserve"> two different sources. The first included data compiled</w:t>
-      </w:r>
-      <w:r>
-        <w:t xml:space="preserve"> </w:t>
-      </w:r>
-      <w:proofErr w:type="spellStart"/>
-      <w:r>
-        <w:t>Nass</w:t>
-      </w:r>
-      <w:proofErr w:type="spellEnd"/>
-      <w:r>
-        <w:t xml:space="preserve"> River and Rivers Inlet commercial gillnet fisheries operating between 1914 and 1946. </w:t>
-      </w:r>
-      <w:r>
-        <w:t xml:space="preserve">These fisheries occurred in </w:t>
-      </w:r>
-      <w:proofErr w:type="spellStart"/>
-      <w:r>
-        <w:t>nearshore</w:t>
-      </w:r>
-      <w:proofErr w:type="spellEnd"/>
-      <w:r>
-        <w:t xml:space="preserve"> waters, with vessels returning at regular intervals </w:t>
-      </w:r>
-      <w:r>
-        <w:rPr>
-          <w:highlight w:val="yellow"/>
-        </w:rPr>
-        <w:t>(x)</w:t>
-      </w:r>
-      <w:r>
-        <w:t xml:space="preserve">. </w:t>
-      </w:r>
-      <w:r>
-        <w:t>Returning adult sockeye salmon were sampled weekly and individ</w:t>
-      </w:r>
-      <w:r>
-        <w:t>u</w:t>
-      </w:r>
-      <w:r>
-        <w:t>al fork length (mm), weight (g), and sex were recorded. Although sampling occurred regularly from mid-June to late August in the majority of years, we excluded a subset of years due to insufficient sampling (</w:t>
-      </w:r>
-      <w:proofErr w:type="spellStart"/>
-      <w:r>
-        <w:t>Nass</w:t>
-      </w:r>
-      <w:proofErr w:type="spellEnd"/>
-      <w:r>
-        <w:t>: 1915, 1920, 1922, 1924, 1938, 1945; Rivers Inlet: 1924, 1945).</w:t>
-      </w:r>
-      <w:r>
-        <w:t xml:space="preserve"> The second, contemporary dataset included data collected in the </w:t>
-      </w:r>
-      <w:proofErr w:type="spellStart"/>
-      <w:r>
-        <w:t>Nass</w:t>
-      </w:r>
-      <w:proofErr w:type="spellEnd"/>
-      <w:r>
-        <w:t xml:space="preserve"> Rivers </w:t>
-      </w:r>
-      <w:proofErr w:type="spellStart"/>
-      <w:r>
-        <w:t>fishwheel</w:t>
-      </w:r>
-      <w:proofErr w:type="spellEnd"/>
-      <w:r>
-        <w:t xml:space="preserve"> test fish</w:t>
-      </w:r>
-      <w:r>
-        <w:t xml:space="preserve">ery, operated by the Nisga’a First Nation between 1994 and 2017. Individuals were sampled daily and length and sex recorded. To account for differences in sampling location that would influence estimates of return timing, we assumed that individuals took seven days to travel from marine fishery locations to the fish wheel. This assumption is consistent with </w:t>
-      </w:r>
-      <w:r>
-        <w:t xml:space="preserve">the Pacific Salmon Foundation’s Northern Boundary Sockeye Salmon run reconstruction model (REF). </w:t>
-      </w:r>
-    </w:p>
-    <w:p>
-      <w:r>
-        <w:t xml:space="preserve">Individual salmon </w:t>
-      </w:r>
-      <w:r>
-        <w:t xml:space="preserve">were </w:t>
-      </w:r>
-      <w:r>
-        <w:t xml:space="preserve">aged and scale annuli characteristics were used to distinguish between freshwater and marine residence using </w:t>
-      </w:r>
-      <w:r>
-        <w:rPr>
-          <w:i/>
-        </w:rPr>
-        <w:t>x</w:t>
-      </w:r>
-      <w:r>
-        <w:t xml:space="preserve"> nomenclature. For example, a 1.2 individuals return to spawn 4 years after their parents spawn, having spent one year in the gravel, one year as a fry in freshwater, and two years at sea. Although a relatively large number of age classes were recorded, we constrained our analysis to</w:t>
-      </w:r>
-      <w:r>
-        <w:t xml:space="preserve"> </w:t>
-      </w:r>
-      <w:r>
-        <w:t>dominant ages, i.e. those that were observed in every year</w:t>
-      </w:r>
-      <w:r>
-        <w:t xml:space="preserve"> in the historical dataset</w:t>
-      </w:r>
-      <w:r>
-        <w:t xml:space="preserve">. For the </w:t>
-      </w:r>
-      <w:proofErr w:type="spellStart"/>
-      <w:r>
-        <w:t>Nass</w:t>
-      </w:r>
-      <w:proofErr w:type="spellEnd"/>
-      <w:r>
-        <w:t xml:space="preserve"> this included 1.2, 1.3, 2.2, and 2.3 individuals, while for Rivers Inlet only 1.2 and 1.3 individuals.</w:t>
-      </w:r>
-      <w:r>
-        <w:t xml:space="preserve"> Historical age data were generated by </w:t>
-      </w:r>
-      <w:r>
-        <w:rPr>
-          <w:i/>
-        </w:rPr>
-        <w:t>x</w:t>
-      </w:r>
-      <w:r>
-        <w:t xml:space="preserve">, </w:t>
-      </w:r>
-      <w:proofErr w:type="gramStart"/>
-      <w:r>
-        <w:t xml:space="preserve">while contemporary aging analyses were conducted by Fisheries and Oceans Canada (1994-2004) or Alaska Department of Fish and Game (2005-2017) </w:t>
-      </w:r>
-      <w:proofErr w:type="spellStart"/>
-      <w:r>
-        <w:t>schlerochronology</w:t>
-      </w:r>
-      <w:proofErr w:type="spellEnd"/>
-      <w:r>
-        <w:t xml:space="preserve"> lab</w:t>
-      </w:r>
-      <w:proofErr w:type="gramEnd"/>
-      <w:r>
-        <w:t>.</w:t>
       </w:r>
     </w:p>
     <w:p>
       <w:pPr>
         <w:rPr>
-          <w:i/>
+          <w:rFonts w:ascii="Times New Roman" w:hAnsi="Times New Roman" w:cs="Times New Roman"/>
+          <w:sz w:val="24"/>
+          <w:szCs w:val="24"/>
         </w:rPr>
       </w:pPr>
       <w:r>
         <w:rPr>
-          <w:i/>
-        </w:rPr>
-        <w:t>Environmental data</w:t>
+          <w:rFonts w:ascii="Times New Roman" w:hAnsi="Times New Roman" w:cs="Times New Roman"/>
+          <w:sz w:val="24"/>
+          <w:szCs w:val="24"/>
+        </w:rPr>
+        <w:t>We used size data</w:t>
+      </w:r>
+      <w:r>
+        <w:rPr>
+          <w:rFonts w:ascii="Times New Roman" w:hAnsi="Times New Roman" w:cs="Times New Roman"/>
+          <w:sz w:val="24"/>
+          <w:szCs w:val="24"/>
+        </w:rPr>
+        <w:t xml:space="preserve"> of individual salmon</w:t>
+      </w:r>
+      <w:r>
+        <w:rPr>
+          <w:rFonts w:ascii="Times New Roman" w:hAnsi="Times New Roman" w:cs="Times New Roman"/>
+          <w:sz w:val="24"/>
+          <w:szCs w:val="24"/>
+        </w:rPr>
+        <w:t xml:space="preserve"> collected from</w:t>
+      </w:r>
+      <w:r>
+        <w:rPr>
+          <w:rFonts w:ascii="Times New Roman" w:hAnsi="Times New Roman" w:cs="Times New Roman"/>
+          <w:sz w:val="24"/>
+          <w:szCs w:val="24"/>
+        </w:rPr>
+        <w:t xml:space="preserve"> two different sources. The first </w:t>
+      </w:r>
+      <w:r>
+        <w:rPr>
+          <w:rFonts w:ascii="Times New Roman" w:hAnsi="Times New Roman" w:cs="Times New Roman"/>
+          <w:sz w:val="24"/>
+          <w:szCs w:val="24"/>
+        </w:rPr>
+        <w:t>were</w:t>
+      </w:r>
+      <w:r>
+        <w:rPr>
+          <w:rFonts w:ascii="Times New Roman" w:hAnsi="Times New Roman" w:cs="Times New Roman"/>
+          <w:sz w:val="24"/>
+          <w:szCs w:val="24"/>
+        </w:rPr>
+        <w:t xml:space="preserve"> compiled</w:t>
+      </w:r>
+      <w:r>
+        <w:rPr>
+          <w:rFonts w:ascii="Times New Roman" w:hAnsi="Times New Roman" w:cs="Times New Roman"/>
+          <w:sz w:val="24"/>
+          <w:szCs w:val="24"/>
+        </w:rPr>
+        <w:t xml:space="preserve"> </w:t>
+      </w:r>
+      <w:r>
+        <w:rPr>
+          <w:rFonts w:ascii="Times New Roman" w:hAnsi="Times New Roman" w:cs="Times New Roman"/>
+          <w:sz w:val="24"/>
+          <w:szCs w:val="24"/>
+        </w:rPr>
+        <w:t xml:space="preserve">from </w:t>
+      </w:r>
+      <w:r>
+        <w:rPr>
+          <w:rFonts w:ascii="Times New Roman" w:hAnsi="Times New Roman" w:cs="Times New Roman"/>
+          <w:sz w:val="24"/>
+          <w:szCs w:val="24"/>
+        </w:rPr>
+        <w:t xml:space="preserve">Nass River and Rivers Inlet commercial gillnet fisheries operating between 1914 and 1946. </w:t>
+      </w:r>
+      <w:r>
+        <w:rPr>
+          <w:rFonts w:ascii="Times New Roman" w:hAnsi="Times New Roman" w:cs="Times New Roman"/>
+          <w:sz w:val="24"/>
+          <w:szCs w:val="24"/>
+        </w:rPr>
+        <w:t xml:space="preserve">These fisheries occurred in nearshore waters, with </w:t>
+      </w:r>
+      <w:r>
+        <w:rPr>
+          <w:rFonts w:ascii="Times New Roman" w:hAnsi="Times New Roman" w:cs="Times New Roman"/>
+          <w:sz w:val="24"/>
+          <w:szCs w:val="24"/>
+        </w:rPr>
+        <w:t>data collected</w:t>
+      </w:r>
+      <w:r>
+        <w:rPr>
+          <w:rFonts w:ascii="Times New Roman" w:hAnsi="Times New Roman" w:cs="Times New Roman"/>
+          <w:sz w:val="24"/>
+          <w:szCs w:val="24"/>
+        </w:rPr>
+        <w:t xml:space="preserve"> </w:t>
+      </w:r>
+      <w:r>
+        <w:rPr>
+          <w:rFonts w:ascii="Times New Roman" w:hAnsi="Times New Roman" w:cs="Times New Roman"/>
+          <w:sz w:val="24"/>
+          <w:szCs w:val="24"/>
+          <w:highlight w:val="yellow"/>
+        </w:rPr>
+        <w:t>(x)</w:t>
+      </w:r>
+      <w:r>
+        <w:rPr>
+          <w:rFonts w:ascii="Times New Roman" w:hAnsi="Times New Roman" w:cs="Times New Roman"/>
+          <w:sz w:val="24"/>
+          <w:szCs w:val="24"/>
+        </w:rPr>
+        <w:t xml:space="preserve">. </w:t>
+      </w:r>
+      <w:r>
+        <w:rPr>
+          <w:rFonts w:ascii="Times New Roman" w:hAnsi="Times New Roman" w:cs="Times New Roman"/>
+          <w:sz w:val="24"/>
+          <w:szCs w:val="24"/>
+        </w:rPr>
+        <w:t>Returning adult sockeye salmon were sampled weekly and individ</w:t>
+      </w:r>
+      <w:r>
+        <w:rPr>
+          <w:rFonts w:ascii="Times New Roman" w:hAnsi="Times New Roman" w:cs="Times New Roman"/>
+          <w:sz w:val="24"/>
+          <w:szCs w:val="24"/>
+        </w:rPr>
+        <w:t>u</w:t>
+      </w:r>
+      <w:r>
+        <w:rPr>
+          <w:rFonts w:ascii="Times New Roman" w:hAnsi="Times New Roman" w:cs="Times New Roman"/>
+          <w:sz w:val="24"/>
+          <w:szCs w:val="24"/>
+        </w:rPr>
+        <w:t>al fork length (mm), weight (g), and sex were recorded. Although sampling occurred regularly from mid-June to late August in the majority of years, we excluded a subset of years due to insufficient sampling (Nass: 1915, 1920, 1922, 1924, 1938, 1945; Rivers Inlet: 1924, 1945).</w:t>
+      </w:r>
+      <w:r>
+        <w:rPr>
+          <w:rFonts w:ascii="Times New Roman" w:hAnsi="Times New Roman" w:cs="Times New Roman"/>
+          <w:sz w:val="24"/>
+          <w:szCs w:val="24"/>
+        </w:rPr>
+        <w:t xml:space="preserve"> The second, contemporary dataset included data collected in the Nass Rivers fishwheel test fish</w:t>
+      </w:r>
+      <w:r>
+        <w:rPr>
+          <w:rFonts w:ascii="Times New Roman" w:hAnsi="Times New Roman" w:cs="Times New Roman"/>
+          <w:sz w:val="24"/>
+          <w:szCs w:val="24"/>
+        </w:rPr>
+        <w:t>ery, operated by the Nisga’a First Nation between 1994 and 2017. Individuals were sampled daily and length and sex recorded</w:t>
+      </w:r>
+      <w:commentRangeStart w:id="0"/>
+      <w:r>
+        <w:rPr>
+          <w:rFonts w:ascii="Times New Roman" w:hAnsi="Times New Roman" w:cs="Times New Roman"/>
+          <w:sz w:val="24"/>
+          <w:szCs w:val="24"/>
+        </w:rPr>
+        <w:t xml:space="preserve">. To account for differences in sampling location that would influence estimates of return timing, we assumed that individuals took seven days to travel from marine fishery locations to the fish wheel. This assumption is consistent with </w:t>
+      </w:r>
+      <w:r>
+        <w:rPr>
+          <w:rFonts w:ascii="Times New Roman" w:hAnsi="Times New Roman" w:cs="Times New Roman"/>
+          <w:sz w:val="24"/>
+          <w:szCs w:val="24"/>
+        </w:rPr>
+        <w:t xml:space="preserve">the Pacific Salmon Foundation’s Northern Boundary Sockeye Salmon run reconstruction model (REF). </w:t>
+      </w:r>
+      <w:commentRangeEnd w:id="0"/>
+      <w:r>
+        <w:rPr>
+          <w:rStyle w:val="CommentReference"/>
+          <w:rFonts w:ascii="Times New Roman" w:hAnsi="Times New Roman" w:cs="Times New Roman"/>
+          <w:sz w:val="24"/>
+          <w:szCs w:val="24"/>
+        </w:rPr>
+        <w:commentReference w:id="0"/>
       </w:r>
     </w:p>
     <w:p>
-      <w:r>
-        <w:t xml:space="preserve">Monthly sea surface temperature data were collected from </w:t>
-      </w:r>
-      <w:r>
-        <w:rPr>
+      <w:pPr>
+        <w:rPr>
+          <w:rFonts w:ascii="Times New Roman" w:hAnsi="Times New Roman" w:cs="Times New Roman"/>
+          <w:sz w:val="24"/>
+          <w:szCs w:val="24"/>
+        </w:rPr>
+      </w:pPr>
+      <w:r>
+        <w:rPr>
+          <w:rFonts w:ascii="Times New Roman" w:hAnsi="Times New Roman" w:cs="Times New Roman"/>
+          <w:sz w:val="24"/>
+          <w:szCs w:val="24"/>
+        </w:rPr>
+        <w:t xml:space="preserve">Individual salmon </w:t>
+      </w:r>
+      <w:r>
+        <w:rPr>
+          <w:rFonts w:ascii="Times New Roman" w:hAnsi="Times New Roman" w:cs="Times New Roman"/>
+          <w:sz w:val="24"/>
+          <w:szCs w:val="24"/>
+        </w:rPr>
+        <w:t xml:space="preserve">were </w:t>
+      </w:r>
+      <w:r>
+        <w:rPr>
+          <w:rFonts w:ascii="Times New Roman" w:hAnsi="Times New Roman" w:cs="Times New Roman"/>
+          <w:sz w:val="24"/>
+          <w:szCs w:val="24"/>
+        </w:rPr>
+        <w:t xml:space="preserve">aged and scale annuli characteristics were used to distinguish between freshwater and marine residence using </w:t>
+      </w:r>
+      <w:r>
+        <w:rPr>
+          <w:rFonts w:ascii="Times New Roman" w:hAnsi="Times New Roman" w:cs="Times New Roman"/>
           <w:i/>
+          <w:sz w:val="24"/>
+          <w:szCs w:val="24"/>
         </w:rPr>
         <w:t>x</w:t>
       </w:r>
       <w:r>
-        <w:t>. For our analyses we used the mean from March-June of the return year since this should provide a proxy for conditions experienced during maximum growth (REF).</w:t>
+        <w:rPr>
+          <w:rFonts w:ascii="Times New Roman" w:hAnsi="Times New Roman" w:cs="Times New Roman"/>
+          <w:sz w:val="24"/>
+          <w:szCs w:val="24"/>
+        </w:rPr>
+        <w:t xml:space="preserve"> nomenclature. For example, </w:t>
+      </w:r>
+      <w:r>
+        <w:rPr>
+          <w:rFonts w:ascii="Times New Roman" w:hAnsi="Times New Roman" w:cs="Times New Roman"/>
+          <w:sz w:val="24"/>
+          <w:szCs w:val="24"/>
+        </w:rPr>
+        <w:t>1.2 individuals return to spawn 4 years after their parents spawn, having spent one year in the gravel, one year as a fry in freshwater, and two years at sea. Although a relatively large number of age classes were recorded, we constrained our analysis to</w:t>
+      </w:r>
+      <w:r>
+        <w:rPr>
+          <w:rFonts w:ascii="Times New Roman" w:hAnsi="Times New Roman" w:cs="Times New Roman"/>
+          <w:sz w:val="24"/>
+          <w:szCs w:val="24"/>
+        </w:rPr>
+        <w:t xml:space="preserve"> </w:t>
+      </w:r>
+      <w:r>
+        <w:rPr>
+          <w:rFonts w:ascii="Times New Roman" w:hAnsi="Times New Roman" w:cs="Times New Roman"/>
+          <w:sz w:val="24"/>
+          <w:szCs w:val="24"/>
+        </w:rPr>
+        <w:t>dominant ages, i.e. those that were observed in every year</w:t>
+      </w:r>
+      <w:r>
+        <w:rPr>
+          <w:rFonts w:ascii="Times New Roman" w:hAnsi="Times New Roman" w:cs="Times New Roman"/>
+          <w:sz w:val="24"/>
+          <w:szCs w:val="24"/>
+        </w:rPr>
+        <w:t xml:space="preserve"> in the historical dataset</w:t>
+      </w:r>
+      <w:r>
+        <w:rPr>
+          <w:rFonts w:ascii="Times New Roman" w:hAnsi="Times New Roman" w:cs="Times New Roman"/>
+          <w:sz w:val="24"/>
+          <w:szCs w:val="24"/>
+        </w:rPr>
+        <w:t>. For the Nass this included 1.2, 1.3, 2.2, and 2.3 individuals, while for Rivers Inlet only 1.2 and 1.3 individuals.</w:t>
+      </w:r>
+      <w:r>
+        <w:rPr>
+          <w:rFonts w:ascii="Times New Roman" w:hAnsi="Times New Roman" w:cs="Times New Roman"/>
+          <w:sz w:val="24"/>
+          <w:szCs w:val="24"/>
+        </w:rPr>
+        <w:t xml:space="preserve"> Historical age data were generated by </w:t>
+      </w:r>
+      <w:r>
+        <w:rPr>
+          <w:rFonts w:ascii="Times New Roman" w:hAnsi="Times New Roman" w:cs="Times New Roman"/>
+          <w:i/>
+          <w:sz w:val="24"/>
+          <w:szCs w:val="24"/>
+        </w:rPr>
+        <w:t>x</w:t>
+      </w:r>
+      <w:r>
+        <w:rPr>
+          <w:rFonts w:ascii="Times New Roman" w:hAnsi="Times New Roman" w:cs="Times New Roman"/>
+          <w:sz w:val="24"/>
+          <w:szCs w:val="24"/>
+        </w:rPr>
+        <w:t>, while contemporary aging analyses were conducted by Fisheries and Oceans Canada (1994-2004) or Alaska Department of Fish and Game (2005-2017) schlerochronology lab.</w:t>
       </w:r>
     </w:p>
-    <w:p/>
+    <w:p>
+      <w:pPr>
+        <w:rPr>
+          <w:rFonts w:ascii="Times New Roman" w:hAnsi="Times New Roman" w:cs="Times New Roman"/>
+          <w:i/>
+          <w:sz w:val="24"/>
+          <w:szCs w:val="24"/>
+        </w:rPr>
+      </w:pPr>
+      <w:r>
+        <w:rPr>
+          <w:rFonts w:ascii="Times New Roman" w:hAnsi="Times New Roman" w:cs="Times New Roman"/>
+          <w:i/>
+          <w:sz w:val="24"/>
+          <w:szCs w:val="24"/>
+        </w:rPr>
+        <w:t>Environmental data</w:t>
+      </w:r>
+    </w:p>
+    <w:p>
+      <w:pPr>
+        <w:rPr>
+          <w:rFonts w:ascii="Times New Roman" w:hAnsi="Times New Roman" w:cs="Times New Roman"/>
+          <w:sz w:val="24"/>
+          <w:szCs w:val="24"/>
+          <w:lang w:val="en-US"/>
+        </w:rPr>
+      </w:pPr>
+      <w:r>
+        <w:rPr>
+          <w:rFonts w:ascii="Times New Roman" w:hAnsi="Times New Roman" w:cs="Times New Roman"/>
+          <w:sz w:val="24"/>
+          <w:szCs w:val="24"/>
+        </w:rPr>
+        <w:t xml:space="preserve">We tested the performance of a suite of environmental variables as predictors of changes in body size. Three of these are indices related to sea surface temperature. First, we incorporated monthly averages of raw sea surface temperature generated </w:t>
+      </w:r>
+      <w:commentRangeStart w:id="1"/>
+      <w:r>
+        <w:rPr>
+          <w:rFonts w:ascii="Times New Roman" w:hAnsi="Times New Roman" w:cs="Times New Roman"/>
+          <w:sz w:val="24"/>
+          <w:szCs w:val="24"/>
+        </w:rPr>
+        <w:t xml:space="preserve">by… </w:t>
+      </w:r>
+      <w:commentRangeEnd w:id="1"/>
+      <w:r>
+        <w:rPr>
+          <w:rStyle w:val="CommentReference"/>
+        </w:rPr>
+        <w:commentReference w:id="1"/>
+      </w:r>
+      <w:r>
+        <w:rPr>
+          <w:rFonts w:ascii="Times New Roman" w:hAnsi="Times New Roman" w:cs="Times New Roman"/>
+          <w:sz w:val="24"/>
+          <w:szCs w:val="24"/>
+        </w:rPr>
+        <w:t xml:space="preserve"> Interannual variability in sea surface temperature is often correlated with changes in the community composition of lower trophic levels (REF), as well as the growth and survival salmon (REF). </w:t>
+      </w:r>
+      <w:r>
+        <w:rPr>
+          <w:rFonts w:ascii="Times New Roman" w:hAnsi="Times New Roman" w:cs="Times New Roman"/>
+          <w:sz w:val="24"/>
+          <w:szCs w:val="24"/>
+        </w:rPr>
+        <w:t>We also included monthly indices of the Pacific Decada</w:t>
+      </w:r>
+      <w:r>
+        <w:rPr>
+          <w:rFonts w:ascii="Times New Roman" w:hAnsi="Times New Roman" w:cs="Times New Roman"/>
+          <w:sz w:val="24"/>
+          <w:szCs w:val="24"/>
+        </w:rPr>
+        <w:t>l Oscillation</w:t>
+      </w:r>
+      <w:r>
+        <w:rPr>
+          <w:rFonts w:ascii="Times New Roman" w:hAnsi="Times New Roman" w:cs="Times New Roman"/>
+          <w:sz w:val="24"/>
+          <w:szCs w:val="24"/>
+        </w:rPr>
+        <w:t xml:space="preserve"> (PDO)</w:t>
+      </w:r>
+      <w:r>
+        <w:rPr>
+          <w:rFonts w:ascii="Times New Roman" w:hAnsi="Times New Roman" w:cs="Times New Roman"/>
+          <w:sz w:val="24"/>
+          <w:szCs w:val="24"/>
+        </w:rPr>
+        <w:t xml:space="preserve">, the </w:t>
+      </w:r>
+      <w:r>
+        <w:rPr>
+          <w:rFonts w:ascii="Times New Roman" w:hAnsi="Times New Roman" w:cs="Times New Roman"/>
+          <w:sz w:val="24"/>
+          <w:szCs w:val="24"/>
+        </w:rPr>
+        <w:t>first principal component</w:t>
+      </w:r>
+      <w:r>
+        <w:rPr>
+          <w:rFonts w:ascii="Times New Roman" w:hAnsi="Times New Roman" w:cs="Times New Roman"/>
+          <w:sz w:val="24"/>
+          <w:szCs w:val="24"/>
+        </w:rPr>
+        <w:t xml:space="preserve"> </w:t>
+      </w:r>
+      <w:r>
+        <w:rPr>
+          <w:rFonts w:ascii="Times New Roman" w:hAnsi="Times New Roman" w:cs="Times New Roman"/>
+          <w:sz w:val="24"/>
+          <w:szCs w:val="24"/>
+        </w:rPr>
+        <w:t>of variability in</w:t>
+      </w:r>
+      <w:r>
+        <w:rPr>
+          <w:rFonts w:ascii="Times New Roman" w:hAnsi="Times New Roman" w:cs="Times New Roman"/>
+          <w:sz w:val="24"/>
+          <w:szCs w:val="24"/>
+        </w:rPr>
+        <w:t xml:space="preserve"> sea surface temperature poleward of 20°N </w:t>
+      </w:r>
+      <w:r>
+        <w:rPr>
+          <w:rFonts w:ascii="Times New Roman" w:hAnsi="Times New Roman" w:cs="Times New Roman"/>
+          <w:sz w:val="24"/>
+          <w:szCs w:val="24"/>
+        </w:rPr>
+        <w:fldChar w:fldCharType="begin"/>
+      </w:r>
+      <w:r>
+        <w:rPr>
+          <w:rFonts w:ascii="Times New Roman" w:hAnsi="Times New Roman" w:cs="Times New Roman"/>
+          <w:sz w:val="24"/>
+          <w:szCs w:val="24"/>
+        </w:rPr>
+        <w:instrText xml:space="preserve"> ADDIN EN.CITE &lt;EndNote&gt;&lt;Cite&gt;&lt;Author&gt;Mantua&lt;/Author&gt;&lt;Year&gt;1997&lt;/Year&gt;&lt;RecNum&gt;139&lt;/RecNum&gt;&lt;DisplayText&gt;(Mantua&lt;style face="italic"&gt; et al.&lt;/style&gt; 1997)&lt;/DisplayText&gt;&lt;record&gt;&lt;rec-number&gt;139&lt;/rec-number&gt;&lt;foreign-keys&gt;&lt;key app="EN" db-id="eez0aevwa0afpdexr0lvefp6z0xpepv5rfx5" timestamp="1377884935"&gt;139&lt;/key&gt;&lt;key app="ENWeb" db-id=""&gt;0&lt;/key&gt;&lt;/foreign-keys&gt;&lt;ref-type name="Journal Article"&gt;17&lt;/ref-type&gt;&lt;contributors&gt;&lt;authors&gt;&lt;author&gt;Mantua, Nathan J.&lt;/author&gt;&lt;author&gt;Hare, Steven R.&lt;/author&gt;&lt;author&gt;Zhang, Yuan&lt;/author&gt;&lt;author&gt;Wallace, John M.&lt;/author&gt;&lt;author&gt;Francis, Robert C.&lt;/author&gt;&lt;/authors&gt;&lt;/contributors&gt;&lt;titles&gt;&lt;title&gt;A pacific interdecadal climate oscillation with impacts on salmon production&lt;/title&gt;&lt;secondary-title&gt;Bulletin of the American Meteorological Society&lt;/secondary-title&gt;&lt;/titles&gt;&lt;pages&gt;1069-1079&lt;/pages&gt;&lt;volume&gt;78&lt;/volume&gt;&lt;number&gt;6&lt;/number&gt;&lt;dates&gt;&lt;year&gt;1997&lt;/year&gt;&lt;/dates&gt;&lt;urls&gt;&lt;/urls&gt;&lt;/record&gt;&lt;/Cite&gt;&lt;/EndNote&gt;</w:instrText>
+      </w:r>
+      <w:r>
+        <w:rPr>
+          <w:rFonts w:ascii="Times New Roman" w:hAnsi="Times New Roman" w:cs="Times New Roman"/>
+          <w:sz w:val="24"/>
+          <w:szCs w:val="24"/>
+        </w:rPr>
+        <w:fldChar w:fldCharType="separate"/>
+      </w:r>
+      <w:r>
+        <w:rPr>
+          <w:rFonts w:ascii="Times New Roman" w:hAnsi="Times New Roman" w:cs="Times New Roman"/>
+          <w:noProof/>
+          <w:sz w:val="24"/>
+          <w:szCs w:val="24"/>
+        </w:rPr>
+        <w:t>(Mantua</w:t>
+      </w:r>
+      <w:r>
+        <w:rPr>
+          <w:rFonts w:ascii="Times New Roman" w:hAnsi="Times New Roman" w:cs="Times New Roman"/>
+          <w:i/>
+          <w:noProof/>
+          <w:sz w:val="24"/>
+          <w:szCs w:val="24"/>
+        </w:rPr>
+        <w:t xml:space="preserve"> et al.</w:t>
+      </w:r>
+      <w:r>
+        <w:rPr>
+          <w:rFonts w:ascii="Times New Roman" w:hAnsi="Times New Roman" w:cs="Times New Roman"/>
+          <w:noProof/>
+          <w:sz w:val="24"/>
+          <w:szCs w:val="24"/>
+        </w:rPr>
+        <w:t xml:space="preserve"> 1997)</w:t>
+      </w:r>
+      <w:r>
+        <w:rPr>
+          <w:rFonts w:ascii="Times New Roman" w:hAnsi="Times New Roman" w:cs="Times New Roman"/>
+          <w:sz w:val="24"/>
+          <w:szCs w:val="24"/>
+        </w:rPr>
+        <w:fldChar w:fldCharType="end"/>
+      </w:r>
+      <w:r>
+        <w:rPr>
+          <w:rFonts w:ascii="Times New Roman" w:hAnsi="Times New Roman" w:cs="Times New Roman"/>
+          <w:sz w:val="24"/>
+          <w:szCs w:val="24"/>
+        </w:rPr>
+        <w:t xml:space="preserve">, retrieved from </w:t>
+      </w:r>
+      <w:r>
+        <w:rPr>
+          <w:rFonts w:ascii="Times New Roman" w:hAnsi="Times New Roman" w:cs="Times New Roman"/>
+          <w:sz w:val="24"/>
+          <w:szCs w:val="24"/>
+          <w:lang w:val="en-US"/>
+        </w:rPr>
+        <w:t>research.jisao.washington.edu/pdo/</w:t>
+      </w:r>
+      <w:r>
+        <w:rPr>
+          <w:rFonts w:ascii="Times New Roman" w:hAnsi="Times New Roman" w:cs="Times New Roman"/>
+          <w:sz w:val="24"/>
+          <w:szCs w:val="24"/>
+          <w:lang w:val="en-US"/>
+        </w:rPr>
+        <w:t>. The PDO captures long-term temperature trends, with positive anomalies frequently co-occurring</w:t>
+      </w:r>
+      <w:r>
+        <w:rPr>
+          <w:rFonts w:ascii="Times New Roman" w:hAnsi="Times New Roman" w:cs="Times New Roman"/>
+          <w:sz w:val="24"/>
+          <w:szCs w:val="24"/>
+          <w:lang w:val="en-US"/>
+        </w:rPr>
+        <w:t xml:space="preserve"> with El Nino events (REF), as well as reduced salmon survival in southern regions and the opposite pattern among northern populations (REF). W</w:t>
+      </w:r>
+      <w:r>
+        <w:rPr>
+          <w:rFonts w:ascii="Times New Roman" w:hAnsi="Times New Roman" w:cs="Times New Roman"/>
+          <w:sz w:val="24"/>
+          <w:szCs w:val="24"/>
+          <w:lang w:val="en-US"/>
+        </w:rPr>
+        <w:t xml:space="preserve">e </w:t>
+      </w:r>
+      <w:r>
+        <w:rPr>
+          <w:rFonts w:ascii="Times New Roman" w:hAnsi="Times New Roman" w:cs="Times New Roman"/>
+          <w:sz w:val="24"/>
+          <w:szCs w:val="24"/>
+          <w:lang w:val="en-US"/>
+        </w:rPr>
+        <w:t>generated a third monthly index using</w:t>
+      </w:r>
+      <w:r>
+        <w:rPr>
+          <w:rFonts w:ascii="Times New Roman" w:hAnsi="Times New Roman" w:cs="Times New Roman"/>
+          <w:sz w:val="24"/>
+          <w:szCs w:val="24"/>
+          <w:lang w:val="en-US"/>
+        </w:rPr>
+        <w:t xml:space="preserve"> the second principal component of sea surface temperature variability poleward of </w:t>
+      </w:r>
+      <w:commentRangeStart w:id="2"/>
+      <w:r>
+        <w:rPr>
+          <w:rFonts w:ascii="Times New Roman" w:hAnsi="Times New Roman" w:cs="Times New Roman"/>
+          <w:sz w:val="24"/>
+          <w:szCs w:val="24"/>
+        </w:rPr>
+        <w:t>20°N</w:t>
+      </w:r>
+      <w:commentRangeEnd w:id="2"/>
+      <w:r>
+        <w:rPr>
+          <w:rStyle w:val="CommentReference"/>
+        </w:rPr>
+        <w:commentReference w:id="2"/>
+      </w:r>
+      <w:r>
+        <w:rPr>
+          <w:rFonts w:ascii="Times New Roman" w:hAnsi="Times New Roman" w:cs="Times New Roman"/>
+          <w:sz w:val="24"/>
+          <w:szCs w:val="24"/>
+        </w:rPr>
+        <w:t xml:space="preserve"> (</w:t>
+      </w:r>
+      <w:r>
+        <w:rPr>
+          <w:rFonts w:ascii="Times New Roman" w:hAnsi="Times New Roman" w:cs="Times New Roman"/>
+          <w:sz w:val="24"/>
+          <w:szCs w:val="24"/>
+        </w:rPr>
+        <w:t>using the raw sea surface temperature data described above</w:t>
+      </w:r>
+      <w:r>
+        <w:rPr>
+          <w:rFonts w:ascii="Times New Roman" w:hAnsi="Times New Roman" w:cs="Times New Roman"/>
+          <w:sz w:val="24"/>
+          <w:szCs w:val="24"/>
+        </w:rPr>
+        <w:t>)</w:t>
+      </w:r>
+      <w:r>
+        <w:rPr>
+          <w:rFonts w:ascii="Times New Roman" w:hAnsi="Times New Roman" w:cs="Times New Roman"/>
+          <w:sz w:val="24"/>
+          <w:szCs w:val="24"/>
+        </w:rPr>
+        <w:t>. Although less commonly used, this final index represents variation in temperature independent of the PDO that could represent anomalies with substantial biological impacts. The final abiotic covariate we incorporated was the Ale</w:t>
+      </w:r>
+      <w:r>
+        <w:rPr>
+          <w:rFonts w:ascii="Times New Roman" w:hAnsi="Times New Roman" w:cs="Times New Roman"/>
+          <w:sz w:val="24"/>
+          <w:szCs w:val="24"/>
+        </w:rPr>
+        <w:t>utian Low Pressure Index (ALPI), which represents the relative intensity of the low-pressure system centered over the north Pacific during winter (REF). ALPI reflects the relative intensity of both winter storms (REF) and the position of westerly winds (REF) that appear to moderate biological productivity by moderating spring upwelling (REF).</w:t>
+      </w:r>
+      <w:bookmarkStart w:id="3" w:name="_GoBack"/>
+      <w:bookmarkEnd w:id="3"/>
+    </w:p>
+    <w:p>
+      <w:pPr>
+        <w:rPr>
+          <w:rFonts w:ascii="Times New Roman" w:hAnsi="Times New Roman" w:cs="Times New Roman"/>
+          <w:sz w:val="24"/>
+          <w:szCs w:val="24"/>
+        </w:rPr>
+      </w:pPr>
+    </w:p>
+    <w:p>
+      <w:pPr>
+        <w:rPr>
+          <w:rFonts w:ascii="Times New Roman" w:hAnsi="Times New Roman" w:cs="Times New Roman"/>
+          <w:sz w:val="24"/>
+          <w:szCs w:val="24"/>
+        </w:rPr>
+      </w:pPr>
+      <w:r>
+        <w:rPr>
+          <w:rFonts w:ascii="Times New Roman" w:hAnsi="Times New Roman" w:cs="Times New Roman"/>
+          <w:sz w:val="24"/>
+          <w:szCs w:val="24"/>
+        </w:rPr>
+        <w:t xml:space="preserve">For each year we estimated the average from March to June, which represents the period </w:t>
+      </w:r>
+    </w:p>
+    <w:p>
+      <w:pPr>
+        <w:rPr>
+          <w:rFonts w:ascii="Times New Roman" w:hAnsi="Times New Roman" w:cs="Times New Roman"/>
+          <w:sz w:val="24"/>
+          <w:szCs w:val="24"/>
+        </w:rPr>
+      </w:pPr>
+    </w:p>
+    <w:p>
+      <w:pPr>
+        <w:rPr>
+          <w:rFonts w:ascii="Times New Roman" w:hAnsi="Times New Roman" w:cs="Times New Roman"/>
+          <w:sz w:val="24"/>
+          <w:szCs w:val="24"/>
+        </w:rPr>
+      </w:pPr>
+    </w:p>
+    <w:p>
+      <w:pPr>
+        <w:pStyle w:val="EndNoteBibliography"/>
+        <w:ind w:left="720" w:hanging="720"/>
+        <w:rPr>
+          <w:rFonts w:ascii="Times New Roman" w:hAnsi="Times New Roman" w:cs="Times New Roman"/>
+          <w:noProof/>
+          <w:sz w:val="24"/>
+          <w:szCs w:val="24"/>
+        </w:rPr>
+      </w:pPr>
+      <w:r>
+        <w:rPr>
+          <w:rFonts w:ascii="Times New Roman" w:hAnsi="Times New Roman" w:cs="Times New Roman"/>
+          <w:sz w:val="24"/>
+          <w:szCs w:val="24"/>
+        </w:rPr>
+        <w:fldChar w:fldCharType="begin"/>
+      </w:r>
+      <w:r>
+        <w:rPr>
+          <w:rFonts w:ascii="Times New Roman" w:hAnsi="Times New Roman" w:cs="Times New Roman"/>
+          <w:sz w:val="24"/>
+          <w:szCs w:val="24"/>
+        </w:rPr>
+        <w:instrText xml:space="preserve"> ADDIN EN.REFLIST </w:instrText>
+      </w:r>
+      <w:r>
+        <w:rPr>
+          <w:rFonts w:ascii="Times New Roman" w:hAnsi="Times New Roman" w:cs="Times New Roman"/>
+          <w:sz w:val="24"/>
+          <w:szCs w:val="24"/>
+        </w:rPr>
+        <w:fldChar w:fldCharType="separate"/>
+      </w:r>
+      <w:r>
+        <w:rPr>
+          <w:rFonts w:ascii="Times New Roman" w:hAnsi="Times New Roman" w:cs="Times New Roman"/>
+          <w:noProof/>
+          <w:sz w:val="24"/>
+          <w:szCs w:val="24"/>
+        </w:rPr>
+        <w:t xml:space="preserve">Mantua, N.J., Hare, S.R., Zhang, Y., Wallace, J.M. &amp; Francis, R.C. (1997) A pacific interdecadal climate oscillation with impacts on salmon production. </w:t>
+      </w:r>
+      <w:r>
+        <w:rPr>
+          <w:rFonts w:ascii="Times New Roman" w:hAnsi="Times New Roman" w:cs="Times New Roman"/>
+          <w:i/>
+          <w:noProof/>
+          <w:sz w:val="24"/>
+          <w:szCs w:val="24"/>
+        </w:rPr>
+        <w:t>Bulletin of the American Meteorological Society,</w:t>
+      </w:r>
+      <w:r>
+        <w:rPr>
+          <w:rFonts w:ascii="Times New Roman" w:hAnsi="Times New Roman" w:cs="Times New Roman"/>
+          <w:noProof/>
+          <w:sz w:val="24"/>
+          <w:szCs w:val="24"/>
+        </w:rPr>
+        <w:t xml:space="preserve"> </w:t>
+      </w:r>
+      <w:r>
+        <w:rPr>
+          <w:rFonts w:ascii="Times New Roman" w:hAnsi="Times New Roman" w:cs="Times New Roman"/>
+          <w:b/>
+          <w:noProof/>
+          <w:sz w:val="24"/>
+          <w:szCs w:val="24"/>
+        </w:rPr>
+        <w:t>78,</w:t>
+      </w:r>
+      <w:r>
+        <w:rPr>
+          <w:rFonts w:ascii="Times New Roman" w:hAnsi="Times New Roman" w:cs="Times New Roman"/>
+          <w:noProof/>
+          <w:sz w:val="24"/>
+          <w:szCs w:val="24"/>
+        </w:rPr>
+        <w:t xml:space="preserve"> 1069-1079.</w:t>
+      </w:r>
+    </w:p>
+    <w:p>
+      <w:pPr>
+        <w:rPr>
+          <w:rFonts w:ascii="Times New Roman" w:hAnsi="Times New Roman" w:cs="Times New Roman"/>
+          <w:sz w:val="24"/>
+          <w:szCs w:val="24"/>
+        </w:rPr>
+      </w:pPr>
+      <w:r>
+        <w:rPr>
+          <w:rFonts w:ascii="Times New Roman" w:hAnsi="Times New Roman" w:cs="Times New Roman"/>
+          <w:sz w:val="24"/>
+          <w:szCs w:val="24"/>
+        </w:rPr>
+        <w:fldChar w:fldCharType="end"/>
+      </w:r>
+    </w:p>
     <w:sectPr>
       <w:pgSz w:w="12240" w:h="15840"/>
       <w:pgMar w:top="1440" w:right="1440" w:bottom="1440" w:left="1440" w:header="708" w:footer="708" w:gutter="0"/>
@@ -601,6 +1657,59 @@
     </w:sectPr>
   </w:body>
 </w:document>
+</file>
+
+<file path=word/comments.xml><?xml version="1.0" encoding="utf-8"?>
+<w:comments xmlns:wpc="http://schemas.microsoft.com/office/word/2010/wordprocessingCanvas" xmlns:mo="http://schemas.microsoft.com/office/mac/office/2008/main" xmlns:mc="http://schemas.openxmlformats.org/markup-compatibility/2006" xmlns:mv="urn:schemas-microsoft-com:mac:vml" xmlns:o="urn:schemas-microsoft-com:office:office" xmlns:r="http://schemas.openxmlformats.org/officeDocument/2006/relationships" xmlns:m="http://schemas.openxmlformats.org/officeDocument/2006/math" xmlns:v="urn:schemas-microsoft-com:vml" xmlns:wp14="http://schemas.microsoft.com/office/word/2010/wordprocessingDrawing" xmlns:wp="http://schemas.openxmlformats.org/drawingml/2006/wordprocessingDrawing" xmlns:w10="urn:schemas-microsoft-com:office:word" xmlns:w="http://schemas.openxmlformats.org/wordprocessingml/2006/main" xmlns:w14="http://schemas.microsoft.com/office/word/2010/wordml" xmlns:wpg="http://schemas.microsoft.com/office/word/2010/wordprocessingGroup" xmlns:wpi="http://schemas.microsoft.com/office/word/2010/wordprocessingInk" xmlns:wne="http://schemas.microsoft.com/office/word/2006/wordml" xmlns:wps="http://schemas.microsoft.com/office/word/2010/wordprocessingShape" mc:Ignorable="w14 wp14">
+  <w:comment w:id="0" w:author="Cameron Freshwater" w:date="2018-04-12T06:59:00Z" w:initials="CF">
+    <w:p>
+      <w:pPr>
+        <w:pStyle w:val="CommentText"/>
+      </w:pPr>
+      <w:r>
+        <w:rPr>
+          <w:rStyle w:val="CommentReference"/>
+        </w:rPr>
+        <w:annotationRef/>
+      </w:r>
+      <w:r>
+        <w:t>Remove unless we incorporate run timing analyses</w:t>
+      </w:r>
+    </w:p>
+  </w:comment>
+  <w:comment w:id="1" w:author="Cameron Freshwater" w:date="2018-04-12T07:15:00Z" w:initials="CF">
+    <w:p>
+      <w:pPr>
+        <w:pStyle w:val="CommentText"/>
+      </w:pPr>
+      <w:r>
+        <w:rPr>
+          <w:rStyle w:val="CommentReference"/>
+        </w:rPr>
+        <w:annotationRef/>
+      </w:r>
+      <w:r>
+        <w:t>Data source</w:t>
+      </w:r>
+    </w:p>
+  </w:comment>
+  <w:comment w:id="2" w:author="Cameron Freshwater" w:date="2018-04-12T07:15:00Z" w:initials="CF">
+    <w:p>
+      <w:pPr>
+        <w:pStyle w:val="CommentText"/>
+      </w:pPr>
+      <w:r>
+        <w:rPr>
+          <w:rStyle w:val="CommentReference"/>
+        </w:rPr>
+        <w:annotationRef/>
+      </w:r>
+      <w:r>
+        <w:t>Change domain accordingly</w:t>
+      </w:r>
+    </w:p>
+  </w:comment>
+</w:comments>
 </file>
 
 <file path=word/styles.xml><?xml version="1.0" encoding="utf-8"?>
@@ -885,6 +1994,31 @@
       <w:rFonts w:ascii="Tahoma" w:hAnsi="Tahoma" w:cs="Tahoma"/>
       <w:sz w:val="16"/>
       <w:szCs w:val="16"/>
+    </w:rPr>
+  </w:style>
+  <w:style w:type="paragraph" w:customStyle="1" w:styleId="EndNoteBibliographyTitle">
+    <w:name w:val="EndNote Bibliography Title"/>
+    <w:basedOn w:val="Normal"/>
+    <w:rsid w:val="002709D5"/>
+    <w:pPr>
+      <w:spacing w:after="0"/>
+      <w:jc w:val="center"/>
+    </w:pPr>
+    <w:rPr>
+      <w:rFonts w:ascii="Calibri" w:hAnsi="Calibri"/>
+      <w:lang w:val="en-US"/>
+    </w:rPr>
+  </w:style>
+  <w:style w:type="paragraph" w:customStyle="1" w:styleId="EndNoteBibliography">
+    <w:name w:val="EndNote Bibliography"/>
+    <w:basedOn w:val="Normal"/>
+    <w:rsid w:val="002709D5"/>
+    <w:pPr>
+      <w:spacing w:line="240" w:lineRule="auto"/>
+    </w:pPr>
+    <w:rPr>
+      <w:rFonts w:ascii="Calibri" w:hAnsi="Calibri"/>
+      <w:lang w:val="en-US"/>
     </w:rPr>
   </w:style>
 </w:styles>
@@ -1174,6 +2308,31 @@
       <w:szCs w:val="16"/>
     </w:rPr>
   </w:style>
+  <w:style w:type="paragraph" w:customStyle="1" w:styleId="EndNoteBibliographyTitle">
+    <w:name w:val="EndNote Bibliography Title"/>
+    <w:basedOn w:val="Normal"/>
+    <w:rsid w:val="002709D5"/>
+    <w:pPr>
+      <w:spacing w:after="0"/>
+      <w:jc w:val="center"/>
+    </w:pPr>
+    <w:rPr>
+      <w:rFonts w:ascii="Calibri" w:hAnsi="Calibri"/>
+      <w:lang w:val="en-US"/>
+    </w:rPr>
+  </w:style>
+  <w:style w:type="paragraph" w:customStyle="1" w:styleId="EndNoteBibliography">
+    <w:name w:val="EndNote Bibliography"/>
+    <w:basedOn w:val="Normal"/>
+    <w:rsid w:val="002709D5"/>
+    <w:pPr>
+      <w:spacing w:line="240" w:lineRule="auto"/>
+    </w:pPr>
+    <w:rPr>
+      <w:rFonts w:ascii="Calibri" w:hAnsi="Calibri"/>
+      <w:lang w:val="en-US"/>
+    </w:rPr>
+  </w:style>
 </w:styles>
 </file>
 

</xml_diff>

<commit_message>
Update draft and output figs
</commit_message>
<xml_diff>
--- a/doc/draft.docx
+++ b/doc/draft.docx
@@ -280,25 +280,7 @@
           <w:sz w:val="24"/>
           <w:szCs w:val="24"/>
         </w:rPr>
-        <w:t xml:space="preserve">reduced individual growth due to </w:t>
-      </w:r>
-      <w:proofErr w:type="spellStart"/>
-      <w:r>
-        <w:rPr>
-          <w:rFonts w:ascii="Times New Roman" w:hAnsi="Times New Roman" w:cs="Times New Roman"/>
-          <w:sz w:val="24"/>
-          <w:szCs w:val="24"/>
-        </w:rPr>
-        <w:t>unfavorable</w:t>
-      </w:r>
-      <w:proofErr w:type="spellEnd"/>
-      <w:r>
-        <w:rPr>
-          <w:rFonts w:ascii="Times New Roman" w:hAnsi="Times New Roman" w:cs="Times New Roman"/>
-          <w:sz w:val="24"/>
-          <w:szCs w:val="24"/>
-        </w:rPr>
-        <w:t xml:space="preserve"> environmental conditions (e.g. altered prey comm</w:t>
+        <w:t>reduced individual growth due to unfavorable environmental conditions (e.g. altered prey comm</w:t>
       </w:r>
       <w:r>
         <w:rPr>
@@ -450,25 +432,7 @@
           <w:sz w:val="24"/>
           <w:szCs w:val="24"/>
         </w:rPr>
-        <w:t xml:space="preserve"> </w:t>
-      </w:r>
-      <w:proofErr w:type="spellStart"/>
-      <w:r>
-        <w:rPr>
-          <w:rFonts w:ascii="Times New Roman" w:hAnsi="Times New Roman" w:cs="Times New Roman"/>
-          <w:sz w:val="24"/>
-          <w:szCs w:val="24"/>
-        </w:rPr>
-        <w:t>interannual</w:t>
-      </w:r>
-      <w:proofErr w:type="spellEnd"/>
-      <w:r>
-        <w:rPr>
-          <w:rFonts w:ascii="Times New Roman" w:hAnsi="Times New Roman" w:cs="Times New Roman"/>
-          <w:sz w:val="24"/>
-          <w:szCs w:val="24"/>
-        </w:rPr>
-        <w:t xml:space="preserve"> variation in traits such as body size.</w:t>
+        <w:t xml:space="preserve"> interannual variation in traits such as body size.</w:t>
       </w:r>
       <w:r>
         <w:rPr>
@@ -581,17 +545,7 @@
           <w:sz w:val="24"/>
           <w:szCs w:val="24"/>
         </w:rPr>
-        <w:t>oth bottom-up and top-d</w:t>
-      </w:r>
-      <w:bookmarkStart w:id="0" w:name="_GoBack"/>
-      <w:bookmarkEnd w:id="0"/>
-      <w:r>
-        <w:rPr>
-          <w:rFonts w:ascii="Times New Roman" w:hAnsi="Times New Roman" w:cs="Times New Roman"/>
-          <w:sz w:val="24"/>
-          <w:szCs w:val="24"/>
-        </w:rPr>
-        <w:t xml:space="preserve">own drivers </w:t>
+        <w:t xml:space="preserve">oth bottom-up and top-down drivers </w:t>
       </w:r>
       <w:r>
         <w:rPr>
@@ -800,25 +754,7 @@
           <w:sz w:val="24"/>
           <w:szCs w:val="24"/>
         </w:rPr>
-        <w:t xml:space="preserve">Sockeye salmon spawning in British Columbia (i.e. the southern portion of the species’ range) have been the focus of much of this previous research due to widespread declines in productivity that have negatively impacted traditionally profitable commercial fisheries. </w:t>
-      </w:r>
-      <w:proofErr w:type="gramStart"/>
-      <w:r>
-        <w:rPr>
-          <w:rFonts w:ascii="Times New Roman" w:hAnsi="Times New Roman" w:cs="Times New Roman"/>
-          <w:sz w:val="24"/>
-          <w:szCs w:val="24"/>
-        </w:rPr>
-        <w:t>On the whole, the productivity of these populations is negatively impacted by warmer ocean temperatures (REF), weak overwinter storms (REF), and abundant Alaskan pink salmon</w:t>
-      </w:r>
-      <w:proofErr w:type="gramEnd"/>
-      <w:r>
-        <w:rPr>
-          <w:rFonts w:ascii="Times New Roman" w:hAnsi="Times New Roman" w:cs="Times New Roman"/>
-          <w:sz w:val="24"/>
-          <w:szCs w:val="24"/>
-        </w:rPr>
-        <w:t xml:space="preserve"> (REF), presumably due to reduced opportunities for marine growth. Yet </w:t>
+        <w:t xml:space="preserve">Sockeye salmon spawning in British Columbia (i.e. the southern portion of the species’ range) have been the focus of much of this previous research due to widespread declines in productivity that have negatively impacted traditionally profitable commercial fisheries. On the whole, the productivity of these populations is negatively impacted by warmer ocean temperatures (REF), weak overwinter storms (REF), and abundant Alaskan pink salmon (REF), presumably due to reduced opportunities for marine growth. Yet </w:t>
       </w:r>
       <w:r>
         <w:rPr>
@@ -834,7 +770,16 @@
           <w:sz w:val="24"/>
           <w:szCs w:val="24"/>
         </w:rPr>
-        <w:t xml:space="preserve"> Put more simply, are salmon dynamics normally regulated by factors such as sea surface temperature and interspecific competition</w:t>
+        <w:t xml:space="preserve"> Put more simply, are salmon dynamics normally regulated </w:t>
+      </w:r>
+      <w:r>
+        <w:rPr>
+          <w:rFonts w:ascii="Times New Roman" w:hAnsi="Times New Roman" w:cs="Times New Roman"/>
+          <w:sz w:val="24"/>
+          <w:szCs w:val="24"/>
+        </w:rPr>
+        <w:lastRenderedPageBreak/>
+        <w:t>by factors such as sea surface temperature and interspecific competition</w:t>
       </w:r>
       <w:r>
         <w:rPr>
@@ -867,7 +812,6 @@
           <w:sz w:val="24"/>
           <w:szCs w:val="24"/>
         </w:rPr>
-        <w:lastRenderedPageBreak/>
         <w:t>To understand how sockeye salmon populations may behave in the future, we used a novel historical dataset to better understand how they responded in the past. Specifically w</w:t>
       </w:r>
       <w:r>
@@ -1036,36 +980,8 @@
           <w:sz w:val="24"/>
           <w:szCs w:val="24"/>
         </w:rPr>
-        <w:t xml:space="preserve">. These data originated from extensively sampled </w:t>
-      </w:r>
-      <w:proofErr w:type="spellStart"/>
-      <w:r>
-        <w:rPr>
-          <w:rFonts w:ascii="Times New Roman" w:hAnsi="Times New Roman" w:cs="Times New Roman"/>
-          <w:sz w:val="24"/>
-          <w:szCs w:val="24"/>
-        </w:rPr>
-        <w:t>nearshore</w:t>
-      </w:r>
-      <w:proofErr w:type="spellEnd"/>
-      <w:r>
-        <w:rPr>
-          <w:rFonts w:ascii="Times New Roman" w:hAnsi="Times New Roman" w:cs="Times New Roman"/>
-          <w:sz w:val="24"/>
-          <w:szCs w:val="24"/>
-        </w:rPr>
-        <w:t xml:space="preserve"> fisheries targeting </w:t>
-      </w:r>
-      <w:proofErr w:type="spellStart"/>
-      <w:r>
-        <w:rPr>
-          <w:rFonts w:ascii="Times New Roman" w:hAnsi="Times New Roman" w:cs="Times New Roman"/>
-          <w:sz w:val="24"/>
-          <w:szCs w:val="24"/>
-        </w:rPr>
-        <w:t>Nass</w:t>
-      </w:r>
-      <w:proofErr w:type="spellEnd"/>
+        <w:t>. These data originated from extensively sampled nearshore fisheries targeting Nass</w:t>
+      </w:r>
       <w:r>
         <w:rPr>
           <w:rFonts w:ascii="Times New Roman" w:hAnsi="Times New Roman" w:cs="Times New Roman"/>
@@ -1082,7 +998,6 @@
         </w:rPr>
         <w:t xml:space="preserve"> (northern British Columbia) and Rivers Inlet (central BC) sockeye salmon (</w:t>
       </w:r>
-      <w:proofErr w:type="spellStart"/>
       <w:r>
         <w:rPr>
           <w:rFonts w:ascii="Times New Roman" w:hAnsi="Times New Roman" w:cs="Times New Roman"/>
@@ -1090,78 +1005,39 @@
           <w:sz w:val="24"/>
           <w:szCs w:val="24"/>
         </w:rPr>
-        <w:t>Oncorhynchus</w:t>
-      </w:r>
-      <w:proofErr w:type="spellEnd"/>
-      <w:r>
-        <w:rPr>
-          <w:rFonts w:ascii="Times New Roman" w:hAnsi="Times New Roman" w:cs="Times New Roman"/>
-          <w:i/>
+        <w:t>Oncorhynchus nerka</w:t>
+      </w:r>
+      <w:r>
+        <w:rPr>
+          <w:rFonts w:ascii="Times New Roman" w:hAnsi="Times New Roman" w:cs="Times New Roman"/>
+          <w:sz w:val="24"/>
+          <w:szCs w:val="24"/>
+        </w:rPr>
+        <w:t>). Additionally</w:t>
+      </w:r>
+      <w:r>
+        <w:rPr>
+          <w:rFonts w:ascii="Times New Roman" w:hAnsi="Times New Roman" w:cs="Times New Roman"/>
+          <w:sz w:val="24"/>
+          <w:szCs w:val="24"/>
+        </w:rPr>
+        <w:t>, we</w:t>
+      </w:r>
+      <w:r>
+        <w:rPr>
+          <w:rFonts w:ascii="Times New Roman" w:hAnsi="Times New Roman" w:cs="Times New Roman"/>
           <w:sz w:val="24"/>
           <w:szCs w:val="24"/>
         </w:rPr>
         <w:t xml:space="preserve"> </w:t>
       </w:r>
-      <w:proofErr w:type="spellStart"/>
-      <w:r>
-        <w:rPr>
-          <w:rFonts w:ascii="Times New Roman" w:hAnsi="Times New Roman" w:cs="Times New Roman"/>
-          <w:i/>
-          <w:sz w:val="24"/>
-          <w:szCs w:val="24"/>
-        </w:rPr>
-        <w:t>nerka</w:t>
-      </w:r>
-      <w:proofErr w:type="spellEnd"/>
-      <w:r>
-        <w:rPr>
-          <w:rFonts w:ascii="Times New Roman" w:hAnsi="Times New Roman" w:cs="Times New Roman"/>
-          <w:sz w:val="24"/>
-          <w:szCs w:val="24"/>
-        </w:rPr>
-        <w:t>). Additionally</w:t>
-      </w:r>
-      <w:r>
-        <w:rPr>
-          <w:rFonts w:ascii="Times New Roman" w:hAnsi="Times New Roman" w:cs="Times New Roman"/>
-          <w:sz w:val="24"/>
-          <w:szCs w:val="24"/>
-        </w:rPr>
-        <w:t>, we</w:t>
-      </w:r>
-      <w:r>
-        <w:rPr>
-          <w:rFonts w:ascii="Times New Roman" w:hAnsi="Times New Roman" w:cs="Times New Roman"/>
-          <w:sz w:val="24"/>
-          <w:szCs w:val="24"/>
-        </w:rPr>
-        <w:t xml:space="preserve"> </w:t>
-      </w:r>
-      <w:r>
-        <w:rPr>
-          <w:rFonts w:ascii="Times New Roman" w:hAnsi="Times New Roman" w:cs="Times New Roman"/>
-          <w:sz w:val="24"/>
-          <w:szCs w:val="24"/>
-        </w:rPr>
-        <w:t xml:space="preserve">used data collected during the past twenty years in the </w:t>
-      </w:r>
-      <w:proofErr w:type="spellStart"/>
-      <w:r>
-        <w:rPr>
-          <w:rFonts w:ascii="Times New Roman" w:hAnsi="Times New Roman" w:cs="Times New Roman"/>
-          <w:sz w:val="24"/>
-          <w:szCs w:val="24"/>
-        </w:rPr>
-        <w:t>Nass</w:t>
-      </w:r>
-      <w:proofErr w:type="spellEnd"/>
-      <w:r>
-        <w:rPr>
-          <w:rFonts w:ascii="Times New Roman" w:hAnsi="Times New Roman" w:cs="Times New Roman"/>
-          <w:sz w:val="24"/>
-          <w:szCs w:val="24"/>
-        </w:rPr>
-        <w:t xml:space="preserve"> River to</w:t>
+      <w:r>
+        <w:rPr>
+          <w:rFonts w:ascii="Times New Roman" w:hAnsi="Times New Roman" w:cs="Times New Roman"/>
+          <w:sz w:val="24"/>
+          <w:szCs w:val="24"/>
+        </w:rPr>
+        <w:t>used data collected during the past twenty years in the Nass River to</w:t>
       </w:r>
       <w:r>
         <w:rPr>
@@ -1316,49 +1192,21 @@
         </w:rPr>
         <w:t xml:space="preserve">from </w:t>
       </w:r>
-      <w:proofErr w:type="spellStart"/>
-      <w:r>
-        <w:rPr>
-          <w:rFonts w:ascii="Times New Roman" w:hAnsi="Times New Roman" w:cs="Times New Roman"/>
-          <w:sz w:val="24"/>
-          <w:szCs w:val="24"/>
-        </w:rPr>
-        <w:t>Nass</w:t>
-      </w:r>
-      <w:proofErr w:type="spellEnd"/>
-      <w:r>
-        <w:rPr>
-          <w:rFonts w:ascii="Times New Roman" w:hAnsi="Times New Roman" w:cs="Times New Roman"/>
-          <w:sz w:val="24"/>
-          <w:szCs w:val="24"/>
-        </w:rPr>
-        <w:t xml:space="preserve"> River and Rivers Inlet commercial gillnet fisheries operating between 1914 and 1946. </w:t>
-      </w:r>
-      <w:r>
-        <w:rPr>
-          <w:rFonts w:ascii="Times New Roman" w:hAnsi="Times New Roman" w:cs="Times New Roman"/>
-          <w:sz w:val="24"/>
-          <w:szCs w:val="24"/>
-        </w:rPr>
-        <w:t xml:space="preserve">These fisheries occurred in </w:t>
-      </w:r>
-      <w:proofErr w:type="spellStart"/>
-      <w:r>
-        <w:rPr>
-          <w:rFonts w:ascii="Times New Roman" w:hAnsi="Times New Roman" w:cs="Times New Roman"/>
-          <w:sz w:val="24"/>
-          <w:szCs w:val="24"/>
-        </w:rPr>
-        <w:t>nearshore</w:t>
-      </w:r>
-      <w:proofErr w:type="spellEnd"/>
-      <w:r>
-        <w:rPr>
-          <w:rFonts w:ascii="Times New Roman" w:hAnsi="Times New Roman" w:cs="Times New Roman"/>
-          <w:sz w:val="24"/>
-          <w:szCs w:val="24"/>
-        </w:rPr>
-        <w:t xml:space="preserve"> waters, with </w:t>
+      <w:r>
+        <w:rPr>
+          <w:rFonts w:ascii="Times New Roman" w:hAnsi="Times New Roman" w:cs="Times New Roman"/>
+          <w:sz w:val="24"/>
+          <w:szCs w:val="24"/>
+        </w:rPr>
+        <w:t xml:space="preserve">Nass River and Rivers Inlet commercial gillnet fisheries operating between 1914 and 1946. </w:t>
+      </w:r>
+      <w:r>
+        <w:rPr>
+          <w:rFonts w:ascii="Times New Roman" w:hAnsi="Times New Roman" w:cs="Times New Roman"/>
+          <w:sz w:val="24"/>
+          <w:szCs w:val="24"/>
+        </w:rPr>
+        <w:t xml:space="preserve">These fisheries occurred in nearshore waters, with </w:t>
       </w:r>
       <w:r>
         <w:rPr>
@@ -1415,69 +1263,15 @@
           <w:sz w:val="24"/>
           <w:szCs w:val="24"/>
         </w:rPr>
-        <w:t>al fork length (mm), weight (g), and sex were recorded. Although sampling occurred regularly from mid-June to late August in the majority of years, we excluded a subset of years due to insufficient sampling (</w:t>
-      </w:r>
-      <w:proofErr w:type="spellStart"/>
-      <w:r>
-        <w:rPr>
-          <w:rFonts w:ascii="Times New Roman" w:hAnsi="Times New Roman" w:cs="Times New Roman"/>
-          <w:sz w:val="24"/>
-          <w:szCs w:val="24"/>
-        </w:rPr>
-        <w:t>Nass</w:t>
-      </w:r>
-      <w:proofErr w:type="spellEnd"/>
-      <w:r>
-        <w:rPr>
-          <w:rFonts w:ascii="Times New Roman" w:hAnsi="Times New Roman" w:cs="Times New Roman"/>
-          <w:sz w:val="24"/>
-          <w:szCs w:val="24"/>
-        </w:rPr>
-        <w:t>: 1915, 1920, 1922, 1924, 1938, 1945; Rivers Inlet: 1924, 1945).</w:t>
-      </w:r>
-      <w:r>
-        <w:rPr>
-          <w:rFonts w:ascii="Times New Roman" w:hAnsi="Times New Roman" w:cs="Times New Roman"/>
-          <w:sz w:val="24"/>
-          <w:szCs w:val="24"/>
-        </w:rPr>
-        <w:t xml:space="preserve"> The second, contemporary dataset included data collected in the </w:t>
-      </w:r>
-      <w:proofErr w:type="spellStart"/>
-      <w:r>
-        <w:rPr>
-          <w:rFonts w:ascii="Times New Roman" w:hAnsi="Times New Roman" w:cs="Times New Roman"/>
-          <w:sz w:val="24"/>
-          <w:szCs w:val="24"/>
-        </w:rPr>
-        <w:t>Nass</w:t>
-      </w:r>
-      <w:proofErr w:type="spellEnd"/>
-      <w:r>
-        <w:rPr>
-          <w:rFonts w:ascii="Times New Roman" w:hAnsi="Times New Roman" w:cs="Times New Roman"/>
-          <w:sz w:val="24"/>
-          <w:szCs w:val="24"/>
-        </w:rPr>
-        <w:t xml:space="preserve"> Rivers </w:t>
-      </w:r>
-      <w:proofErr w:type="spellStart"/>
-      <w:r>
-        <w:rPr>
-          <w:rFonts w:ascii="Times New Roman" w:hAnsi="Times New Roman" w:cs="Times New Roman"/>
-          <w:sz w:val="24"/>
-          <w:szCs w:val="24"/>
-        </w:rPr>
-        <w:t>fishwheel</w:t>
-      </w:r>
-      <w:proofErr w:type="spellEnd"/>
-      <w:r>
-        <w:rPr>
-          <w:rFonts w:ascii="Times New Roman" w:hAnsi="Times New Roman" w:cs="Times New Roman"/>
-          <w:sz w:val="24"/>
-          <w:szCs w:val="24"/>
-        </w:rPr>
-        <w:t xml:space="preserve"> test fish</w:t>
+        <w:t>al fork length (mm), weight (g), and sex were recorded. Although sampling occurred regularly from mid-June to late August in the majority of years, we excluded a subset of years due to insufficient sampling (Nass: 1915, 1920, 1922, 1924, 1938, 1945; Rivers Inlet: 1924, 1945).</w:t>
+      </w:r>
+      <w:r>
+        <w:rPr>
+          <w:rFonts w:ascii="Times New Roman" w:hAnsi="Times New Roman" w:cs="Times New Roman"/>
+          <w:sz w:val="24"/>
+          <w:szCs w:val="24"/>
+        </w:rPr>
+        <w:t xml:space="preserve"> The second, contemporary dataset included data collected in the Nass Rivers fishwheel test fish</w:t>
       </w:r>
       <w:r>
         <w:rPr>
@@ -1487,7 +1281,7 @@
         </w:rPr>
         <w:t>ery, operated by the Nisga’a First Nation between 1994 and 2017. Individuals were sampled daily and length and sex recorded</w:t>
       </w:r>
-      <w:commentRangeStart w:id="1"/>
+      <w:commentRangeStart w:id="0"/>
       <w:r>
         <w:rPr>
           <w:rFonts w:ascii="Times New Roman" w:hAnsi="Times New Roman" w:cs="Times New Roman"/>
@@ -1504,7 +1298,7 @@
         </w:rPr>
         <w:t xml:space="preserve">the Pacific Salmon Foundation’s Northern Boundary Sockeye Salmon run reconstruction model (REF). </w:t>
       </w:r>
-      <w:commentRangeEnd w:id="1"/>
+      <w:commentRangeEnd w:id="0"/>
       <w:r>
         <w:rPr>
           <w:rStyle w:val="CommentReference"/>
@@ -1512,7 +1306,7 @@
           <w:sz w:val="24"/>
           <w:szCs w:val="24"/>
         </w:rPr>
-        <w:commentReference w:id="1"/>
+        <w:commentReference w:id="0"/>
       </w:r>
     </w:p>
     <w:p>
@@ -1586,18 +1380,8 @@
           <w:sz w:val="24"/>
           <w:szCs w:val="24"/>
         </w:rPr>
-        <w:t xml:space="preserve">dominant ages, i.e. those that were observed in every </w:t>
-      </w:r>
-      <w:proofErr w:type="gramStart"/>
-      <w:r>
-        <w:rPr>
-          <w:rFonts w:ascii="Times New Roman" w:hAnsi="Times New Roman" w:cs="Times New Roman"/>
-          <w:sz w:val="24"/>
-          <w:szCs w:val="24"/>
-        </w:rPr>
-        <w:t>year</w:t>
-      </w:r>
-      <w:proofErr w:type="gramEnd"/>
+        <w:t>dominant ages, i.e. those that were observed in every year</w:t>
+      </w:r>
       <w:r>
         <w:rPr>
           <w:rFonts w:ascii="Times New Roman" w:hAnsi="Times New Roman" w:cs="Times New Roman"/>
@@ -1612,25 +1396,7 @@
           <w:sz w:val="24"/>
           <w:szCs w:val="24"/>
         </w:rPr>
-        <w:t xml:space="preserve">. For the </w:t>
-      </w:r>
-      <w:proofErr w:type="spellStart"/>
-      <w:r>
-        <w:rPr>
-          <w:rFonts w:ascii="Times New Roman" w:hAnsi="Times New Roman" w:cs="Times New Roman"/>
-          <w:sz w:val="24"/>
-          <w:szCs w:val="24"/>
-        </w:rPr>
-        <w:t>Nass</w:t>
-      </w:r>
-      <w:proofErr w:type="spellEnd"/>
-      <w:r>
-        <w:rPr>
-          <w:rFonts w:ascii="Times New Roman" w:hAnsi="Times New Roman" w:cs="Times New Roman"/>
-          <w:sz w:val="24"/>
-          <w:szCs w:val="24"/>
-        </w:rPr>
-        <w:t xml:space="preserve"> this included 1.2, 1.3, 2.2, and 2.3 individuals, while for Rivers Inlet only 1.2 and 1.3 individuals.</w:t>
+        <w:t>. For the Nass this included 1.2, 1.3, 2.2, and 2.3 individuals, while for Rivers Inlet only 1.2 and 1.3 individuals.</w:t>
       </w:r>
       <w:r>
         <w:rPr>
@@ -1655,43 +1421,7 @@
           <w:sz w:val="24"/>
           <w:szCs w:val="24"/>
         </w:rPr>
-        <w:t xml:space="preserve">, </w:t>
-      </w:r>
-      <w:proofErr w:type="gramStart"/>
-      <w:r>
-        <w:rPr>
-          <w:rFonts w:ascii="Times New Roman" w:hAnsi="Times New Roman" w:cs="Times New Roman"/>
-          <w:sz w:val="24"/>
-          <w:szCs w:val="24"/>
-        </w:rPr>
-        <w:t xml:space="preserve">while contemporary aging analyses were conducted by Fisheries and Oceans Canada (1994-2004) or Alaska Department of Fish and Game (2005-2017) </w:t>
-      </w:r>
-      <w:proofErr w:type="spellStart"/>
-      <w:r>
-        <w:rPr>
-          <w:rFonts w:ascii="Times New Roman" w:hAnsi="Times New Roman" w:cs="Times New Roman"/>
-          <w:sz w:val="24"/>
-          <w:szCs w:val="24"/>
-        </w:rPr>
-        <w:t>schlerochronology</w:t>
-      </w:r>
-      <w:proofErr w:type="spellEnd"/>
-      <w:r>
-        <w:rPr>
-          <w:rFonts w:ascii="Times New Roman" w:hAnsi="Times New Roman" w:cs="Times New Roman"/>
-          <w:sz w:val="24"/>
-          <w:szCs w:val="24"/>
-        </w:rPr>
-        <w:t xml:space="preserve"> lab</w:t>
-      </w:r>
-      <w:proofErr w:type="gramEnd"/>
-      <w:r>
-        <w:rPr>
-          <w:rFonts w:ascii="Times New Roman" w:hAnsi="Times New Roman" w:cs="Times New Roman"/>
-          <w:sz w:val="24"/>
-          <w:szCs w:val="24"/>
-        </w:rPr>
-        <w:t>.</w:t>
+        <w:t>, while contemporary aging analyses were conducted by Fisheries and Oceans Canada (1994-2004) or Alaska Department of Fish and Game (2005-2017) schlerochronology lab.</w:t>
       </w:r>
     </w:p>
     <w:p>
@@ -1710,6 +1440,7 @@
           <w:sz w:val="24"/>
           <w:szCs w:val="24"/>
         </w:rPr>
+        <w:lastRenderedPageBreak/>
         <w:t>Environmental data</w:t>
       </w:r>
     </w:p>
@@ -1727,7 +1458,6 @@
           <w:sz w:val="24"/>
           <w:szCs w:val="24"/>
         </w:rPr>
-        <w:lastRenderedPageBreak/>
         <w:t>We tested the performance of a suite of environmental variables as predictors o</w:t>
       </w:r>
       <w:r>
@@ -1778,7 +1508,7 @@
         </w:rPr>
         <w:t xml:space="preserve">e. First, we incorporated monthly averages of raw sea surface temperature generated </w:t>
       </w:r>
-      <w:commentRangeStart w:id="2"/>
+      <w:commentRangeStart w:id="1"/>
       <w:r>
         <w:rPr>
           <w:rFonts w:ascii="Times New Roman" w:hAnsi="Times New Roman" w:cs="Times New Roman"/>
@@ -1787,12 +1517,60 @@
         </w:rPr>
         <w:t xml:space="preserve">by… </w:t>
       </w:r>
-      <w:commentRangeEnd w:id="2"/>
+      <w:commentRangeEnd w:id="1"/>
       <w:r>
         <w:rPr>
           <w:rStyle w:val="CommentReference"/>
         </w:rPr>
-        <w:commentReference w:id="2"/>
+        <w:commentReference w:id="1"/>
+      </w:r>
+      <w:r>
+        <w:rPr>
+          <w:rFonts w:ascii="Times New Roman" w:hAnsi="Times New Roman" w:cs="Times New Roman"/>
+          <w:sz w:val="24"/>
+          <w:szCs w:val="24"/>
+        </w:rPr>
+        <w:t xml:space="preserve"> Interannual variability in sea surface temperature is often correlated with changes in the community composition of lower trophic levels (REF), as well as the growth and survival salmon (REF). </w:t>
+      </w:r>
+      <w:r>
+        <w:rPr>
+          <w:rFonts w:ascii="Times New Roman" w:hAnsi="Times New Roman" w:cs="Times New Roman"/>
+          <w:sz w:val="24"/>
+          <w:szCs w:val="24"/>
+        </w:rPr>
+        <w:t>We also included monthly indices of the Pacific Decada</w:t>
+      </w:r>
+      <w:r>
+        <w:rPr>
+          <w:rFonts w:ascii="Times New Roman" w:hAnsi="Times New Roman" w:cs="Times New Roman"/>
+          <w:sz w:val="24"/>
+          <w:szCs w:val="24"/>
+        </w:rPr>
+        <w:t>l Oscillation</w:t>
+      </w:r>
+      <w:r>
+        <w:rPr>
+          <w:rFonts w:ascii="Times New Roman" w:hAnsi="Times New Roman" w:cs="Times New Roman"/>
+          <w:sz w:val="24"/>
+          <w:szCs w:val="24"/>
+        </w:rPr>
+        <w:t xml:space="preserve"> (PDO)</w:t>
+      </w:r>
+      <w:r>
+        <w:rPr>
+          <w:rFonts w:ascii="Times New Roman" w:hAnsi="Times New Roman" w:cs="Times New Roman"/>
+          <w:sz w:val="24"/>
+          <w:szCs w:val="24"/>
+        </w:rPr>
+        <w:t xml:space="preserve">, the </w:t>
+      </w:r>
+      <w:r>
+        <w:rPr>
+          <w:rFonts w:ascii="Times New Roman" w:hAnsi="Times New Roman" w:cs="Times New Roman"/>
+          <w:sz w:val="24"/>
+          <w:szCs w:val="24"/>
+        </w:rPr>
+        <w:t>first principal component</w:t>
       </w:r>
       <w:r>
         <w:rPr>
@@ -1802,72 +1580,6 @@
         </w:rPr>
         <w:t xml:space="preserve"> </w:t>
       </w:r>
-      <w:proofErr w:type="spellStart"/>
-      <w:r>
-        <w:rPr>
-          <w:rFonts w:ascii="Times New Roman" w:hAnsi="Times New Roman" w:cs="Times New Roman"/>
-          <w:sz w:val="24"/>
-          <w:szCs w:val="24"/>
-        </w:rPr>
-        <w:t>Interannual</w:t>
-      </w:r>
-      <w:proofErr w:type="spellEnd"/>
-      <w:r>
-        <w:rPr>
-          <w:rFonts w:ascii="Times New Roman" w:hAnsi="Times New Roman" w:cs="Times New Roman"/>
-          <w:sz w:val="24"/>
-          <w:szCs w:val="24"/>
-        </w:rPr>
-        <w:t xml:space="preserve"> variability in sea surface temperature is often correlated with changes in the community composition of lower trophic levels (REF), as well as the growth and survival salmon (REF). </w:t>
-      </w:r>
-      <w:r>
-        <w:rPr>
-          <w:rFonts w:ascii="Times New Roman" w:hAnsi="Times New Roman" w:cs="Times New Roman"/>
-          <w:sz w:val="24"/>
-          <w:szCs w:val="24"/>
-        </w:rPr>
-        <w:t>We also included monthly indices of the Pacific Decada</w:t>
-      </w:r>
-      <w:r>
-        <w:rPr>
-          <w:rFonts w:ascii="Times New Roman" w:hAnsi="Times New Roman" w:cs="Times New Roman"/>
-          <w:sz w:val="24"/>
-          <w:szCs w:val="24"/>
-        </w:rPr>
-        <w:t>l Oscillation</w:t>
-      </w:r>
-      <w:r>
-        <w:rPr>
-          <w:rFonts w:ascii="Times New Roman" w:hAnsi="Times New Roman" w:cs="Times New Roman"/>
-          <w:sz w:val="24"/>
-          <w:szCs w:val="24"/>
-        </w:rPr>
-        <w:t xml:space="preserve"> (PDO)</w:t>
-      </w:r>
-      <w:r>
-        <w:rPr>
-          <w:rFonts w:ascii="Times New Roman" w:hAnsi="Times New Roman" w:cs="Times New Roman"/>
-          <w:sz w:val="24"/>
-          <w:szCs w:val="24"/>
-        </w:rPr>
-        <w:t xml:space="preserve">, the </w:t>
-      </w:r>
-      <w:r>
-        <w:rPr>
-          <w:rFonts w:ascii="Times New Roman" w:hAnsi="Times New Roman" w:cs="Times New Roman"/>
-          <w:sz w:val="24"/>
-          <w:szCs w:val="24"/>
-        </w:rPr>
-        <w:t>first principal component</w:t>
-      </w:r>
-      <w:r>
-        <w:rPr>
-          <w:rFonts w:ascii="Times New Roman" w:hAnsi="Times New Roman" w:cs="Times New Roman"/>
-          <w:sz w:val="24"/>
-          <w:szCs w:val="24"/>
-        </w:rPr>
-        <w:t xml:space="preserve"> </w:t>
-      </w:r>
       <w:r>
         <w:rPr>
           <w:rFonts w:ascii="Times New Roman" w:hAnsi="Times New Roman" w:cs="Times New Roman"/>
@@ -1892,23 +1604,13 @@
         </w:rPr>
         <w:t xml:space="preserve">in the Pacific Ocean </w:t>
       </w:r>
-      <w:proofErr w:type="spellStart"/>
-      <w:r>
-        <w:rPr>
-          <w:rFonts w:ascii="Times New Roman" w:hAnsi="Times New Roman" w:cs="Times New Roman"/>
-          <w:sz w:val="24"/>
-          <w:szCs w:val="24"/>
-        </w:rPr>
-        <w:t>poleward</w:t>
-      </w:r>
-      <w:proofErr w:type="spellEnd"/>
-      <w:r>
-        <w:rPr>
-          <w:rFonts w:ascii="Times New Roman" w:hAnsi="Times New Roman" w:cs="Times New Roman"/>
-          <w:sz w:val="24"/>
-          <w:szCs w:val="24"/>
-        </w:rPr>
-        <w:t xml:space="preserve"> of 20°N </w:t>
+      <w:r>
+        <w:rPr>
+          <w:rFonts w:ascii="Times New Roman" w:hAnsi="Times New Roman" w:cs="Times New Roman"/>
+          <w:sz w:val="24"/>
+          <w:szCs w:val="24"/>
+        </w:rPr>
+        <w:t xml:space="preserve">poleward of 20°N </w:t>
       </w:r>
       <w:r>
         <w:rPr>
@@ -1985,9 +1687,8 @@
           <w:szCs w:val="24"/>
           <w:lang w:val="en-US"/>
         </w:rPr>
-        <w:t>research.jisao.washington.edu/</w:t>
-      </w:r>
-      <w:proofErr w:type="spellStart"/>
+        <w:t>research.jisao.washington.edu/pdo/</w:t>
+      </w:r>
       <w:r>
         <w:rPr>
           <w:rFonts w:ascii="Times New Roman" w:hAnsi="Times New Roman" w:cs="Times New Roman"/>
@@ -1995,9 +1696,8 @@
           <w:szCs w:val="24"/>
           <w:lang w:val="en-US"/>
         </w:rPr>
-        <w:t>pdo</w:t>
-      </w:r>
-      <w:proofErr w:type="spellEnd"/>
+        <w:t>. The PDO captures long-term temperature trends, with positive anomalies frequently co-occurring</w:t>
+      </w:r>
       <w:r>
         <w:rPr>
           <w:rFonts w:ascii="Times New Roman" w:hAnsi="Times New Roman" w:cs="Times New Roman"/>
@@ -2005,7 +1705,7 @@
           <w:szCs w:val="24"/>
           <w:lang w:val="en-US"/>
         </w:rPr>
-        <w:t>/</w:t>
+        <w:t xml:space="preserve"> with El Nino events (REF), as well as reduced salmon survival in southern regions and the opposite pattern among northern populations (REF). W</w:t>
       </w:r>
       <w:r>
         <w:rPr>
@@ -2014,7 +1714,7 @@
           <w:szCs w:val="24"/>
           <w:lang w:val="en-US"/>
         </w:rPr>
-        <w:t>. The PDO captures long-term temperature trends, with positive anomalies frequently co-occurring</w:t>
+        <w:t xml:space="preserve">e </w:t>
       </w:r>
       <w:r>
         <w:rPr>
@@ -2023,7 +1723,7 @@
           <w:szCs w:val="24"/>
           <w:lang w:val="en-US"/>
         </w:rPr>
-        <w:t xml:space="preserve"> with El Nino events (REF), as well as reduced salmon survival in southern regions and the opposite pattern among northern populations (REF). W</w:t>
+        <w:t>generated a third monthly index using</w:t>
       </w:r>
       <w:r>
         <w:rPr>
@@ -2032,47 +1732,9 @@
           <w:szCs w:val="24"/>
           <w:lang w:val="en-US"/>
         </w:rPr>
-        <w:t xml:space="preserve">e </w:t>
-      </w:r>
-      <w:r>
-        <w:rPr>
-          <w:rFonts w:ascii="Times New Roman" w:hAnsi="Times New Roman" w:cs="Times New Roman"/>
-          <w:sz w:val="24"/>
-          <w:szCs w:val="24"/>
-          <w:lang w:val="en-US"/>
-        </w:rPr>
-        <w:t>generated a third monthly index using</w:t>
-      </w:r>
-      <w:r>
-        <w:rPr>
-          <w:rFonts w:ascii="Times New Roman" w:hAnsi="Times New Roman" w:cs="Times New Roman"/>
-          <w:sz w:val="24"/>
-          <w:szCs w:val="24"/>
-          <w:lang w:val="en-US"/>
-        </w:rPr>
-        <w:t xml:space="preserve"> the second principal component of sea surface temperature variability </w:t>
-      </w:r>
-      <w:proofErr w:type="spellStart"/>
-      <w:r>
-        <w:rPr>
-          <w:rFonts w:ascii="Times New Roman" w:hAnsi="Times New Roman" w:cs="Times New Roman"/>
-          <w:sz w:val="24"/>
-          <w:szCs w:val="24"/>
-          <w:lang w:val="en-US"/>
-        </w:rPr>
-        <w:t>poleward</w:t>
-      </w:r>
-      <w:proofErr w:type="spellEnd"/>
-      <w:r>
-        <w:rPr>
-          <w:rFonts w:ascii="Times New Roman" w:hAnsi="Times New Roman" w:cs="Times New Roman"/>
-          <w:sz w:val="24"/>
-          <w:szCs w:val="24"/>
-          <w:lang w:val="en-US"/>
-        </w:rPr>
-        <w:t xml:space="preserve"> of </w:t>
-      </w:r>
-      <w:commentRangeStart w:id="3"/>
+        <w:t xml:space="preserve"> the second principal component of sea surface temperature variability poleward of </w:t>
+      </w:r>
+      <w:commentRangeStart w:id="2"/>
       <w:r>
         <w:rPr>
           <w:rFonts w:ascii="Times New Roman" w:hAnsi="Times New Roman" w:cs="Times New Roman"/>
@@ -2081,12 +1743,12 @@
         </w:rPr>
         <w:t>20°N</w:t>
       </w:r>
-      <w:commentRangeEnd w:id="3"/>
+      <w:commentRangeEnd w:id="2"/>
       <w:r>
         <w:rPr>
           <w:rStyle w:val="CommentReference"/>
         </w:rPr>
-        <w:commentReference w:id="3"/>
+        <w:commentReference w:id="2"/>
       </w:r>
       <w:r>
         <w:rPr>
@@ -2262,7 +1924,58 @@
           <w:sz w:val="24"/>
           <w:szCs w:val="24"/>
         </w:rPr>
-        <w:t xml:space="preserve"> ALPI is maintained as an annual index.</w:t>
+        <w:t xml:space="preserve"> </w:t>
+      </w:r>
+      <w:r>
+        <w:rPr>
+          <w:rFonts w:ascii="Times New Roman" w:hAnsi="Times New Roman" w:cs="Times New Roman"/>
+          <w:sz w:val="24"/>
+          <w:szCs w:val="24"/>
+        </w:rPr>
+        <w:t xml:space="preserve">Since </w:t>
+      </w:r>
+      <w:r>
+        <w:rPr>
+          <w:rFonts w:ascii="Times New Roman" w:hAnsi="Times New Roman" w:cs="Times New Roman"/>
+          <w:sz w:val="24"/>
+          <w:szCs w:val="24"/>
+        </w:rPr>
+        <w:t xml:space="preserve">ALPI is </w:t>
+      </w:r>
+      <w:r>
+        <w:rPr>
+          <w:rFonts w:ascii="Times New Roman" w:hAnsi="Times New Roman" w:cs="Times New Roman"/>
+          <w:sz w:val="24"/>
+          <w:szCs w:val="24"/>
+        </w:rPr>
+        <w:t>defined as the area (km</w:t>
+      </w:r>
+      <w:r>
+        <w:rPr>
+          <w:rFonts w:ascii="Times New Roman" w:hAnsi="Times New Roman" w:cs="Times New Roman"/>
+          <w:sz w:val="24"/>
+          <w:szCs w:val="24"/>
+          <w:vertAlign w:val="superscript"/>
+        </w:rPr>
+        <w:t>2</w:t>
+      </w:r>
+      <w:r>
+        <w:rPr>
+          <w:rFonts w:ascii="Times New Roman" w:hAnsi="Times New Roman" w:cs="Times New Roman"/>
+          <w:sz w:val="24"/>
+          <w:szCs w:val="24"/>
+        </w:rPr>
+        <w:t>) in the North Pacific Ocean with mean seasonal (December to March) sea level pressure less than or equal to 100.5 kPa, it is provided as an annual index by default</w:t>
+      </w:r>
+      <w:bookmarkStart w:id="3" w:name="_GoBack"/>
+      <w:bookmarkEnd w:id="3"/>
+      <w:r>
+        <w:rPr>
+          <w:rFonts w:ascii="Times New Roman" w:hAnsi="Times New Roman" w:cs="Times New Roman"/>
+          <w:sz w:val="24"/>
+          <w:szCs w:val="24"/>
+        </w:rPr>
+        <w:t>.</w:t>
       </w:r>
     </w:p>
     <w:p>
@@ -2279,25 +1992,7 @@
           <w:sz w:val="24"/>
           <w:szCs w:val="24"/>
         </w:rPr>
-        <w:t xml:space="preserve">We used catch estimates of sockeye and pink salmon captured throughout the northeast Pacific to test for con- and </w:t>
-      </w:r>
-      <w:proofErr w:type="spellStart"/>
-      <w:r>
-        <w:rPr>
-          <w:rFonts w:ascii="Times New Roman" w:hAnsi="Times New Roman" w:cs="Times New Roman"/>
-          <w:sz w:val="24"/>
-          <w:szCs w:val="24"/>
-        </w:rPr>
-        <w:t>heterospecific</w:t>
-      </w:r>
-      <w:proofErr w:type="spellEnd"/>
-      <w:r>
-        <w:rPr>
-          <w:rFonts w:ascii="Times New Roman" w:hAnsi="Times New Roman" w:cs="Times New Roman"/>
-          <w:sz w:val="24"/>
-          <w:szCs w:val="24"/>
-        </w:rPr>
-        <w:t xml:space="preserve"> density dependent effects, respectively, on sockeye salmon size-at-return. For the historic sampling period (1914-1946), we used catch data from the International Pacific Fisheries Commission</w:t>
+        <w:t>We used catch estimates of sockeye and pink salmon captured throughout the northeast Pacific to test for con- and heterospecific density dependent effects, respectively, on sockeye salmon size-at-return. For the historic sampling period (1914-1946), we used catch data from the International Pacific Fisheries Commission</w:t>
       </w:r>
       <w:r>
         <w:rPr>
@@ -2321,25 +2016,7 @@
           <w:sz w:val="24"/>
           <w:szCs w:val="24"/>
         </w:rPr>
-        <w:t xml:space="preserve">, we used data from the North Pacific </w:t>
-      </w:r>
-      <w:proofErr w:type="spellStart"/>
-      <w:r>
-        <w:rPr>
-          <w:rFonts w:ascii="Times New Roman" w:hAnsi="Times New Roman" w:cs="Times New Roman"/>
-          <w:sz w:val="24"/>
-          <w:szCs w:val="24"/>
-        </w:rPr>
-        <w:t>Anadromous</w:t>
-      </w:r>
-      <w:proofErr w:type="spellEnd"/>
-      <w:r>
-        <w:rPr>
-          <w:rFonts w:ascii="Times New Roman" w:hAnsi="Times New Roman" w:cs="Times New Roman"/>
-          <w:sz w:val="24"/>
-          <w:szCs w:val="24"/>
-        </w:rPr>
-        <w:t xml:space="preserve"> Fish Commission (REF). Unfortunately catch records for British Columbia and Washington do not begin until 1925. Therefore, we used catches in Alaska in the year of return as a proxy for the total number of sockeye or pink salmon maturing in the Gulf of Alaska that year. Alaskan stocks are often numerically dominant in the North Pacific and likely overlap with sockeye salmon populations rearing in northern British Columbia (REF). However to test the sensitivity of our results to this assumption we completed a supplementary analysis restricted to years when catch data were available from BC and WA (Supplementary Material). C</w:t>
+        <w:t>, we used data from the North Pacific Anadromous Fish Commission (REF). Unfortunately catch records for British Columbia and Washington do not begin until 1925. Therefore, we used catches in Alaska in the year of return as a proxy for the total number of sockeye or pink salmon maturing in the Gulf of Alaska that year. Alaskan stocks are often numerically dominant in the North Pacific and likely overlap with sockeye salmon populations rearing in northern British Columbia (REF). However to test the sensitivity of our results to this assumption we completed a supplementary analysis restricted to years when catch data were available from BC and WA (Supplementary Material). C</w:t>
       </w:r>
       <w:r>
         <w:rPr>
@@ -2363,25 +2040,7 @@
           <w:sz w:val="24"/>
           <w:szCs w:val="24"/>
         </w:rPr>
-        <w:t xml:space="preserve">they are the most complete index of abundance available for the historical sampling period. To maintain consistency between datasets we also used catch data as a covariate in the modern </w:t>
-      </w:r>
-      <w:proofErr w:type="spellStart"/>
-      <w:r>
-        <w:rPr>
-          <w:rFonts w:ascii="Times New Roman" w:hAnsi="Times New Roman" w:cs="Times New Roman"/>
-          <w:sz w:val="24"/>
-          <w:szCs w:val="24"/>
-        </w:rPr>
-        <w:t>Nass</w:t>
-      </w:r>
-      <w:proofErr w:type="spellEnd"/>
-      <w:r>
-        <w:rPr>
-          <w:rFonts w:ascii="Times New Roman" w:hAnsi="Times New Roman" w:cs="Times New Roman"/>
-          <w:sz w:val="24"/>
-          <w:szCs w:val="24"/>
-        </w:rPr>
-        <w:t xml:space="preserve"> analysis, though estimates of escapement as well as catch are now available.</w:t>
+        <w:t>they are the most complete index of abundance available for the historical sampling period. To maintain consistency between datasets we also used catch data as a covariate in the modern Nass analysis, though estimates of escapement as well as catch are now available.</w:t>
       </w:r>
     </w:p>
     <w:p>
@@ -2522,43 +2181,7 @@
           <w:sz w:val="24"/>
           <w:szCs w:val="24"/>
         </w:rPr>
-        <w:t xml:space="preserve">, we analyzed each of the three datasets (i.e. </w:t>
-      </w:r>
-      <w:proofErr w:type="spellStart"/>
-      <w:r>
-        <w:rPr>
-          <w:rFonts w:ascii="Times New Roman" w:hAnsi="Times New Roman" w:cs="Times New Roman"/>
-          <w:sz w:val="24"/>
-          <w:szCs w:val="24"/>
-        </w:rPr>
-        <w:t>Nass</w:t>
-      </w:r>
-      <w:proofErr w:type="spellEnd"/>
-      <w:r>
-        <w:rPr>
-          <w:rFonts w:ascii="Times New Roman" w:hAnsi="Times New Roman" w:cs="Times New Roman"/>
-          <w:sz w:val="24"/>
-          <w:szCs w:val="24"/>
-        </w:rPr>
-        <w:t xml:space="preserve"> historical (NH), Rivers Inlet historical (RH), and </w:t>
-      </w:r>
-      <w:proofErr w:type="spellStart"/>
-      <w:r>
-        <w:rPr>
-          <w:rFonts w:ascii="Times New Roman" w:hAnsi="Times New Roman" w:cs="Times New Roman"/>
-          <w:sz w:val="24"/>
-          <w:szCs w:val="24"/>
-        </w:rPr>
-        <w:t>Nass</w:t>
-      </w:r>
-      <w:proofErr w:type="spellEnd"/>
-      <w:r>
-        <w:rPr>
-          <w:rFonts w:ascii="Times New Roman" w:hAnsi="Times New Roman" w:cs="Times New Roman"/>
-          <w:sz w:val="24"/>
-          <w:szCs w:val="24"/>
-        </w:rPr>
-        <w:t xml:space="preserve"> modern (NM))</w:t>
+        <w:t>, we analyzed each of the three datasets (i.e. Nass historical (NH), Rivers Inlet historical (RH), and Nass modern (NM))</w:t>
       </w:r>
       <w:r>
         <w:rPr>
@@ -2622,43 +2245,7 @@
           <w:sz w:val="24"/>
           <w:szCs w:val="24"/>
         </w:rPr>
-        <w:t xml:space="preserve">We identified the most parsimonious model using an information theoretic approach, selecting the model with the lowest </w:t>
-      </w:r>
-      <w:proofErr w:type="spellStart"/>
-      <w:r>
-        <w:rPr>
-          <w:rFonts w:ascii="Times New Roman" w:hAnsi="Times New Roman" w:cs="Times New Roman"/>
-          <w:sz w:val="24"/>
-          <w:szCs w:val="24"/>
-        </w:rPr>
-        <w:t>Akaike</w:t>
-      </w:r>
-      <w:proofErr w:type="spellEnd"/>
-      <w:r>
-        <w:rPr>
-          <w:rFonts w:ascii="Times New Roman" w:hAnsi="Times New Roman" w:cs="Times New Roman"/>
-          <w:sz w:val="24"/>
-          <w:szCs w:val="24"/>
-        </w:rPr>
-        <w:t xml:space="preserve"> information criterion adjusted for small sample sizes (</w:t>
-      </w:r>
-      <w:proofErr w:type="spellStart"/>
-      <w:r>
-        <w:rPr>
-          <w:rFonts w:ascii="Times New Roman" w:hAnsi="Times New Roman" w:cs="Times New Roman"/>
-          <w:sz w:val="24"/>
-          <w:szCs w:val="24"/>
-        </w:rPr>
-        <w:t>AICc</w:t>
-      </w:r>
-      <w:proofErr w:type="spellEnd"/>
-      <w:r>
-        <w:rPr>
-          <w:rFonts w:ascii="Times New Roman" w:hAnsi="Times New Roman" w:cs="Times New Roman"/>
-          <w:sz w:val="24"/>
-          <w:szCs w:val="24"/>
-        </w:rPr>
-        <w:t xml:space="preserve">; REF). </w:t>
+        <w:t xml:space="preserve">We identified the most parsimonious model using an information theoretic approach, selecting the model with the lowest Akaike information criterion adjusted for small sample sizes (AICc; REF). </w:t>
       </w:r>
     </w:p>
     <w:p>
@@ -2791,7 +2378,7 @@
 
 <file path=word/comments.xml><?xml version="1.0" encoding="utf-8"?>
 <w:comments xmlns:wpc="http://schemas.microsoft.com/office/word/2010/wordprocessingCanvas" xmlns:mo="http://schemas.microsoft.com/office/mac/office/2008/main" xmlns:mc="http://schemas.openxmlformats.org/markup-compatibility/2006" xmlns:mv="urn:schemas-microsoft-com:mac:vml" xmlns:o="urn:schemas-microsoft-com:office:office" xmlns:r="http://schemas.openxmlformats.org/officeDocument/2006/relationships" xmlns:m="http://schemas.openxmlformats.org/officeDocument/2006/math" xmlns:v="urn:schemas-microsoft-com:vml" xmlns:wp14="http://schemas.microsoft.com/office/word/2010/wordprocessingDrawing" xmlns:wp="http://schemas.openxmlformats.org/drawingml/2006/wordprocessingDrawing" xmlns:w10="urn:schemas-microsoft-com:office:word" xmlns:w="http://schemas.openxmlformats.org/wordprocessingml/2006/main" xmlns:w14="http://schemas.microsoft.com/office/word/2010/wordml" xmlns:wpg="http://schemas.microsoft.com/office/word/2010/wordprocessingGroup" xmlns:wpi="http://schemas.microsoft.com/office/word/2010/wordprocessingInk" xmlns:wne="http://schemas.microsoft.com/office/word/2006/wordml" xmlns:wps="http://schemas.microsoft.com/office/word/2010/wordprocessingShape" mc:Ignorable="w14 wp14">
-  <w:comment w:id="1" w:author="Cameron Freshwater" w:date="2018-04-12T06:59:00Z" w:initials="CF">
+  <w:comment w:id="0" w:author="Cameron Freshwater" w:date="2018-04-12T06:59:00Z" w:initials="CF">
     <w:p>
       <w:pPr>
         <w:pStyle w:val="CommentText"/>
@@ -2807,7 +2394,7 @@
       </w:r>
     </w:p>
   </w:comment>
-  <w:comment w:id="2" w:author="Cameron Freshwater" w:date="2018-04-12T07:15:00Z" w:initials="CF">
+  <w:comment w:id="1" w:author="Cameron Freshwater" w:date="2018-04-12T07:15:00Z" w:initials="CF">
     <w:p>
       <w:pPr>
         <w:pStyle w:val="CommentText"/>
@@ -2823,7 +2410,7 @@
       </w:r>
     </w:p>
   </w:comment>
-  <w:comment w:id="3" w:author="Cameron Freshwater" w:date="2018-04-12T07:15:00Z" w:initials="CF">
+  <w:comment w:id="2" w:author="Cameron Freshwater" w:date="2018-04-12T07:15:00Z" w:initials="CF">
     <w:p>
       <w:pPr>
         <w:pStyle w:val="CommentText"/>

</xml_diff>

<commit_message>
Update predictions and sensitivity analysis
</commit_message>
<xml_diff>
--- a/doc/draft.docx
+++ b/doc/draft.docx
@@ -16,31 +16,183 @@
           <w:sz w:val="24"/>
           <w:szCs w:val="24"/>
         </w:rPr>
-        <w:t xml:space="preserve">Declines in mean body size </w:t>
-      </w:r>
-      <w:r>
-        <w:rPr>
-          <w:rFonts w:ascii="Times New Roman" w:hAnsi="Times New Roman" w:cs="Times New Roman"/>
-          <w:sz w:val="24"/>
-          <w:szCs w:val="24"/>
-        </w:rPr>
-        <w:t xml:space="preserve">have been identified in a wide range of exploited fishes, including several Pacific salmon species (REF). </w:t>
-      </w:r>
-      <w:r>
-        <w:rPr>
-          <w:rFonts w:ascii="Times New Roman" w:hAnsi="Times New Roman" w:cs="Times New Roman"/>
-          <w:sz w:val="24"/>
-          <w:szCs w:val="24"/>
-        </w:rPr>
-        <w:t>S</w:t>
-      </w:r>
-      <w:r>
-        <w:rPr>
-          <w:rFonts w:ascii="Times New Roman" w:hAnsi="Times New Roman" w:cs="Times New Roman"/>
-          <w:sz w:val="24"/>
-          <w:szCs w:val="24"/>
-        </w:rPr>
-        <w:t xml:space="preserve">uch changes </w:t>
+        <w:t xml:space="preserve">Declines in mean body size have been identified in a wide range of exploited fishes, including several Pacific salmon species (REF). Declines in body size </w:t>
+      </w:r>
+      <w:r>
+        <w:rPr>
+          <w:rFonts w:ascii="Times New Roman" w:hAnsi="Times New Roman" w:cs="Times New Roman"/>
+          <w:sz w:val="24"/>
+          <w:szCs w:val="24"/>
+        </w:rPr>
+        <w:t xml:space="preserve">within fishes </w:t>
+      </w:r>
+      <w:r>
+        <w:rPr>
+          <w:rFonts w:ascii="Times New Roman" w:hAnsi="Times New Roman" w:cs="Times New Roman"/>
+          <w:sz w:val="24"/>
+          <w:szCs w:val="24"/>
+        </w:rPr>
+        <w:t xml:space="preserve">are </w:t>
+      </w:r>
+      <w:r>
+        <w:rPr>
+          <w:rFonts w:ascii="Times New Roman" w:hAnsi="Times New Roman" w:cs="Times New Roman"/>
+          <w:sz w:val="24"/>
+          <w:szCs w:val="24"/>
+        </w:rPr>
+        <w:t xml:space="preserve">often attributed to </w:t>
+      </w:r>
+      <w:r>
+        <w:rPr>
+          <w:rFonts w:ascii="Times New Roman" w:hAnsi="Times New Roman" w:cs="Times New Roman"/>
+          <w:sz w:val="24"/>
+          <w:szCs w:val="24"/>
+        </w:rPr>
+        <w:t>the removal of larger individuals in size-selective fisheries (REF)</w:t>
+      </w:r>
+      <w:r>
+        <w:rPr>
+          <w:rFonts w:ascii="Times New Roman" w:hAnsi="Times New Roman" w:cs="Times New Roman"/>
+          <w:sz w:val="24"/>
+          <w:szCs w:val="24"/>
+        </w:rPr>
+        <w:t xml:space="preserve"> or </w:t>
+      </w:r>
+      <w:r>
+        <w:rPr>
+          <w:rFonts w:ascii="Times New Roman" w:hAnsi="Times New Roman" w:cs="Times New Roman"/>
+          <w:sz w:val="24"/>
+          <w:szCs w:val="24"/>
+        </w:rPr>
+        <w:t>reduced individual growth due to unfavorable environmental conditions (e.g. altered prey comm</w:t>
+      </w:r>
+      <w:r>
+        <w:rPr>
+          <w:rFonts w:ascii="Times New Roman" w:hAnsi="Times New Roman" w:cs="Times New Roman"/>
+          <w:sz w:val="24"/>
+          <w:szCs w:val="24"/>
+        </w:rPr>
+        <w:t>unity, increased competition) (REF)</w:t>
+      </w:r>
+      <w:r>
+        <w:rPr>
+          <w:rFonts w:ascii="Times New Roman" w:hAnsi="Times New Roman" w:cs="Times New Roman"/>
+          <w:sz w:val="24"/>
+          <w:szCs w:val="24"/>
+        </w:rPr>
+        <w:t xml:space="preserve">. In the case of Pacific salmon, </w:t>
+      </w:r>
+      <w:r>
+        <w:rPr>
+          <w:rFonts w:ascii="Times New Roman" w:hAnsi="Times New Roman" w:cs="Times New Roman"/>
+          <w:sz w:val="24"/>
+          <w:szCs w:val="24"/>
+        </w:rPr>
+        <w:t>evidence suggests that high exploitation in selective fisheries (e.g. gill nets) may have resulted in a gradual decline in mean size in certain regions (REF). However, coherent changes</w:t>
+      </w:r>
+      <w:r>
+        <w:rPr>
+          <w:rFonts w:ascii="Times New Roman" w:hAnsi="Times New Roman" w:cs="Times New Roman"/>
+          <w:sz w:val="24"/>
+          <w:szCs w:val="24"/>
+        </w:rPr>
+        <w:t xml:space="preserve"> growth</w:t>
+      </w:r>
+      <w:r>
+        <w:rPr>
+          <w:rFonts w:ascii="Times New Roman" w:hAnsi="Times New Roman" w:cs="Times New Roman"/>
+          <w:sz w:val="24"/>
+          <w:szCs w:val="24"/>
+        </w:rPr>
+        <w:t xml:space="preserve">, age-at-maturity, and survival have also occurred among regions and species with disparate fishing pressures </w:t>
+      </w:r>
+      <w:r>
+        <w:rPr>
+          <w:rFonts w:ascii="Times New Roman" w:hAnsi="Times New Roman" w:cs="Times New Roman"/>
+          <w:sz w:val="24"/>
+          <w:szCs w:val="24"/>
+        </w:rPr>
+        <w:t xml:space="preserve">(REF), </w:t>
+      </w:r>
+      <w:r>
+        <w:rPr>
+          <w:rFonts w:ascii="Times New Roman" w:hAnsi="Times New Roman" w:cs="Times New Roman"/>
+          <w:sz w:val="24"/>
+          <w:szCs w:val="24"/>
+        </w:rPr>
+        <w:t xml:space="preserve">which suggests </w:t>
+      </w:r>
+      <w:r>
+        <w:rPr>
+          <w:rFonts w:ascii="Times New Roman" w:hAnsi="Times New Roman" w:cs="Times New Roman"/>
+          <w:sz w:val="24"/>
+          <w:szCs w:val="24"/>
+        </w:rPr>
+        <w:t xml:space="preserve">that large-scale environmental drivers </w:t>
+      </w:r>
+      <w:r>
+        <w:rPr>
+          <w:rFonts w:ascii="Times New Roman" w:hAnsi="Times New Roman" w:cs="Times New Roman"/>
+          <w:sz w:val="24"/>
+          <w:szCs w:val="24"/>
+        </w:rPr>
+        <w:t xml:space="preserve">may </w:t>
+      </w:r>
+      <w:r>
+        <w:rPr>
+          <w:rFonts w:ascii="Times New Roman" w:hAnsi="Times New Roman" w:cs="Times New Roman"/>
+          <w:sz w:val="24"/>
+          <w:szCs w:val="24"/>
+        </w:rPr>
+        <w:t>moderat</w:t>
+      </w:r>
+      <w:r>
+        <w:rPr>
+          <w:rFonts w:ascii="Times New Roman" w:hAnsi="Times New Roman" w:cs="Times New Roman"/>
+          <w:sz w:val="24"/>
+          <w:szCs w:val="24"/>
+        </w:rPr>
+        <w:t>e</w:t>
+      </w:r>
+      <w:r>
+        <w:rPr>
+          <w:rFonts w:ascii="Times New Roman" w:hAnsi="Times New Roman" w:cs="Times New Roman"/>
+          <w:sz w:val="24"/>
+          <w:szCs w:val="24"/>
+        </w:rPr>
+        <w:t xml:space="preserve"> interannual variation in</w:t>
+      </w:r>
+      <w:r>
+        <w:rPr>
+          <w:rFonts w:ascii="Times New Roman" w:hAnsi="Times New Roman" w:cs="Times New Roman"/>
+          <w:sz w:val="24"/>
+          <w:szCs w:val="24"/>
+        </w:rPr>
+        <w:t xml:space="preserve"> </w:t>
+      </w:r>
+      <w:r>
+        <w:rPr>
+          <w:rFonts w:ascii="Times New Roman" w:hAnsi="Times New Roman" w:cs="Times New Roman"/>
+          <w:sz w:val="24"/>
+          <w:szCs w:val="24"/>
+        </w:rPr>
+        <w:t xml:space="preserve">traits such as body size. </w:t>
+      </w:r>
+      <w:r>
+        <w:rPr>
+          <w:rFonts w:ascii="Times New Roman" w:hAnsi="Times New Roman" w:cs="Times New Roman"/>
+          <w:sz w:val="24"/>
+          <w:szCs w:val="24"/>
+        </w:rPr>
+        <w:t>Given that reductions in body size</w:t>
+      </w:r>
+      <w:r>
+        <w:rPr>
+          <w:rFonts w:ascii="Times New Roman" w:hAnsi="Times New Roman" w:cs="Times New Roman"/>
+          <w:sz w:val="24"/>
+          <w:szCs w:val="24"/>
+        </w:rPr>
+        <w:t xml:space="preserve"> </w:t>
       </w:r>
       <w:r>
         <w:rPr>
@@ -88,7 +240,31 @@
           <w:sz w:val="24"/>
           <w:szCs w:val="24"/>
         </w:rPr>
-        <w:t xml:space="preserve"> per-capita productivity</w:t>
+        <w:t xml:space="preserve"> per-capita productivity (REF) or alter</w:t>
+      </w:r>
+      <w:r>
+        <w:rPr>
+          <w:rFonts w:ascii="Times New Roman" w:hAnsi="Times New Roman" w:cs="Times New Roman"/>
+          <w:sz w:val="24"/>
+          <w:szCs w:val="24"/>
+        </w:rPr>
+        <w:t>ed</w:t>
+      </w:r>
+      <w:r>
+        <w:rPr>
+          <w:rFonts w:ascii="Times New Roman" w:hAnsi="Times New Roman" w:cs="Times New Roman"/>
+          <w:sz w:val="24"/>
+          <w:szCs w:val="24"/>
+        </w:rPr>
+        <w:t xml:space="preserve"> community dynamics (REF)</w:t>
+      </w:r>
+      <w:r>
+        <w:rPr>
+          <w:rFonts w:ascii="Times New Roman" w:hAnsi="Times New Roman" w:cs="Times New Roman"/>
+          <w:sz w:val="24"/>
+          <w:szCs w:val="24"/>
+        </w:rPr>
+        <w:t>,</w:t>
       </w:r>
       <w:r>
         <w:rPr>
@@ -104,31 +280,39 @@
           <w:sz w:val="24"/>
           <w:szCs w:val="24"/>
         </w:rPr>
-        <w:t xml:space="preserve">(REF) </w:t>
-      </w:r>
-      <w:r>
-        <w:rPr>
-          <w:rFonts w:ascii="Times New Roman" w:hAnsi="Times New Roman" w:cs="Times New Roman"/>
-          <w:sz w:val="24"/>
-          <w:szCs w:val="24"/>
-        </w:rPr>
-        <w:t>or</w:t>
-      </w:r>
-      <w:r>
-        <w:rPr>
-          <w:rFonts w:ascii="Times New Roman" w:hAnsi="Times New Roman" w:cs="Times New Roman"/>
-          <w:sz w:val="24"/>
-          <w:szCs w:val="24"/>
-        </w:rPr>
-        <w:t xml:space="preserve"> alter</w:t>
-      </w:r>
-      <w:r>
-        <w:rPr>
-          <w:rFonts w:ascii="Times New Roman" w:hAnsi="Times New Roman" w:cs="Times New Roman"/>
-          <w:sz w:val="24"/>
-          <w:szCs w:val="24"/>
-        </w:rPr>
-        <w:t>ed</w:t>
+        <w:t xml:space="preserve">understanding the mechanisms </w:t>
+      </w:r>
+      <w:r>
+        <w:rPr>
+          <w:rFonts w:ascii="Times New Roman" w:hAnsi="Times New Roman" w:cs="Times New Roman"/>
+          <w:sz w:val="24"/>
+          <w:szCs w:val="24"/>
+        </w:rPr>
+        <w:t xml:space="preserve">that drive </w:t>
+      </w:r>
+      <w:r>
+        <w:rPr>
+          <w:rFonts w:ascii="Times New Roman" w:hAnsi="Times New Roman" w:cs="Times New Roman"/>
+          <w:sz w:val="24"/>
+          <w:szCs w:val="24"/>
+        </w:rPr>
+        <w:t>variation</w:t>
+      </w:r>
+      <w:r>
+        <w:rPr>
+          <w:rFonts w:ascii="Times New Roman" w:hAnsi="Times New Roman" w:cs="Times New Roman"/>
+          <w:sz w:val="24"/>
+          <w:szCs w:val="24"/>
+        </w:rPr>
+        <w:t xml:space="preserve"> is of considerable interest</w:t>
+      </w:r>
+      <w:r>
+        <w:rPr>
+          <w:rFonts w:ascii="Times New Roman" w:hAnsi="Times New Roman" w:cs="Times New Roman"/>
+          <w:sz w:val="24"/>
+          <w:szCs w:val="24"/>
+        </w:rPr>
+        <w:t>.</w:t>
       </w:r>
       <w:r>
         <w:rPr>
@@ -143,64 +327,9 @@
           <w:rFonts w:ascii="Times New Roman" w:hAnsi="Times New Roman" w:cs="Times New Roman"/>
           <w:sz w:val="24"/>
           <w:szCs w:val="24"/>
-        </w:rPr>
-        <w:t xml:space="preserve">community </w:t>
-      </w:r>
-      <w:r>
-        <w:rPr>
-          <w:rFonts w:ascii="Times New Roman" w:hAnsi="Times New Roman" w:cs="Times New Roman"/>
-          <w:sz w:val="24"/>
-          <w:szCs w:val="24"/>
-        </w:rPr>
-        <w:t xml:space="preserve">dynamics </w:t>
-      </w:r>
-      <w:r>
-        <w:rPr>
-          <w:rFonts w:ascii="Times New Roman" w:hAnsi="Times New Roman" w:cs="Times New Roman"/>
-          <w:sz w:val="24"/>
-          <w:szCs w:val="24"/>
-        </w:rPr>
-        <w:t>(</w:t>
-      </w:r>
-      <w:r>
-        <w:rPr>
-          <w:rFonts w:ascii="Times New Roman" w:hAnsi="Times New Roman" w:cs="Times New Roman"/>
-          <w:sz w:val="24"/>
-          <w:szCs w:val="24"/>
-        </w:rPr>
-        <w:t>REF)</w:t>
-      </w:r>
-      <w:r>
-        <w:rPr>
-          <w:rFonts w:ascii="Times New Roman" w:hAnsi="Times New Roman" w:cs="Times New Roman"/>
-          <w:sz w:val="24"/>
-          <w:szCs w:val="24"/>
-        </w:rPr>
-        <w:t xml:space="preserve">. </w:t>
-      </w:r>
-      <w:r>
-        <w:rPr>
-          <w:rFonts w:ascii="Times New Roman" w:hAnsi="Times New Roman" w:cs="Times New Roman"/>
-          <w:sz w:val="24"/>
-          <w:szCs w:val="24"/>
-        </w:rPr>
-        <w:t>D</w:t>
-      </w:r>
-      <w:r>
-        <w:rPr>
-          <w:rFonts w:ascii="Times New Roman" w:hAnsi="Times New Roman" w:cs="Times New Roman"/>
-          <w:sz w:val="24"/>
-          <w:szCs w:val="24"/>
-        </w:rPr>
-        <w:t>eclines</w:t>
-      </w:r>
-      <w:r>
-        <w:rPr>
-          <w:rFonts w:ascii="Times New Roman" w:hAnsi="Times New Roman" w:cs="Times New Roman"/>
-          <w:sz w:val="24"/>
-          <w:szCs w:val="24"/>
-        </w:rPr>
-        <w:t xml:space="preserve"> in body size</w:t>
+          <w:highlight w:val="yellow"/>
+        </w:rPr>
+        <w:t>as a means of improving forecasts, understanding divergent dynamics among population aggregates, and by bounding expected levels of future productivity.</w:t>
       </w:r>
       <w:r>
         <w:rPr>
@@ -209,318 +338,6 @@
           <w:szCs w:val="24"/>
         </w:rPr>
         <w:t xml:space="preserve"> </w:t>
-      </w:r>
-      <w:r>
-        <w:rPr>
-          <w:rFonts w:ascii="Times New Roman" w:hAnsi="Times New Roman" w:cs="Times New Roman"/>
-          <w:sz w:val="24"/>
-          <w:szCs w:val="24"/>
-        </w:rPr>
-        <w:t xml:space="preserve">within fishes </w:t>
-      </w:r>
-      <w:r>
-        <w:rPr>
-          <w:rFonts w:ascii="Times New Roman" w:hAnsi="Times New Roman" w:cs="Times New Roman"/>
-          <w:sz w:val="24"/>
-          <w:szCs w:val="24"/>
-        </w:rPr>
-        <w:t xml:space="preserve">are </w:t>
-      </w:r>
-      <w:r>
-        <w:rPr>
-          <w:rFonts w:ascii="Times New Roman" w:hAnsi="Times New Roman" w:cs="Times New Roman"/>
-          <w:sz w:val="24"/>
-          <w:szCs w:val="24"/>
-        </w:rPr>
-        <w:t xml:space="preserve">often attributed to </w:t>
-      </w:r>
-      <w:r>
-        <w:rPr>
-          <w:rFonts w:ascii="Times New Roman" w:hAnsi="Times New Roman" w:cs="Times New Roman"/>
-          <w:sz w:val="24"/>
-          <w:szCs w:val="24"/>
-        </w:rPr>
-        <w:t>the removal of</w:t>
-      </w:r>
-      <w:r>
-        <w:rPr>
-          <w:rFonts w:ascii="Times New Roman" w:hAnsi="Times New Roman" w:cs="Times New Roman"/>
-          <w:sz w:val="24"/>
-          <w:szCs w:val="24"/>
-        </w:rPr>
-        <w:t xml:space="preserve"> larger individuals</w:t>
-      </w:r>
-      <w:r>
-        <w:rPr>
-          <w:rFonts w:ascii="Times New Roman" w:hAnsi="Times New Roman" w:cs="Times New Roman"/>
-          <w:sz w:val="24"/>
-          <w:szCs w:val="24"/>
-        </w:rPr>
-        <w:t xml:space="preserve"> in size-selective fisheries</w:t>
-      </w:r>
-      <w:r>
-        <w:rPr>
-          <w:rFonts w:ascii="Times New Roman" w:hAnsi="Times New Roman" w:cs="Times New Roman"/>
-          <w:sz w:val="24"/>
-          <w:szCs w:val="24"/>
-        </w:rPr>
-        <w:t xml:space="preserve"> (REF)</w:t>
-      </w:r>
-      <w:r>
-        <w:rPr>
-          <w:rFonts w:ascii="Times New Roman" w:hAnsi="Times New Roman" w:cs="Times New Roman"/>
-          <w:sz w:val="24"/>
-          <w:szCs w:val="24"/>
-        </w:rPr>
-        <w:t xml:space="preserve"> or </w:t>
-      </w:r>
-      <w:r>
-        <w:rPr>
-          <w:rFonts w:ascii="Times New Roman" w:hAnsi="Times New Roman" w:cs="Times New Roman"/>
-          <w:sz w:val="24"/>
-          <w:szCs w:val="24"/>
-        </w:rPr>
-        <w:t>reduced individual growth due to unfavorable environmental conditions (e.g. altered prey comm</w:t>
-      </w:r>
-      <w:r>
-        <w:rPr>
-          <w:rFonts w:ascii="Times New Roman" w:hAnsi="Times New Roman" w:cs="Times New Roman"/>
-          <w:sz w:val="24"/>
-          <w:szCs w:val="24"/>
-        </w:rPr>
-        <w:t>unity, increased competition) (REF)</w:t>
-      </w:r>
-      <w:r>
-        <w:rPr>
-          <w:rFonts w:ascii="Times New Roman" w:hAnsi="Times New Roman" w:cs="Times New Roman"/>
-          <w:sz w:val="24"/>
-          <w:szCs w:val="24"/>
-        </w:rPr>
-        <w:t>.</w:t>
-      </w:r>
-      <w:r>
-        <w:rPr>
-          <w:rFonts w:ascii="Times New Roman" w:hAnsi="Times New Roman" w:cs="Times New Roman"/>
-          <w:sz w:val="24"/>
-          <w:szCs w:val="24"/>
-        </w:rPr>
-        <w:t xml:space="preserve"> In </w:t>
-      </w:r>
-      <w:r>
-        <w:rPr>
-          <w:rFonts w:ascii="Times New Roman" w:hAnsi="Times New Roman" w:cs="Times New Roman"/>
-          <w:sz w:val="24"/>
-          <w:szCs w:val="24"/>
-        </w:rPr>
-        <w:t xml:space="preserve">the </w:t>
-      </w:r>
-      <w:r>
-        <w:rPr>
-          <w:rFonts w:ascii="Times New Roman" w:hAnsi="Times New Roman" w:cs="Times New Roman"/>
-          <w:sz w:val="24"/>
-          <w:szCs w:val="24"/>
-        </w:rPr>
-        <w:t xml:space="preserve">case of Pacific salmon, </w:t>
-      </w:r>
-      <w:r>
-        <w:rPr>
-          <w:rFonts w:ascii="Times New Roman" w:hAnsi="Times New Roman" w:cs="Times New Roman"/>
-          <w:sz w:val="24"/>
-          <w:szCs w:val="24"/>
-        </w:rPr>
-        <w:t>evidence suggests that high exploitation in selective fisheries (e.g. gill nets) may have resulted in a gradual decline in mean size. However, coherent changes</w:t>
-      </w:r>
-      <w:r>
-        <w:rPr>
-          <w:rFonts w:ascii="Times New Roman" w:hAnsi="Times New Roman" w:cs="Times New Roman"/>
-          <w:sz w:val="24"/>
-          <w:szCs w:val="24"/>
-        </w:rPr>
-        <w:t xml:space="preserve"> growth</w:t>
-      </w:r>
-      <w:r>
-        <w:rPr>
-          <w:rFonts w:ascii="Times New Roman" w:hAnsi="Times New Roman" w:cs="Times New Roman"/>
-          <w:sz w:val="24"/>
-          <w:szCs w:val="24"/>
-        </w:rPr>
-        <w:t xml:space="preserve">, age-at-maturity, and survival have occurred among regions and species with disparate fishing pressures </w:t>
-      </w:r>
-      <w:r>
-        <w:rPr>
-          <w:rFonts w:ascii="Times New Roman" w:hAnsi="Times New Roman" w:cs="Times New Roman"/>
-          <w:sz w:val="24"/>
-          <w:szCs w:val="24"/>
-        </w:rPr>
-        <w:t>(REF)</w:t>
-      </w:r>
-      <w:r>
-        <w:rPr>
-          <w:rFonts w:ascii="Times New Roman" w:hAnsi="Times New Roman" w:cs="Times New Roman"/>
-          <w:sz w:val="24"/>
-          <w:szCs w:val="24"/>
-        </w:rPr>
-        <w:t>,</w:t>
-      </w:r>
-      <w:r>
-        <w:rPr>
-          <w:rFonts w:ascii="Times New Roman" w:hAnsi="Times New Roman" w:cs="Times New Roman"/>
-          <w:sz w:val="24"/>
-          <w:szCs w:val="24"/>
-        </w:rPr>
-        <w:t xml:space="preserve"> </w:t>
-      </w:r>
-      <w:r>
-        <w:rPr>
-          <w:rFonts w:ascii="Times New Roman" w:hAnsi="Times New Roman" w:cs="Times New Roman"/>
-          <w:sz w:val="24"/>
-          <w:szCs w:val="24"/>
-        </w:rPr>
-        <w:t xml:space="preserve">which suggests </w:t>
-      </w:r>
-      <w:r>
-        <w:rPr>
-          <w:rFonts w:ascii="Times New Roman" w:hAnsi="Times New Roman" w:cs="Times New Roman"/>
-          <w:sz w:val="24"/>
-          <w:szCs w:val="24"/>
-        </w:rPr>
-        <w:t xml:space="preserve">that </w:t>
-      </w:r>
-      <w:r>
-        <w:rPr>
-          <w:rFonts w:ascii="Times New Roman" w:hAnsi="Times New Roman" w:cs="Times New Roman"/>
-          <w:sz w:val="24"/>
-          <w:szCs w:val="24"/>
-        </w:rPr>
-        <w:t>large-scal</w:t>
-      </w:r>
-      <w:r>
-        <w:rPr>
-          <w:rFonts w:ascii="Times New Roman" w:hAnsi="Times New Roman" w:cs="Times New Roman"/>
-          <w:sz w:val="24"/>
-          <w:szCs w:val="24"/>
-        </w:rPr>
-        <w:t xml:space="preserve">e environmental drivers </w:t>
-      </w:r>
-      <w:r>
-        <w:rPr>
-          <w:rFonts w:ascii="Times New Roman" w:hAnsi="Times New Roman" w:cs="Times New Roman"/>
-          <w:sz w:val="24"/>
-          <w:szCs w:val="24"/>
-        </w:rPr>
-        <w:t xml:space="preserve">may </w:t>
-      </w:r>
-      <w:r>
-        <w:rPr>
-          <w:rFonts w:ascii="Times New Roman" w:hAnsi="Times New Roman" w:cs="Times New Roman"/>
-          <w:sz w:val="24"/>
-          <w:szCs w:val="24"/>
-        </w:rPr>
-        <w:t>moderat</w:t>
-      </w:r>
-      <w:r>
-        <w:rPr>
-          <w:rFonts w:ascii="Times New Roman" w:hAnsi="Times New Roman" w:cs="Times New Roman"/>
-          <w:sz w:val="24"/>
-          <w:szCs w:val="24"/>
-        </w:rPr>
-        <w:t>e</w:t>
-      </w:r>
-      <w:r>
-        <w:rPr>
-          <w:rFonts w:ascii="Times New Roman" w:hAnsi="Times New Roman" w:cs="Times New Roman"/>
-          <w:sz w:val="24"/>
-          <w:szCs w:val="24"/>
-        </w:rPr>
-        <w:t xml:space="preserve"> interannual variation in traits such as body size.</w:t>
-      </w:r>
-      <w:r>
-        <w:rPr>
-          <w:rFonts w:ascii="Times New Roman" w:hAnsi="Times New Roman" w:cs="Times New Roman"/>
-          <w:sz w:val="24"/>
-          <w:szCs w:val="24"/>
-        </w:rPr>
-        <w:t xml:space="preserve"> </w:t>
-      </w:r>
-      <w:r>
-        <w:rPr>
-          <w:rFonts w:ascii="Times New Roman" w:hAnsi="Times New Roman" w:cs="Times New Roman"/>
-          <w:sz w:val="24"/>
-          <w:szCs w:val="24"/>
-        </w:rPr>
-        <w:t>I</w:t>
-      </w:r>
-      <w:r>
-        <w:rPr>
-          <w:rFonts w:ascii="Times New Roman" w:hAnsi="Times New Roman" w:cs="Times New Roman"/>
-          <w:sz w:val="24"/>
-          <w:szCs w:val="24"/>
-        </w:rPr>
-        <w:t>dentifying the</w:t>
-      </w:r>
-      <w:r>
-        <w:rPr>
-          <w:rFonts w:ascii="Times New Roman" w:hAnsi="Times New Roman" w:cs="Times New Roman"/>
-          <w:sz w:val="24"/>
-          <w:szCs w:val="24"/>
-        </w:rPr>
-        <w:t xml:space="preserve"> specific</w:t>
-      </w:r>
-      <w:r>
-        <w:rPr>
-          <w:rFonts w:ascii="Times New Roman" w:hAnsi="Times New Roman" w:cs="Times New Roman"/>
-          <w:sz w:val="24"/>
-          <w:szCs w:val="24"/>
-        </w:rPr>
-        <w:t xml:space="preserve"> </w:t>
-      </w:r>
-      <w:r>
-        <w:rPr>
-          <w:rFonts w:ascii="Times New Roman" w:hAnsi="Times New Roman" w:cs="Times New Roman"/>
-          <w:sz w:val="24"/>
-          <w:szCs w:val="24"/>
-        </w:rPr>
-        <w:t>conditions</w:t>
-      </w:r>
-      <w:r>
-        <w:rPr>
-          <w:rFonts w:ascii="Times New Roman" w:hAnsi="Times New Roman" w:cs="Times New Roman"/>
-          <w:sz w:val="24"/>
-          <w:szCs w:val="24"/>
-        </w:rPr>
-        <w:t xml:space="preserve"> that drive this variability is o</w:t>
-      </w:r>
-      <w:r>
-        <w:rPr>
-          <w:rFonts w:ascii="Times New Roman" w:hAnsi="Times New Roman" w:cs="Times New Roman"/>
-          <w:sz w:val="24"/>
-          <w:szCs w:val="24"/>
-        </w:rPr>
-        <w:t>f considerable interest</w:t>
-      </w:r>
-      <w:r>
-        <w:rPr>
-          <w:rFonts w:ascii="Times New Roman" w:hAnsi="Times New Roman" w:cs="Times New Roman"/>
-          <w:sz w:val="24"/>
-          <w:szCs w:val="24"/>
-        </w:rPr>
-        <w:t>, as a means of improving forecasts</w:t>
-      </w:r>
-      <w:r>
-        <w:rPr>
-          <w:rFonts w:ascii="Times New Roman" w:hAnsi="Times New Roman" w:cs="Times New Roman"/>
-          <w:sz w:val="24"/>
-          <w:szCs w:val="24"/>
-        </w:rPr>
-        <w:t>, understanding divergent dynamics among population aggregates,</w:t>
-      </w:r>
-      <w:r>
-        <w:rPr>
-          <w:rFonts w:ascii="Times New Roman" w:hAnsi="Times New Roman" w:cs="Times New Roman"/>
-          <w:sz w:val="24"/>
-          <w:szCs w:val="24"/>
-        </w:rPr>
-        <w:t xml:space="preserve"> and by bounding expected levels of future productivity. </w:t>
       </w:r>
     </w:p>
     <w:p>
@@ -537,207 +354,55 @@
           <w:sz w:val="24"/>
           <w:szCs w:val="24"/>
         </w:rPr>
-        <w:t>B</w:t>
-      </w:r>
-      <w:r>
-        <w:rPr>
-          <w:rFonts w:ascii="Times New Roman" w:hAnsi="Times New Roman" w:cs="Times New Roman"/>
-          <w:sz w:val="24"/>
-          <w:szCs w:val="24"/>
-        </w:rPr>
-        <w:t xml:space="preserve">oth bottom-up and top-down drivers </w:t>
-      </w:r>
-      <w:r>
-        <w:rPr>
-          <w:rFonts w:ascii="Times New Roman" w:hAnsi="Times New Roman" w:cs="Times New Roman"/>
-          <w:sz w:val="24"/>
-          <w:szCs w:val="24"/>
-        </w:rPr>
-        <w:t>may</w:t>
-      </w:r>
-      <w:r>
-        <w:rPr>
-          <w:rFonts w:ascii="Times New Roman" w:hAnsi="Times New Roman" w:cs="Times New Roman"/>
-          <w:sz w:val="24"/>
-          <w:szCs w:val="24"/>
-        </w:rPr>
-        <w:t xml:space="preserve"> regulate salmon growth during marine residence. For example, changes in sea surface temperature may influence metabolic rate (REF), as well as the quantity and quality of prey available to salmon</w:t>
-      </w:r>
-      <w:r>
-        <w:rPr>
-          <w:rFonts w:ascii="Times New Roman" w:hAnsi="Times New Roman" w:cs="Times New Roman"/>
-          <w:sz w:val="24"/>
-          <w:szCs w:val="24"/>
-        </w:rPr>
-        <w:t xml:space="preserve"> (REF)</w:t>
-      </w:r>
-      <w:r>
-        <w:rPr>
-          <w:rFonts w:ascii="Times New Roman" w:hAnsi="Times New Roman" w:cs="Times New Roman"/>
-          <w:sz w:val="24"/>
-          <w:szCs w:val="24"/>
-        </w:rPr>
-        <w:t>. Salmon growth and survival is often associated with indices such as the Pacific Decadal Oscillation, North Pacific Gyre Oscillation, and ENSO, which integrate environmental conditions over relatively large spatial and temporal scales (REF).</w:t>
-      </w:r>
-      <w:r>
-        <w:rPr>
-          <w:rFonts w:ascii="Times New Roman" w:hAnsi="Times New Roman" w:cs="Times New Roman"/>
-          <w:sz w:val="24"/>
-          <w:szCs w:val="24"/>
-        </w:rPr>
-        <w:t xml:space="preserve"> Although population-level responses to these temperature indices are regionally coherent, they</w:t>
-      </w:r>
-      <w:r>
-        <w:rPr>
-          <w:rFonts w:ascii="Times New Roman" w:hAnsi="Times New Roman" w:cs="Times New Roman"/>
-          <w:sz w:val="24"/>
-          <w:szCs w:val="24"/>
-        </w:rPr>
-        <w:t xml:space="preserve"> often</w:t>
-      </w:r>
-      <w:r>
-        <w:rPr>
-          <w:rFonts w:ascii="Times New Roman" w:hAnsi="Times New Roman" w:cs="Times New Roman"/>
-          <w:sz w:val="24"/>
-          <w:szCs w:val="24"/>
-        </w:rPr>
-        <w:t xml:space="preserve"> vary across the species range with northern populations responding positively to temperature increases and southern populations the opposite</w:t>
-      </w:r>
-      <w:r>
-        <w:rPr>
-          <w:rFonts w:ascii="Times New Roman" w:hAnsi="Times New Roman" w:cs="Times New Roman"/>
-          <w:sz w:val="24"/>
-          <w:szCs w:val="24"/>
-        </w:rPr>
-        <w:t xml:space="preserve"> (REF)</w:t>
-      </w:r>
-      <w:r>
-        <w:rPr>
-          <w:rFonts w:ascii="Times New Roman" w:hAnsi="Times New Roman" w:cs="Times New Roman"/>
-          <w:sz w:val="24"/>
-          <w:szCs w:val="24"/>
-        </w:rPr>
-        <w:t xml:space="preserve">. </w:t>
-      </w:r>
-      <w:r>
-        <w:rPr>
-          <w:rFonts w:ascii="Times New Roman" w:hAnsi="Times New Roman" w:cs="Times New Roman"/>
-          <w:sz w:val="24"/>
-          <w:szCs w:val="24"/>
-        </w:rPr>
-        <w:t>Wind stress indices, such as ALPI</w:t>
-      </w:r>
-      <w:r>
-        <w:rPr>
-          <w:rFonts w:ascii="Times New Roman" w:hAnsi="Times New Roman" w:cs="Times New Roman"/>
-          <w:sz w:val="24"/>
-          <w:szCs w:val="24"/>
-        </w:rPr>
-        <w:t xml:space="preserve"> or upwelling metrics</w:t>
-      </w:r>
-      <w:r>
-        <w:rPr>
-          <w:rFonts w:ascii="Times New Roman" w:hAnsi="Times New Roman" w:cs="Times New Roman"/>
-          <w:sz w:val="24"/>
-          <w:szCs w:val="24"/>
-        </w:rPr>
-        <w:t>, may also be correlated with</w:t>
-      </w:r>
-      <w:r>
-        <w:rPr>
-          <w:rFonts w:ascii="Times New Roman" w:hAnsi="Times New Roman" w:cs="Times New Roman"/>
-          <w:sz w:val="24"/>
-          <w:szCs w:val="24"/>
-        </w:rPr>
-        <w:t xml:space="preserve"> salmon</w:t>
-      </w:r>
-      <w:r>
-        <w:rPr>
-          <w:rFonts w:ascii="Times New Roman" w:hAnsi="Times New Roman" w:cs="Times New Roman"/>
-          <w:sz w:val="24"/>
-          <w:szCs w:val="24"/>
-        </w:rPr>
-        <w:t xml:space="preserve"> growth by moderating nutrient transport to surface layers </w:t>
-      </w:r>
-      <w:r>
-        <w:rPr>
-          <w:rFonts w:ascii="Times New Roman" w:hAnsi="Times New Roman" w:cs="Times New Roman"/>
-          <w:sz w:val="24"/>
-          <w:szCs w:val="24"/>
-        </w:rPr>
-        <w:t xml:space="preserve">during winter and early spring </w:t>
-      </w:r>
-      <w:r>
-        <w:rPr>
-          <w:rFonts w:ascii="Times New Roman" w:hAnsi="Times New Roman" w:cs="Times New Roman"/>
-          <w:sz w:val="24"/>
-          <w:szCs w:val="24"/>
-        </w:rPr>
-        <w:t xml:space="preserve">(REF). </w:t>
-      </w:r>
-      <w:r>
-        <w:rPr>
-          <w:rFonts w:ascii="Times New Roman" w:hAnsi="Times New Roman" w:cs="Times New Roman"/>
-          <w:sz w:val="24"/>
-          <w:szCs w:val="24"/>
-        </w:rPr>
-        <w:t>In</w:t>
-      </w:r>
-      <w:r>
-        <w:rPr>
-          <w:rFonts w:ascii="Times New Roman" w:hAnsi="Times New Roman" w:cs="Times New Roman"/>
-          <w:sz w:val="24"/>
-          <w:szCs w:val="24"/>
-        </w:rPr>
-        <w:t>vestigations into top-down effects</w:t>
-      </w:r>
-      <w:r>
-        <w:rPr>
-          <w:rFonts w:ascii="Times New Roman" w:hAnsi="Times New Roman" w:cs="Times New Roman"/>
-          <w:sz w:val="24"/>
-          <w:szCs w:val="24"/>
-        </w:rPr>
-        <w:t xml:space="preserve"> are more limited and have</w:t>
-      </w:r>
-      <w:r>
-        <w:rPr>
-          <w:rFonts w:ascii="Times New Roman" w:hAnsi="Times New Roman" w:cs="Times New Roman"/>
-          <w:sz w:val="24"/>
-          <w:szCs w:val="24"/>
-        </w:rPr>
-        <w:t xml:space="preserve"> </w:t>
-      </w:r>
-      <w:r>
-        <w:rPr>
-          <w:rFonts w:ascii="Times New Roman" w:hAnsi="Times New Roman" w:cs="Times New Roman"/>
-          <w:sz w:val="24"/>
-          <w:szCs w:val="24"/>
-        </w:rPr>
-        <w:t xml:space="preserve">largely focused </w:t>
-      </w:r>
-      <w:r>
-        <w:rPr>
-          <w:rFonts w:ascii="Times New Roman" w:hAnsi="Times New Roman" w:cs="Times New Roman"/>
-          <w:sz w:val="24"/>
-          <w:szCs w:val="24"/>
-        </w:rPr>
-        <w:t>on changes in the abundance of potential comp</w:t>
-      </w:r>
-      <w:r>
-        <w:rPr>
-          <w:rFonts w:ascii="Times New Roman" w:hAnsi="Times New Roman" w:cs="Times New Roman"/>
-          <w:sz w:val="24"/>
-          <w:szCs w:val="24"/>
-        </w:rPr>
-        <w:t xml:space="preserve">etitors during marine residence, </w:t>
-      </w:r>
-      <w:r>
-        <w:rPr>
-          <w:rFonts w:ascii="Times New Roman" w:hAnsi="Times New Roman" w:cs="Times New Roman"/>
-          <w:sz w:val="24"/>
-          <w:szCs w:val="24"/>
-        </w:rPr>
-        <w:t xml:space="preserve">which may result in density-dependent declines in growth or survival. In recent years, pink salmon abundance has garnered particular attention due to increased hatchery production that has been associated with reduced productivity and size-at-maturity across many Pacific salmon populations (REF). </w:t>
+        <w:t xml:space="preserve">Both bottom-up and top-down drivers may regulate salmon </w:t>
+      </w:r>
+      <w:r>
+        <w:rPr>
+          <w:rFonts w:ascii="Times New Roman" w:hAnsi="Times New Roman" w:cs="Times New Roman"/>
+          <w:sz w:val="24"/>
+          <w:szCs w:val="24"/>
+        </w:rPr>
+        <w:t xml:space="preserve">body size via changes in </w:t>
+      </w:r>
+      <w:r>
+        <w:rPr>
+          <w:rFonts w:ascii="Times New Roman" w:hAnsi="Times New Roman" w:cs="Times New Roman"/>
+          <w:sz w:val="24"/>
+          <w:szCs w:val="24"/>
+        </w:rPr>
+        <w:t xml:space="preserve">growth during marine residence. For example, changes in sea surface temperature </w:t>
+      </w:r>
+      <w:r>
+        <w:rPr>
+          <w:rFonts w:ascii="Times New Roman" w:hAnsi="Times New Roman" w:cs="Times New Roman"/>
+          <w:sz w:val="24"/>
+          <w:szCs w:val="24"/>
+        </w:rPr>
+        <w:t>can</w:t>
+      </w:r>
+      <w:r>
+        <w:rPr>
+          <w:rFonts w:ascii="Times New Roman" w:hAnsi="Times New Roman" w:cs="Times New Roman"/>
+          <w:sz w:val="24"/>
+          <w:szCs w:val="24"/>
+        </w:rPr>
+        <w:t xml:space="preserve"> influence metabolic rate (REF), as well as the quantity and quality of prey available to salmon (REF). Salmon growth and survival is often associated with indices such as the Pacific Decadal Oscillation, North Pacific Gyre Oscillation, and ENSO, which integrate environmental conditions over relatively large spatial and temporal scales (REF). Although population-level responses to these temperature indices are regionally coherent, they often vary across the species range with northern populations responding positively to temperature increases and southern populations the opposite (REF). Wind stress indices, such as ALPI or upwelling metrics, may also be correlated with salmon growth by moderating nutrient transport to surface layers during winter and early spring</w:t>
+      </w:r>
+      <w:r>
+        <w:rPr>
+          <w:rFonts w:ascii="Times New Roman" w:hAnsi="Times New Roman" w:cs="Times New Roman"/>
+          <w:sz w:val="24"/>
+          <w:szCs w:val="24"/>
+        </w:rPr>
+        <w:t>, prior to phytoplankton blooms</w:t>
+      </w:r>
+      <w:r>
+        <w:rPr>
+          <w:rFonts w:ascii="Times New Roman" w:hAnsi="Times New Roman" w:cs="Times New Roman"/>
+          <w:sz w:val="24"/>
+          <w:szCs w:val="24"/>
+        </w:rPr>
+        <w:t xml:space="preserve"> (REF). </w:t>
       </w:r>
     </w:p>
     <w:p>
@@ -754,48 +419,103 @@
           <w:sz w:val="24"/>
           <w:szCs w:val="24"/>
         </w:rPr>
-        <w:t xml:space="preserve">Sockeye salmon spawning in British Columbia (i.e. the southern portion of the species’ range) have been the focus of much of this previous research due to widespread declines in productivity that have negatively impacted traditionally profitable commercial fisheries. On the whole, the productivity of these populations is negatively impacted by warmer ocean temperatures (REF), weak overwinter storms (REF), and abundant Alaskan pink salmon (REF), presumably due to reduced opportunities for marine growth. Yet </w:t>
-      </w:r>
-      <w:r>
-        <w:rPr>
-          <w:rFonts w:ascii="Times New Roman" w:hAnsi="Times New Roman" w:cs="Times New Roman"/>
-          <w:sz w:val="24"/>
-          <w:szCs w:val="24"/>
-        </w:rPr>
-        <w:t>predicting these populations’ response to future, potentially more extreme, environmental conditions is difficult. Even with the relatively long time series (more than 50 years) of stock-recruit data available for many sockeye salmon populations, it unclear whether they may exhibit non-linear responses to environmental processes that have been identified as important.</w:t>
-      </w:r>
-      <w:r>
-        <w:rPr>
-          <w:rFonts w:ascii="Times New Roman" w:hAnsi="Times New Roman" w:cs="Times New Roman"/>
-          <w:sz w:val="24"/>
-          <w:szCs w:val="24"/>
-        </w:rPr>
-        <w:t xml:space="preserve"> Put more simply, are salmon dynamics normally regulated </w:t>
-      </w:r>
-      <w:r>
-        <w:rPr>
-          <w:rFonts w:ascii="Times New Roman" w:hAnsi="Times New Roman" w:cs="Times New Roman"/>
-          <w:sz w:val="24"/>
-          <w:szCs w:val="24"/>
-        </w:rPr>
-        <w:lastRenderedPageBreak/>
-        <w:t>by factors such as sea surface temperature and interspecific competition</w:t>
-      </w:r>
-      <w:r>
-        <w:rPr>
-          <w:rFonts w:ascii="Times New Roman" w:hAnsi="Times New Roman" w:cs="Times New Roman"/>
-          <w:sz w:val="24"/>
-          <w:szCs w:val="24"/>
-        </w:rPr>
-        <w:t xml:space="preserve"> or is this an artefact of rapid changes in these metrics</w:t>
-      </w:r>
-      <w:r>
-        <w:rPr>
-          <w:rFonts w:ascii="Times New Roman" w:hAnsi="Times New Roman" w:cs="Times New Roman"/>
-          <w:sz w:val="24"/>
-          <w:szCs w:val="24"/>
-        </w:rPr>
-        <w:t xml:space="preserve">? </w:t>
+        <w:t>While i</w:t>
+      </w:r>
+      <w:r>
+        <w:rPr>
+          <w:rFonts w:ascii="Times New Roman" w:hAnsi="Times New Roman" w:cs="Times New Roman"/>
+          <w:sz w:val="24"/>
+          <w:szCs w:val="24"/>
+        </w:rPr>
+        <w:t>nvestigations into top-down effects are more limited</w:t>
+      </w:r>
+      <w:r>
+        <w:rPr>
+          <w:rFonts w:ascii="Times New Roman" w:hAnsi="Times New Roman" w:cs="Times New Roman"/>
+          <w:sz w:val="24"/>
+          <w:szCs w:val="24"/>
+        </w:rPr>
+        <w:t>, a growing body of evidence suggests that salmon growth or survival may be reduced when competitor abundance is high (REF).</w:t>
+      </w:r>
+      <w:r>
+        <w:rPr>
+          <w:rFonts w:ascii="Times New Roman" w:hAnsi="Times New Roman" w:cs="Times New Roman"/>
+          <w:sz w:val="24"/>
+          <w:szCs w:val="24"/>
+        </w:rPr>
+        <w:t xml:space="preserve"> </w:t>
+      </w:r>
+      <w:r>
+        <w:rPr>
+          <w:rFonts w:ascii="Times New Roman" w:hAnsi="Times New Roman" w:cs="Times New Roman"/>
+          <w:sz w:val="24"/>
+          <w:szCs w:val="24"/>
+        </w:rPr>
+        <w:t>These effects may be driven by either</w:t>
+      </w:r>
+      <w:r>
+        <w:rPr>
+          <w:rFonts w:ascii="Times New Roman" w:hAnsi="Times New Roman" w:cs="Times New Roman"/>
+          <w:sz w:val="24"/>
+          <w:szCs w:val="24"/>
+        </w:rPr>
+        <w:t xml:space="preserve"> </w:t>
+      </w:r>
+      <w:r>
+        <w:rPr>
+          <w:rFonts w:ascii="Times New Roman" w:hAnsi="Times New Roman" w:cs="Times New Roman"/>
+          <w:sz w:val="24"/>
+          <w:szCs w:val="24"/>
+        </w:rPr>
+        <w:t xml:space="preserve">con- or heterospecifics, with </w:t>
+      </w:r>
+      <w:r>
+        <w:rPr>
+          <w:rFonts w:ascii="Times New Roman" w:hAnsi="Times New Roman" w:cs="Times New Roman"/>
+          <w:sz w:val="24"/>
+          <w:szCs w:val="24"/>
+        </w:rPr>
+        <w:t xml:space="preserve">pink salmon </w:t>
+      </w:r>
+      <w:r>
+        <w:rPr>
+          <w:rFonts w:ascii="Times New Roman" w:hAnsi="Times New Roman" w:cs="Times New Roman"/>
+          <w:sz w:val="24"/>
+          <w:szCs w:val="24"/>
+        </w:rPr>
+        <w:t>receiving particularly close attention in recent years due to increases in</w:t>
+      </w:r>
+      <w:r>
+        <w:rPr>
+          <w:rFonts w:ascii="Times New Roman" w:hAnsi="Times New Roman" w:cs="Times New Roman"/>
+          <w:sz w:val="24"/>
+          <w:szCs w:val="24"/>
+        </w:rPr>
+        <w:t xml:space="preserve"> hatchery production</w:t>
+      </w:r>
+      <w:r>
+        <w:rPr>
+          <w:rFonts w:ascii="Times New Roman" w:hAnsi="Times New Roman" w:cs="Times New Roman"/>
+          <w:sz w:val="24"/>
+          <w:szCs w:val="24"/>
+        </w:rPr>
+        <w:t xml:space="preserve"> (REF)</w:t>
+      </w:r>
+      <w:r>
+        <w:rPr>
+          <w:rFonts w:ascii="Times New Roman" w:hAnsi="Times New Roman" w:cs="Times New Roman"/>
+          <w:sz w:val="24"/>
+          <w:szCs w:val="24"/>
+        </w:rPr>
+        <w:t>.</w:t>
+      </w:r>
+      <w:r>
+        <w:rPr>
+          <w:rFonts w:ascii="Times New Roman" w:hAnsi="Times New Roman" w:cs="Times New Roman"/>
+          <w:sz w:val="24"/>
+          <w:szCs w:val="24"/>
+        </w:rPr>
+        <w:t xml:space="preserve"> Generally the negative impacts of pink salmon appear to be strongest when incorporating relatively large aggregates of populations, which suggest competitive interactions occur during offshore residence when stocks are well mixed in the North Pacific (REF).      </w:t>
       </w:r>
     </w:p>
     <w:p>
@@ -812,15 +532,63 @@
           <w:sz w:val="24"/>
           <w:szCs w:val="24"/>
         </w:rPr>
-        <w:t>To understand how sockeye salmon populations may behave in the future, we used a novel historical dataset to better understand how they responded in the past. Specifically w</w:t>
-      </w:r>
-      <w:r>
-        <w:rPr>
-          <w:rFonts w:ascii="Times New Roman" w:hAnsi="Times New Roman" w:cs="Times New Roman"/>
-          <w:sz w:val="24"/>
-          <w:szCs w:val="24"/>
-        </w:rPr>
-        <w:t>e used</w:t>
+        <w:t>Sockeye salmon spawning in British Columbia (i.e. the southern portion of the species’ range) have been the focus of much of this previous research due to widespread declines in productivity that have negatively impacted traditionally profitable commercial fisheries</w:t>
+      </w:r>
+      <w:r>
+        <w:rPr>
+          <w:rFonts w:ascii="Times New Roman" w:hAnsi="Times New Roman" w:cs="Times New Roman"/>
+          <w:sz w:val="24"/>
+          <w:szCs w:val="24"/>
+        </w:rPr>
+        <w:t xml:space="preserve"> (REF)</w:t>
+      </w:r>
+      <w:r>
+        <w:rPr>
+          <w:rFonts w:ascii="Times New Roman" w:hAnsi="Times New Roman" w:cs="Times New Roman"/>
+          <w:sz w:val="24"/>
+          <w:szCs w:val="24"/>
+        </w:rPr>
+        <w:t xml:space="preserve">. On the whole, the </w:t>
+      </w:r>
+      <w:r>
+        <w:rPr>
+          <w:rFonts w:ascii="Times New Roman" w:hAnsi="Times New Roman" w:cs="Times New Roman"/>
+          <w:sz w:val="24"/>
+          <w:szCs w:val="24"/>
+        </w:rPr>
+        <w:t xml:space="preserve">size and </w:t>
+      </w:r>
+      <w:r>
+        <w:rPr>
+          <w:rFonts w:ascii="Times New Roman" w:hAnsi="Times New Roman" w:cs="Times New Roman"/>
+          <w:sz w:val="24"/>
+          <w:szCs w:val="24"/>
+        </w:rPr>
+        <w:t xml:space="preserve">productivity of these populations </w:t>
+      </w:r>
+      <w:r>
+        <w:rPr>
+          <w:rFonts w:ascii="Times New Roman" w:hAnsi="Times New Roman" w:cs="Times New Roman"/>
+          <w:sz w:val="24"/>
+          <w:szCs w:val="24"/>
+        </w:rPr>
+        <w:t>appears to decline with</w:t>
+      </w:r>
+      <w:r>
+        <w:rPr>
+          <w:rFonts w:ascii="Times New Roman" w:hAnsi="Times New Roman" w:cs="Times New Roman"/>
+          <w:sz w:val="24"/>
+          <w:szCs w:val="24"/>
+        </w:rPr>
+        <w:t xml:space="preserve"> warmer ocean temperatures (REF), weak</w:t>
+      </w:r>
+      <w:r>
+        <w:rPr>
+          <w:rFonts w:ascii="Times New Roman" w:hAnsi="Times New Roman" w:cs="Times New Roman"/>
+          <w:sz w:val="24"/>
+          <w:szCs w:val="24"/>
+        </w:rPr>
+        <w:t>er</w:t>
       </w:r>
       <w:r>
         <w:rPr>
@@ -836,31 +604,227 @@
           <w:sz w:val="24"/>
           <w:szCs w:val="24"/>
         </w:rPr>
-        <w:t>age-structured</w:t>
-      </w:r>
-      <w:r>
-        <w:rPr>
-          <w:rFonts w:ascii="Times New Roman" w:hAnsi="Times New Roman" w:cs="Times New Roman"/>
-          <w:sz w:val="24"/>
-          <w:szCs w:val="24"/>
-        </w:rPr>
-        <w:t>, individual</w:t>
-      </w:r>
-      <w:r>
-        <w:rPr>
-          <w:rFonts w:ascii="Times New Roman" w:hAnsi="Times New Roman" w:cs="Times New Roman"/>
-          <w:sz w:val="24"/>
-          <w:szCs w:val="24"/>
-        </w:rPr>
-        <w:t xml:space="preserve"> length </w:t>
-      </w:r>
-      <w:r>
-        <w:rPr>
-          <w:rFonts w:ascii="Times New Roman" w:hAnsi="Times New Roman" w:cs="Times New Roman"/>
-          <w:sz w:val="24"/>
-          <w:szCs w:val="24"/>
-        </w:rPr>
-        <w:t>data collected</w:t>
+        <w:t>Aleutian lows</w:t>
+      </w:r>
+      <w:r>
+        <w:rPr>
+          <w:rFonts w:ascii="Times New Roman" w:hAnsi="Times New Roman" w:cs="Times New Roman"/>
+          <w:sz w:val="24"/>
+          <w:szCs w:val="24"/>
+        </w:rPr>
+        <w:t xml:space="preserve"> (REF), and </w:t>
+      </w:r>
+      <w:r>
+        <w:rPr>
+          <w:rFonts w:ascii="Times New Roman" w:hAnsi="Times New Roman" w:cs="Times New Roman"/>
+          <w:sz w:val="24"/>
+          <w:szCs w:val="24"/>
+        </w:rPr>
+        <w:t>greater competitor abundance</w:t>
+      </w:r>
+      <w:r>
+        <w:rPr>
+          <w:rFonts w:ascii="Times New Roman" w:hAnsi="Times New Roman" w:cs="Times New Roman"/>
+          <w:sz w:val="24"/>
+          <w:szCs w:val="24"/>
+        </w:rPr>
+        <w:t xml:space="preserve"> (REF), presumably due to reduced opportunities for marine growth. Yet predicting these populations’ response to future, potentially more extreme, environmental conditions is difficult. Even with the relatively long </w:t>
+      </w:r>
+      <w:r>
+        <w:rPr>
+          <w:rFonts w:ascii="Times New Roman" w:hAnsi="Times New Roman" w:cs="Times New Roman"/>
+          <w:sz w:val="24"/>
+          <w:szCs w:val="24"/>
+        </w:rPr>
+        <w:lastRenderedPageBreak/>
+        <w:t>time series (more than 50 years) available for many sockeye salmon populations, it</w:t>
+      </w:r>
+      <w:r>
+        <w:rPr>
+          <w:rFonts w:ascii="Times New Roman" w:hAnsi="Times New Roman" w:cs="Times New Roman"/>
+          <w:sz w:val="24"/>
+          <w:szCs w:val="24"/>
+        </w:rPr>
+        <w:t xml:space="preserve"> is</w:t>
+      </w:r>
+      <w:r>
+        <w:rPr>
+          <w:rFonts w:ascii="Times New Roman" w:hAnsi="Times New Roman" w:cs="Times New Roman"/>
+          <w:sz w:val="24"/>
+          <w:szCs w:val="24"/>
+        </w:rPr>
+        <w:t xml:space="preserve"> unclear whether they may exhibit non-linear responses </w:t>
+      </w:r>
+      <w:r>
+        <w:rPr>
+          <w:rFonts w:ascii="Times New Roman" w:hAnsi="Times New Roman" w:cs="Times New Roman"/>
+          <w:sz w:val="24"/>
+          <w:szCs w:val="24"/>
+        </w:rPr>
+        <w:t>to environmental conditions outside those observed in recent decades</w:t>
+      </w:r>
+      <w:r>
+        <w:rPr>
+          <w:rFonts w:ascii="Times New Roman" w:hAnsi="Times New Roman" w:cs="Times New Roman"/>
+          <w:sz w:val="24"/>
+          <w:szCs w:val="24"/>
+        </w:rPr>
+        <w:t>. Put more simply, are salmon dynamics normally regulated by factors such as sea surface temperature and competition or is this an artefact of</w:t>
+      </w:r>
+      <w:r>
+        <w:rPr>
+          <w:rFonts w:ascii="Times New Roman" w:hAnsi="Times New Roman" w:cs="Times New Roman"/>
+          <w:sz w:val="24"/>
+          <w:szCs w:val="24"/>
+        </w:rPr>
+        <w:t xml:space="preserve"> rapid changes in these drivers in recent years</w:t>
+      </w:r>
+      <w:r>
+        <w:rPr>
+          <w:rFonts w:ascii="Times New Roman" w:hAnsi="Times New Roman" w:cs="Times New Roman"/>
+          <w:sz w:val="24"/>
+          <w:szCs w:val="24"/>
+        </w:rPr>
+        <w:t xml:space="preserve">? </w:t>
+      </w:r>
+    </w:p>
+    <w:p>
+      <w:pPr>
+        <w:rPr>
+          <w:rFonts w:ascii="Times New Roman" w:hAnsi="Times New Roman" w:cs="Times New Roman"/>
+          <w:sz w:val="24"/>
+          <w:szCs w:val="24"/>
+        </w:rPr>
+      </w:pPr>
+      <w:r>
+        <w:rPr>
+          <w:rFonts w:ascii="Times New Roman" w:hAnsi="Times New Roman" w:cs="Times New Roman"/>
+          <w:sz w:val="24"/>
+          <w:szCs w:val="24"/>
+        </w:rPr>
+        <w:t xml:space="preserve">To understand how sockeye salmon populations may </w:t>
+      </w:r>
+      <w:r>
+        <w:rPr>
+          <w:rFonts w:ascii="Times New Roman" w:hAnsi="Times New Roman" w:cs="Times New Roman"/>
+          <w:sz w:val="24"/>
+          <w:szCs w:val="24"/>
+        </w:rPr>
+        <w:t>respond to</w:t>
+      </w:r>
+      <w:r>
+        <w:rPr>
+          <w:rFonts w:ascii="Times New Roman" w:hAnsi="Times New Roman" w:cs="Times New Roman"/>
+          <w:sz w:val="24"/>
+          <w:szCs w:val="24"/>
+        </w:rPr>
+        <w:t xml:space="preserve"> future</w:t>
+      </w:r>
+      <w:r>
+        <w:rPr>
+          <w:rFonts w:ascii="Times New Roman" w:hAnsi="Times New Roman" w:cs="Times New Roman"/>
+          <w:sz w:val="24"/>
+          <w:szCs w:val="24"/>
+        </w:rPr>
+        <w:t xml:space="preserve"> conditions</w:t>
+      </w:r>
+      <w:r>
+        <w:rPr>
+          <w:rFonts w:ascii="Times New Roman" w:hAnsi="Times New Roman" w:cs="Times New Roman"/>
+          <w:sz w:val="24"/>
+          <w:szCs w:val="24"/>
+        </w:rPr>
+        <w:t xml:space="preserve">, we used a novel historical dataset to </w:t>
+      </w:r>
+      <w:r>
+        <w:rPr>
+          <w:rFonts w:ascii="Times New Roman" w:hAnsi="Times New Roman" w:cs="Times New Roman"/>
+          <w:sz w:val="24"/>
+          <w:szCs w:val="24"/>
+        </w:rPr>
+        <w:t>explore</w:t>
+      </w:r>
+      <w:r>
+        <w:rPr>
+          <w:rFonts w:ascii="Times New Roman" w:hAnsi="Times New Roman" w:cs="Times New Roman"/>
+          <w:sz w:val="24"/>
+          <w:szCs w:val="24"/>
+        </w:rPr>
+        <w:t xml:space="preserve"> how they responded in the past. Specifically we used age-structured, individual length data collected between 1914 and 1946 to examine two Pacific salmon populations’ response to abiotic and biotic drivers prior to widespread increases in sea surface temperature and hatchery propagation. These data originated from extensively sampled nearshore fisheries targeting Nass</w:t>
+      </w:r>
+      <w:r>
+        <w:rPr>
+          <w:rFonts w:ascii="Times New Roman" w:hAnsi="Times New Roman" w:cs="Times New Roman"/>
+          <w:sz w:val="24"/>
+          <w:szCs w:val="24"/>
+        </w:rPr>
+        <w:t xml:space="preserve"> River</w:t>
+      </w:r>
+      <w:r>
+        <w:rPr>
+          <w:rFonts w:ascii="Times New Roman" w:hAnsi="Times New Roman" w:cs="Times New Roman"/>
+          <w:sz w:val="24"/>
+          <w:szCs w:val="24"/>
+        </w:rPr>
+        <w:t xml:space="preserve"> (northern British Columbia) and Rivers Inlet (central BC) sockeye salmon (</w:t>
+      </w:r>
+      <w:r>
+        <w:rPr>
+          <w:rFonts w:ascii="Times New Roman" w:hAnsi="Times New Roman" w:cs="Times New Roman"/>
+          <w:i/>
+          <w:sz w:val="24"/>
+          <w:szCs w:val="24"/>
+        </w:rPr>
+        <w:t>Oncorhynchus nerka</w:t>
+      </w:r>
+      <w:r>
+        <w:rPr>
+          <w:rFonts w:ascii="Times New Roman" w:hAnsi="Times New Roman" w:cs="Times New Roman"/>
+          <w:sz w:val="24"/>
+          <w:szCs w:val="24"/>
+        </w:rPr>
+        <w:t>).</w:t>
+      </w:r>
+      <w:r>
+        <w:rPr>
+          <w:rFonts w:ascii="Times New Roman" w:hAnsi="Times New Roman" w:cs="Times New Roman"/>
+          <w:sz w:val="24"/>
+          <w:szCs w:val="24"/>
+        </w:rPr>
+        <w:t xml:space="preserve"> Nass and Rivers Inlet are located close to the inflection point in a latitudinal gradient separating northern Pacific salmon systems that are currently in a phase of high productivity, from southern populations that have typically declined. Although both systems have exhibited reduced productivity in recent decades attributed to reduced marine survival, the proximate mechanism remains unclear.</w:t>
+      </w:r>
+    </w:p>
+    <w:p>
+      <w:pPr>
+        <w:rPr>
+          <w:rFonts w:ascii="Times New Roman" w:hAnsi="Times New Roman" w:cs="Times New Roman"/>
+          <w:sz w:val="24"/>
+          <w:szCs w:val="24"/>
+        </w:rPr>
+      </w:pPr>
+      <w:r>
+        <w:rPr>
+          <w:rFonts w:ascii="Times New Roman" w:hAnsi="Times New Roman" w:cs="Times New Roman"/>
+          <w:sz w:val="24"/>
+          <w:szCs w:val="24"/>
+        </w:rPr>
+        <w:t xml:space="preserve">are distributed relatively close to the latitudinal </w:t>
+      </w:r>
+      <w:r>
+        <w:rPr>
+          <w:rFonts w:ascii="Times New Roman" w:hAnsi="Times New Roman" w:cs="Times New Roman"/>
+          <w:sz w:val="24"/>
+          <w:szCs w:val="24"/>
+        </w:rPr>
+        <w:t xml:space="preserve"> Additionally</w:t>
+      </w:r>
+      <w:r>
+        <w:rPr>
+          <w:rFonts w:ascii="Times New Roman" w:hAnsi="Times New Roman" w:cs="Times New Roman"/>
+          <w:sz w:val="24"/>
+          <w:szCs w:val="24"/>
+        </w:rPr>
+        <w:t>, we</w:t>
       </w:r>
       <w:r>
         <w:rPr>
@@ -876,167 +840,6 @@
           <w:sz w:val="24"/>
           <w:szCs w:val="24"/>
         </w:rPr>
-        <w:t>between 1914 and 1946</w:t>
-      </w:r>
-      <w:r>
-        <w:rPr>
-          <w:rFonts w:ascii="Times New Roman" w:hAnsi="Times New Roman" w:cs="Times New Roman"/>
-          <w:sz w:val="24"/>
-          <w:szCs w:val="24"/>
-        </w:rPr>
-        <w:t xml:space="preserve"> to </w:t>
-      </w:r>
-      <w:r>
-        <w:rPr>
-          <w:rFonts w:ascii="Times New Roman" w:hAnsi="Times New Roman" w:cs="Times New Roman"/>
-          <w:sz w:val="24"/>
-          <w:szCs w:val="24"/>
-        </w:rPr>
-        <w:t>examine</w:t>
-      </w:r>
-      <w:r>
-        <w:rPr>
-          <w:rFonts w:ascii="Times New Roman" w:hAnsi="Times New Roman" w:cs="Times New Roman"/>
-          <w:sz w:val="24"/>
-          <w:szCs w:val="24"/>
-        </w:rPr>
-        <w:t xml:space="preserve"> </w:t>
-      </w:r>
-      <w:r>
-        <w:rPr>
-          <w:rFonts w:ascii="Times New Roman" w:hAnsi="Times New Roman" w:cs="Times New Roman"/>
-          <w:sz w:val="24"/>
-          <w:szCs w:val="24"/>
-        </w:rPr>
-        <w:t>two</w:t>
-      </w:r>
-      <w:r>
-        <w:rPr>
-          <w:rFonts w:ascii="Times New Roman" w:hAnsi="Times New Roman" w:cs="Times New Roman"/>
-          <w:sz w:val="24"/>
-          <w:szCs w:val="24"/>
-        </w:rPr>
-        <w:t xml:space="preserve"> Pacific salmon populations</w:t>
-      </w:r>
-      <w:r>
-        <w:rPr>
-          <w:rFonts w:ascii="Times New Roman" w:hAnsi="Times New Roman" w:cs="Times New Roman"/>
-          <w:sz w:val="24"/>
-          <w:szCs w:val="24"/>
-        </w:rPr>
-        <w:t>’</w:t>
-      </w:r>
-      <w:r>
-        <w:rPr>
-          <w:rFonts w:ascii="Times New Roman" w:hAnsi="Times New Roman" w:cs="Times New Roman"/>
-          <w:sz w:val="24"/>
-          <w:szCs w:val="24"/>
-        </w:rPr>
-        <w:t xml:space="preserve"> respon</w:t>
-      </w:r>
-      <w:r>
-        <w:rPr>
-          <w:rFonts w:ascii="Times New Roman" w:hAnsi="Times New Roman" w:cs="Times New Roman"/>
-          <w:sz w:val="24"/>
-          <w:szCs w:val="24"/>
-        </w:rPr>
-        <w:t>se</w:t>
-      </w:r>
-      <w:r>
-        <w:rPr>
-          <w:rFonts w:ascii="Times New Roman" w:hAnsi="Times New Roman" w:cs="Times New Roman"/>
-          <w:sz w:val="24"/>
-          <w:szCs w:val="24"/>
-        </w:rPr>
-        <w:t xml:space="preserve"> to abiotic and biotic drivers prior to widespread increases in sea surface temperature </w:t>
-      </w:r>
-      <w:r>
-        <w:rPr>
-          <w:rFonts w:ascii="Times New Roman" w:hAnsi="Times New Roman" w:cs="Times New Roman"/>
-          <w:sz w:val="24"/>
-          <w:szCs w:val="24"/>
-        </w:rPr>
-        <w:t>and</w:t>
-      </w:r>
-      <w:r>
-        <w:rPr>
-          <w:rFonts w:ascii="Times New Roman" w:hAnsi="Times New Roman" w:cs="Times New Roman"/>
-          <w:sz w:val="24"/>
-          <w:szCs w:val="24"/>
-        </w:rPr>
-        <w:t xml:space="preserve"> hatchery </w:t>
-      </w:r>
-      <w:r>
-        <w:rPr>
-          <w:rFonts w:ascii="Times New Roman" w:hAnsi="Times New Roman" w:cs="Times New Roman"/>
-          <w:sz w:val="24"/>
-          <w:szCs w:val="24"/>
-        </w:rPr>
-        <w:t>propagation</w:t>
-      </w:r>
-      <w:r>
-        <w:rPr>
-          <w:rFonts w:ascii="Times New Roman" w:hAnsi="Times New Roman" w:cs="Times New Roman"/>
-          <w:sz w:val="24"/>
-          <w:szCs w:val="24"/>
-        </w:rPr>
-        <w:t>. These data originated from extensively sampled nearshore fisheries targeting Nass</w:t>
-      </w:r>
-      <w:r>
-        <w:rPr>
-          <w:rFonts w:ascii="Times New Roman" w:hAnsi="Times New Roman" w:cs="Times New Roman"/>
-          <w:sz w:val="24"/>
-          <w:szCs w:val="24"/>
-        </w:rPr>
-        <w:t xml:space="preserve"> River</w:t>
-      </w:r>
-      <w:r>
-        <w:rPr>
-          <w:rFonts w:ascii="Times New Roman" w:hAnsi="Times New Roman" w:cs="Times New Roman"/>
-          <w:sz w:val="24"/>
-          <w:szCs w:val="24"/>
-        </w:rPr>
-        <w:t xml:space="preserve"> (northern British Columbia) and Rivers Inlet (central BC) sockeye salmon (</w:t>
-      </w:r>
-      <w:r>
-        <w:rPr>
-          <w:rFonts w:ascii="Times New Roman" w:hAnsi="Times New Roman" w:cs="Times New Roman"/>
-          <w:i/>
-          <w:sz w:val="24"/>
-          <w:szCs w:val="24"/>
-        </w:rPr>
-        <w:t>Oncorhynchus nerka</w:t>
-      </w:r>
-      <w:r>
-        <w:rPr>
-          <w:rFonts w:ascii="Times New Roman" w:hAnsi="Times New Roman" w:cs="Times New Roman"/>
-          <w:sz w:val="24"/>
-          <w:szCs w:val="24"/>
-        </w:rPr>
-        <w:t>). Additionally</w:t>
-      </w:r>
-      <w:r>
-        <w:rPr>
-          <w:rFonts w:ascii="Times New Roman" w:hAnsi="Times New Roman" w:cs="Times New Roman"/>
-          <w:sz w:val="24"/>
-          <w:szCs w:val="24"/>
-        </w:rPr>
-        <w:t>, we</w:t>
-      </w:r>
-      <w:r>
-        <w:rPr>
-          <w:rFonts w:ascii="Times New Roman" w:hAnsi="Times New Roman" w:cs="Times New Roman"/>
-          <w:sz w:val="24"/>
-          <w:szCs w:val="24"/>
-        </w:rPr>
-        <w:t xml:space="preserve"> </w:t>
-      </w:r>
-      <w:r>
-        <w:rPr>
-          <w:rFonts w:ascii="Times New Roman" w:hAnsi="Times New Roman" w:cs="Times New Roman"/>
-          <w:sz w:val="24"/>
-          <w:szCs w:val="24"/>
-        </w:rPr>
         <w:t>used data collected during the past twenty years in the Nass River to</w:t>
       </w:r>
       <w:r>
@@ -1045,15 +848,7 @@
           <w:sz w:val="24"/>
           <w:szCs w:val="24"/>
         </w:rPr>
-        <w:t xml:space="preserve"> </w:t>
-      </w:r>
-      <w:r>
-        <w:rPr>
-          <w:rFonts w:ascii="Times New Roman" w:hAnsi="Times New Roman" w:cs="Times New Roman"/>
-          <w:sz w:val="24"/>
-          <w:szCs w:val="24"/>
-        </w:rPr>
-        <w:t>compare</w:t>
+        <w:t xml:space="preserve"> compare</w:t>
       </w:r>
       <w:r>
         <w:rPr>
@@ -1071,6 +866,8 @@
         </w:rPr>
         <w:t>.</w:t>
       </w:r>
+      <w:bookmarkStart w:id="0" w:name="_GoBack"/>
+      <w:bookmarkEnd w:id="0"/>
     </w:p>
     <w:p>
       <w:pPr>
@@ -1281,7 +1078,7 @@
         </w:rPr>
         <w:t>ery, operated by the Nisga’a First Nation between 1994 and 2017. Individuals were sampled daily and length and sex recorded</w:t>
       </w:r>
-      <w:commentRangeStart w:id="0"/>
+      <w:commentRangeStart w:id="1"/>
       <w:r>
         <w:rPr>
           <w:rFonts w:ascii="Times New Roman" w:hAnsi="Times New Roman" w:cs="Times New Roman"/>
@@ -1298,7 +1095,7 @@
         </w:rPr>
         <w:t xml:space="preserve">the Pacific Salmon Foundation’s Northern Boundary Sockeye Salmon run reconstruction model (REF). </w:t>
       </w:r>
-      <w:commentRangeEnd w:id="0"/>
+      <w:commentRangeEnd w:id="1"/>
       <w:r>
         <w:rPr>
           <w:rStyle w:val="CommentReference"/>
@@ -1306,7 +1103,7 @@
           <w:sz w:val="24"/>
           <w:szCs w:val="24"/>
         </w:rPr>
-        <w:commentReference w:id="0"/>
+        <w:commentReference w:id="1"/>
       </w:r>
     </w:p>
     <w:p>
@@ -1323,6 +1120,7 @@
           <w:sz w:val="24"/>
           <w:szCs w:val="24"/>
         </w:rPr>
+        <w:lastRenderedPageBreak/>
         <w:t xml:space="preserve">Individual salmon </w:t>
       </w:r>
       <w:r>
@@ -1440,7 +1238,6 @@
           <w:sz w:val="24"/>
           <w:szCs w:val="24"/>
         </w:rPr>
-        <w:lastRenderedPageBreak/>
         <w:t>Environmental data</w:t>
       </w:r>
     </w:p>
@@ -1508,7 +1305,7 @@
         </w:rPr>
         <w:t xml:space="preserve">e. First, we incorporated monthly averages of raw sea surface temperature generated </w:t>
       </w:r>
-      <w:commentRangeStart w:id="1"/>
+      <w:commentRangeStart w:id="2"/>
       <w:r>
         <w:rPr>
           <w:rFonts w:ascii="Times New Roman" w:hAnsi="Times New Roman" w:cs="Times New Roman"/>
@@ -1517,12 +1314,12 @@
         </w:rPr>
         <w:t xml:space="preserve">by… </w:t>
       </w:r>
-      <w:commentRangeEnd w:id="1"/>
+      <w:commentRangeEnd w:id="2"/>
       <w:r>
         <w:rPr>
           <w:rStyle w:val="CommentReference"/>
         </w:rPr>
-        <w:commentReference w:id="1"/>
+        <w:commentReference w:id="2"/>
       </w:r>
       <w:r>
         <w:rPr>
@@ -1734,7 +1531,7 @@
         </w:rPr>
         <w:t xml:space="preserve"> the second principal component of sea surface temperature variability poleward of </w:t>
       </w:r>
-      <w:commentRangeStart w:id="2"/>
+      <w:commentRangeStart w:id="3"/>
       <w:r>
         <w:rPr>
           <w:rFonts w:ascii="Times New Roman" w:hAnsi="Times New Roman" w:cs="Times New Roman"/>
@@ -1743,12 +1540,12 @@
         </w:rPr>
         <w:t>20°N</w:t>
       </w:r>
-      <w:commentRangeEnd w:id="2"/>
+      <w:commentRangeEnd w:id="3"/>
       <w:r>
         <w:rPr>
           <w:rStyle w:val="CommentReference"/>
         </w:rPr>
-        <w:commentReference w:id="2"/>
+        <w:commentReference w:id="3"/>
       </w:r>
       <w:r>
         <w:rPr>
@@ -1965,17 +1762,7 @@
           <w:sz w:val="24"/>
           <w:szCs w:val="24"/>
         </w:rPr>
-        <w:t>) in the North Pacific Ocean with mean seasonal (December to March) sea level pressure less than or equal to 100.5 kPa, it is provided as an annual index by default</w:t>
-      </w:r>
-      <w:bookmarkStart w:id="3" w:name="_GoBack"/>
-      <w:bookmarkEnd w:id="3"/>
-      <w:r>
-        <w:rPr>
-          <w:rFonts w:ascii="Times New Roman" w:hAnsi="Times New Roman" w:cs="Times New Roman"/>
-          <w:sz w:val="24"/>
-          <w:szCs w:val="24"/>
-        </w:rPr>
-        <w:t>.</w:t>
+        <w:t>) in the North Pacific Ocean with mean seasonal (December to March) sea level pressure less than or equal to 100.5 kPa, it is provided as an annual index by default.</w:t>
       </w:r>
     </w:p>
     <w:p>
@@ -2016,7 +1803,16 @@
           <w:sz w:val="24"/>
           <w:szCs w:val="24"/>
         </w:rPr>
-        <w:t>, we used data from the North Pacific Anadromous Fish Commission (REF). Unfortunately catch records for British Columbia and Washington do not begin until 1925. Therefore, we used catches in Alaska in the year of return as a proxy for the total number of sockeye or pink salmon maturing in the Gulf of Alaska that year. Alaskan stocks are often numerically dominant in the North Pacific and likely overlap with sockeye salmon populations rearing in northern British Columbia (REF). However to test the sensitivity of our results to this assumption we completed a supplementary analysis restricted to years when catch data were available from BC and WA (Supplementary Material). C</w:t>
+        <w:t xml:space="preserve">, we used data from the North Pacific Anadromous Fish Commission (REF). Unfortunately catch records for British Columbia and Washington do not begin until 1925. Therefore, we used </w:t>
+      </w:r>
+      <w:r>
+        <w:rPr>
+          <w:rFonts w:ascii="Times New Roman" w:hAnsi="Times New Roman" w:cs="Times New Roman"/>
+          <w:sz w:val="24"/>
+          <w:szCs w:val="24"/>
+        </w:rPr>
+        <w:lastRenderedPageBreak/>
+        <w:t>catches in Alaska in the year of return as a proxy for the total number of sockeye or pink salmon maturing in the Gulf of Alaska that year. Alaskan stocks are often numerically dominant in the North Pacific and likely overlap with sockeye salmon populations rearing in northern British Columbia (REF). However to test the sensitivity of our results to this assumption we completed a supplementary analysis restricted to years when catch data were available from BC and WA (Supplementary Material). C</w:t>
       </w:r>
       <w:r>
         <w:rPr>
@@ -2076,7 +1872,6 @@
           <w:sz w:val="24"/>
           <w:szCs w:val="24"/>
         </w:rPr>
-        <w:lastRenderedPageBreak/>
         <w:t xml:space="preserve">Biological systems often exhibit non-linear responses to external forcing (REF). To account for </w:t>
       </w:r>
       <w:r>
@@ -2378,7 +2173,7 @@
 
 <file path=word/comments.xml><?xml version="1.0" encoding="utf-8"?>
 <w:comments xmlns:wpc="http://schemas.microsoft.com/office/word/2010/wordprocessingCanvas" xmlns:mo="http://schemas.microsoft.com/office/mac/office/2008/main" xmlns:mc="http://schemas.openxmlformats.org/markup-compatibility/2006" xmlns:mv="urn:schemas-microsoft-com:mac:vml" xmlns:o="urn:schemas-microsoft-com:office:office" xmlns:r="http://schemas.openxmlformats.org/officeDocument/2006/relationships" xmlns:m="http://schemas.openxmlformats.org/officeDocument/2006/math" xmlns:v="urn:schemas-microsoft-com:vml" xmlns:wp14="http://schemas.microsoft.com/office/word/2010/wordprocessingDrawing" xmlns:wp="http://schemas.openxmlformats.org/drawingml/2006/wordprocessingDrawing" xmlns:w10="urn:schemas-microsoft-com:office:word" xmlns:w="http://schemas.openxmlformats.org/wordprocessingml/2006/main" xmlns:w14="http://schemas.microsoft.com/office/word/2010/wordml" xmlns:wpg="http://schemas.microsoft.com/office/word/2010/wordprocessingGroup" xmlns:wpi="http://schemas.microsoft.com/office/word/2010/wordprocessingInk" xmlns:wne="http://schemas.microsoft.com/office/word/2006/wordml" xmlns:wps="http://schemas.microsoft.com/office/word/2010/wordprocessingShape" mc:Ignorable="w14 wp14">
-  <w:comment w:id="0" w:author="Cameron Freshwater" w:date="2018-04-12T06:59:00Z" w:initials="CF">
+  <w:comment w:id="1" w:author="Cameron Freshwater" w:date="2018-04-12T06:59:00Z" w:initials="CF">
     <w:p>
       <w:pPr>
         <w:pStyle w:val="CommentText"/>
@@ -2394,7 +2189,7 @@
       </w:r>
     </w:p>
   </w:comment>
-  <w:comment w:id="1" w:author="Cameron Freshwater" w:date="2018-04-12T07:15:00Z" w:initials="CF">
+  <w:comment w:id="2" w:author="Cameron Freshwater" w:date="2018-04-12T07:15:00Z" w:initials="CF">
     <w:p>
       <w:pPr>
         <w:pStyle w:val="CommentText"/>
@@ -2410,7 +2205,7 @@
       </w:r>
     </w:p>
   </w:comment>
-  <w:comment w:id="2" w:author="Cameron Freshwater" w:date="2018-04-12T07:15:00Z" w:initials="CF">
+  <w:comment w:id="3" w:author="Cameron Freshwater" w:date="2018-04-12T07:15:00Z" w:initials="CF">
     <w:p>
       <w:pPr>
         <w:pStyle w:val="CommentText"/>

</xml_diff>